<commit_message>
Dukumentation zum Service wurde angepasst.
</commit_message>
<xml_diff>
--- a/doc/TurtleBay.docx
+++ b/doc/TurtleBay.docx
@@ -348,16 +348,21 @@
         <w:tc>
           <w:tcPr>
             <w:tcW w:w="562" w:type="dxa"/>
-            <w:shd w:val="clear" w:color="auto" w:fill="BFBFBF" w:themeFill="background1" w:themeFillShade="BF"/>
-          </w:tcPr>
-          <w:p>
-            <w:pPr>
-              <w:rPr>
-                <w:noProof/>
-              </w:rPr>
-            </w:pPr>
-            <w:r>
-              <w:rPr>
+            <w:shd w:val="clear" w:color="auto" w:fill="C5E0B3" w:themeFill="accent6" w:themeFillTint="66"/>
+          </w:tcPr>
+          <w:p>
+            <w:pPr>
+              <w:jc w:val="center"/>
+              <w:rPr>
+                <w:b/>
+                <w:bCs/>
+                <w:noProof/>
+              </w:rPr>
+            </w:pPr>
+            <w:r>
+              <w:rPr>
+                <w:b/>
+                <w:bCs/>
                 <w:noProof/>
               </w:rPr>
               <w:t>1.</w:t>
@@ -385,11 +390,14 @@
         <w:tc>
           <w:tcPr>
             <w:tcW w:w="5265" w:type="dxa"/>
-          </w:tcPr>
-          <w:p>
-            <w:pPr>
-              <w:rPr>
-                <w:noProof/>
+            <w:shd w:val="clear" w:color="auto" w:fill="595959" w:themeFill="text1" w:themeFillTint="A6"/>
+          </w:tcPr>
+          <w:p>
+            <w:pPr>
+              <w:rPr>
+                <w:rFonts w:ascii="Courier New" w:hAnsi="Courier New" w:cs="Courier New"/>
+                <w:noProof/>
+                <w:color w:val="FFFFFF" w:themeColor="background1"/>
               </w:rPr>
             </w:pPr>
           </w:p>
@@ -399,16 +407,21 @@
         <w:tc>
           <w:tcPr>
             <w:tcW w:w="562" w:type="dxa"/>
-            <w:shd w:val="clear" w:color="auto" w:fill="BFBFBF" w:themeFill="background1" w:themeFillShade="BF"/>
-          </w:tcPr>
-          <w:p>
-            <w:pPr>
-              <w:rPr>
-                <w:noProof/>
-              </w:rPr>
-            </w:pPr>
-            <w:r>
-              <w:rPr>
+            <w:shd w:val="clear" w:color="auto" w:fill="C5E0B3" w:themeFill="accent6" w:themeFillTint="66"/>
+          </w:tcPr>
+          <w:p>
+            <w:pPr>
+              <w:jc w:val="center"/>
+              <w:rPr>
+                <w:b/>
+                <w:bCs/>
+                <w:noProof/>
+              </w:rPr>
+            </w:pPr>
+            <w:r>
+              <w:rPr>
+                <w:b/>
+                <w:bCs/>
                 <w:noProof/>
               </w:rPr>
               <w:t>2.</w:t>
@@ -436,11 +449,14 @@
         <w:tc>
           <w:tcPr>
             <w:tcW w:w="5265" w:type="dxa"/>
-          </w:tcPr>
-          <w:p>
-            <w:pPr>
-              <w:rPr>
-                <w:noProof/>
+            <w:shd w:val="clear" w:color="auto" w:fill="595959" w:themeFill="text1" w:themeFillTint="A6"/>
+          </w:tcPr>
+          <w:p>
+            <w:pPr>
+              <w:rPr>
+                <w:rFonts w:ascii="Courier New" w:hAnsi="Courier New" w:cs="Courier New"/>
+                <w:noProof/>
+                <w:color w:val="FFFFFF" w:themeColor="background1"/>
               </w:rPr>
             </w:pPr>
           </w:p>
@@ -450,16 +466,21 @@
         <w:tc>
           <w:tcPr>
             <w:tcW w:w="562" w:type="dxa"/>
-            <w:shd w:val="clear" w:color="auto" w:fill="BFBFBF" w:themeFill="background1" w:themeFillShade="BF"/>
-          </w:tcPr>
-          <w:p>
-            <w:pPr>
-              <w:rPr>
-                <w:noProof/>
-              </w:rPr>
-            </w:pPr>
-            <w:r>
-              <w:rPr>
+            <w:shd w:val="clear" w:color="auto" w:fill="C5E0B3" w:themeFill="accent6" w:themeFillTint="66"/>
+          </w:tcPr>
+          <w:p>
+            <w:pPr>
+              <w:jc w:val="center"/>
+              <w:rPr>
+                <w:b/>
+                <w:bCs/>
+                <w:noProof/>
+              </w:rPr>
+            </w:pPr>
+            <w:r>
+              <w:rPr>
+                <w:b/>
+                <w:bCs/>
                 <w:noProof/>
               </w:rPr>
               <w:t>3.</w:t>
@@ -598,17 +619,29 @@
         <w:tc>
           <w:tcPr>
             <w:tcW w:w="5265" w:type="dxa"/>
-          </w:tcPr>
-          <w:p>
-            <w:pPr>
-              <w:rPr>
-                <w:noProof/>
-              </w:rPr>
-            </w:pPr>
-            <w:r>
-              <w:rPr>
-                <w:noProof/>
-                <w:highlight w:val="lightGray"/>
+            <w:shd w:val="clear" w:color="auto" w:fill="595959" w:themeFill="text1" w:themeFillTint="A6"/>
+          </w:tcPr>
+          <w:p>
+            <w:pPr>
+              <w:rPr>
+                <w:rFonts w:ascii="Courier New" w:hAnsi="Courier New" w:cs="Courier New"/>
+                <w:noProof/>
+                <w:color w:val="FFFFFF" w:themeColor="background1"/>
+              </w:rPr>
+            </w:pPr>
+            <w:r>
+              <w:rPr>
+                <w:rFonts w:ascii="Courier New" w:hAnsi="Courier New" w:cs="Courier New"/>
+                <w:noProof/>
+                <w:color w:val="FFFFFF" w:themeColor="background1"/>
+              </w:rPr>
+              <w:t xml:space="preserve">pi@pi:~ $ </w:t>
+            </w:r>
+            <w:r>
+              <w:rPr>
+                <w:rFonts w:ascii="Courier New" w:hAnsi="Courier New" w:cs="Courier New"/>
+                <w:noProof/>
+                <w:color w:val="FFFFFF" w:themeColor="background1"/>
               </w:rPr>
               <w:t>sudo paspi-config</w:t>
             </w:r>
@@ -619,16 +652,21 @@
         <w:tc>
           <w:tcPr>
             <w:tcW w:w="562" w:type="dxa"/>
-            <w:shd w:val="clear" w:color="auto" w:fill="BFBFBF" w:themeFill="background1" w:themeFillShade="BF"/>
-          </w:tcPr>
-          <w:p>
-            <w:pPr>
-              <w:rPr>
-                <w:noProof/>
-              </w:rPr>
-            </w:pPr>
-            <w:r>
-              <w:rPr>
+            <w:shd w:val="clear" w:color="auto" w:fill="C5E0B3" w:themeFill="accent6" w:themeFillTint="66"/>
+          </w:tcPr>
+          <w:p>
+            <w:pPr>
+              <w:jc w:val="center"/>
+              <w:rPr>
+                <w:b/>
+                <w:bCs/>
+                <w:noProof/>
+              </w:rPr>
+            </w:pPr>
+            <w:r>
+              <w:rPr>
+                <w:b/>
+                <w:bCs/>
                 <w:noProof/>
               </w:rPr>
               <w:t>4.</w:t>
@@ -656,18 +694,21 @@
         <w:tc>
           <w:tcPr>
             <w:tcW w:w="5265" w:type="dxa"/>
-          </w:tcPr>
-          <w:p>
-            <w:pPr>
-              <w:rPr>
-                <w:noProof/>
-                <w:highlight w:val="lightGray"/>
-              </w:rPr>
-            </w:pPr>
-            <w:r>
-              <w:rPr>
-                <w:noProof/>
-                <w:highlight w:val="lightGray"/>
+            <w:shd w:val="clear" w:color="auto" w:fill="595959" w:themeFill="text1" w:themeFillTint="A6"/>
+          </w:tcPr>
+          <w:p>
+            <w:pPr>
+              <w:rPr>
+                <w:rFonts w:ascii="Courier New" w:hAnsi="Courier New" w:cs="Courier New"/>
+                <w:noProof/>
+                <w:color w:val="FFFFFF" w:themeColor="background1"/>
+              </w:rPr>
+            </w:pPr>
+            <w:r>
+              <w:rPr>
+                <w:rFonts w:ascii="Courier New" w:hAnsi="Courier New" w:cs="Courier New"/>
+                <w:noProof/>
+                <w:color w:val="FFFFFF" w:themeColor="background1"/>
               </w:rPr>
               <w:t>ssh pi@pi</w:t>
             </w:r>
@@ -678,16 +719,21 @@
         <w:tc>
           <w:tcPr>
             <w:tcW w:w="562" w:type="dxa"/>
-            <w:shd w:val="clear" w:color="auto" w:fill="BFBFBF" w:themeFill="background1" w:themeFillShade="BF"/>
-          </w:tcPr>
-          <w:p>
-            <w:pPr>
-              <w:rPr>
-                <w:noProof/>
-              </w:rPr>
-            </w:pPr>
-            <w:r>
-              <w:rPr>
+            <w:shd w:val="clear" w:color="auto" w:fill="C5E0B3" w:themeFill="accent6" w:themeFillTint="66"/>
+          </w:tcPr>
+          <w:p>
+            <w:pPr>
+              <w:jc w:val="center"/>
+              <w:rPr>
+                <w:b/>
+                <w:bCs/>
+                <w:noProof/>
+              </w:rPr>
+            </w:pPr>
+            <w:r>
+              <w:rPr>
+                <w:b/>
+                <w:bCs/>
                 <w:noProof/>
               </w:rPr>
               <w:t>5.</w:t>
@@ -708,27 +754,30 @@
               <w:rPr>
                 <w:noProof/>
               </w:rPr>
-              <w:t>Alias erstellen in /etc/profile</w:t>
+              <w:t>MC installieren (optional)</w:t>
             </w:r>
           </w:p>
         </w:tc>
         <w:tc>
           <w:tcPr>
             <w:tcW w:w="5265" w:type="dxa"/>
-          </w:tcPr>
-          <w:p>
-            <w:pPr>
-              <w:rPr>
-                <w:noProof/>
-                <w:highlight w:val="lightGray"/>
-              </w:rPr>
-            </w:pPr>
-            <w:r>
-              <w:rPr>
-                <w:noProof/>
-                <w:highlight w:val="lightGray"/>
-              </w:rPr>
-              <w:t>alias ll='ls -l'</w:t>
+            <w:shd w:val="clear" w:color="auto" w:fill="595959" w:themeFill="text1" w:themeFillTint="A6"/>
+          </w:tcPr>
+          <w:p>
+            <w:pPr>
+              <w:rPr>
+                <w:rFonts w:ascii="Courier New" w:hAnsi="Courier New" w:cs="Courier New"/>
+                <w:noProof/>
+                <w:color w:val="FFFFFF" w:themeColor="background1"/>
+              </w:rPr>
+            </w:pPr>
+            <w:r>
+              <w:rPr>
+                <w:rFonts w:ascii="Courier New" w:hAnsi="Courier New" w:cs="Courier New"/>
+                <w:noProof/>
+                <w:color w:val="FFFFFF" w:themeColor="background1"/>
+              </w:rPr>
+              <w:t>pi@pi:~ $ sudo apt-get install mc -y</w:t>
             </w:r>
           </w:p>
         </w:tc>
@@ -737,19 +786,32 @@
         <w:tc>
           <w:tcPr>
             <w:tcW w:w="562" w:type="dxa"/>
-            <w:shd w:val="clear" w:color="auto" w:fill="BFBFBF" w:themeFill="background1" w:themeFillShade="BF"/>
-          </w:tcPr>
-          <w:p>
-            <w:pPr>
-              <w:rPr>
-                <w:noProof/>
-              </w:rPr>
-            </w:pPr>
-            <w:r>
-              <w:rPr>
-                <w:noProof/>
-              </w:rPr>
-              <w:t>6.</w:t>
+            <w:shd w:val="clear" w:color="auto" w:fill="C5E0B3" w:themeFill="accent6" w:themeFillTint="66"/>
+          </w:tcPr>
+          <w:p>
+            <w:pPr>
+              <w:jc w:val="center"/>
+              <w:rPr>
+                <w:b/>
+                <w:bCs/>
+                <w:noProof/>
+              </w:rPr>
+            </w:pPr>
+            <w:r>
+              <w:rPr>
+                <w:b/>
+                <w:bCs/>
+                <w:noProof/>
+              </w:rPr>
+              <w:t>6</w:t>
+            </w:r>
+            <w:r>
+              <w:rPr>
+                <w:b/>
+                <w:bCs/>
+                <w:noProof/>
+              </w:rPr>
+              <w:t>.</w:t>
             </w:r>
           </w:p>
         </w:tc>
@@ -767,95 +829,30 @@
               <w:rPr>
                 <w:noProof/>
               </w:rPr>
-              <w:t>Net Core installieren (siehe https://dotnet.microsoft.com/download/linux-package-manager/debian10/runtime-current)</w:t>
-            </w:r>
-          </w:p>
-          <w:p>
-            <w:pPr>
-              <w:rPr>
-                <w:noProof/>
-              </w:rPr>
-            </w:pPr>
+              <w:t>Alias erstellen in /etc/profile</w:t>
+            </w:r>
           </w:p>
         </w:tc>
         <w:tc>
           <w:tcPr>
             <w:tcW w:w="5265" w:type="dxa"/>
-          </w:tcPr>
-          <w:p>
-            <w:pPr>
-              <w:pStyle w:val="Listenabsatz"/>
-              <w:numPr>
-                <w:ilvl w:val="0"/>
-                <w:numId w:val="7"/>
-              </w:numPr>
-              <w:rPr>
-                <w:noProof/>
-              </w:rPr>
-            </w:pPr>
-            <w:r>
-              <w:rPr>
-                <w:noProof/>
-                <w:highlight w:val="lightGray"/>
-              </w:rPr>
-              <w:t>wget https://download.visualstudio.microsoft.com/download/pr/8ddb8193-f88c-4c4b-82a3-39fcced27e91/b8e0b9bf4cf77dff09ff86cc1a73960b/dotnet-sdk-3.0.100-linux-arm.tar.gz</w:t>
-            </w:r>
-          </w:p>
-          <w:p>
-            <w:pPr>
-              <w:pStyle w:val="Listenabsatz"/>
-              <w:numPr>
-                <w:ilvl w:val="0"/>
-                <w:numId w:val="7"/>
-              </w:numPr>
-              <w:rPr>
-                <w:noProof/>
-              </w:rPr>
-            </w:pPr>
-            <w:r>
-              <w:rPr>
-                <w:noProof/>
-                <w:highlight w:val="lightGray"/>
-              </w:rPr>
-              <w:t>sudo mkdir /usr/share/dotnet-sdk</w:t>
-            </w:r>
-          </w:p>
-          <w:p>
-            <w:pPr>
-              <w:pStyle w:val="Listenabsatz"/>
-              <w:numPr>
-                <w:ilvl w:val="0"/>
-                <w:numId w:val="7"/>
-              </w:numPr>
-              <w:rPr>
-                <w:noProof/>
-              </w:rPr>
-            </w:pPr>
-            <w:r>
-              <w:rPr>
-                <w:noProof/>
-                <w:highlight w:val="lightGray"/>
-              </w:rPr>
-              <w:t>export PATH=$PATH:/usr/share/dotnet-sdk/</w:t>
-            </w:r>
-          </w:p>
-          <w:p>
-            <w:pPr>
-              <w:pStyle w:val="Listenabsatz"/>
-              <w:numPr>
-                <w:ilvl w:val="0"/>
-                <w:numId w:val="7"/>
-              </w:numPr>
-              <w:rPr>
-                <w:noProof/>
-              </w:rPr>
-            </w:pPr>
-            <w:r>
-              <w:rPr>
-                <w:noProof/>
-                <w:highlight w:val="lightGray"/>
-              </w:rPr>
-              <w:t>sudo tar zxf dotnet-sdk-3.0.100-preview8-013656-linux-arm.tar.gz -C /usr/share/dotnet-sdk/</w:t>
+            <w:shd w:val="clear" w:color="auto" w:fill="595959" w:themeFill="text1" w:themeFillTint="A6"/>
+          </w:tcPr>
+          <w:p>
+            <w:pPr>
+              <w:rPr>
+                <w:rFonts w:ascii="Courier New" w:hAnsi="Courier New" w:cs="Courier New"/>
+                <w:noProof/>
+                <w:color w:val="FFFFFF" w:themeColor="background1"/>
+              </w:rPr>
+            </w:pPr>
+            <w:r>
+              <w:rPr>
+                <w:rFonts w:ascii="Courier New" w:hAnsi="Courier New" w:cs="Courier New"/>
+                <w:noProof/>
+                <w:color w:val="FFFFFF" w:themeColor="background1"/>
+              </w:rPr>
+              <w:t>alias ll='ls -l'</w:t>
             </w:r>
           </w:p>
         </w:tc>
@@ -864,19 +861,32 @@
         <w:tc>
           <w:tcPr>
             <w:tcW w:w="562" w:type="dxa"/>
-            <w:shd w:val="clear" w:color="auto" w:fill="BFBFBF" w:themeFill="background1" w:themeFillShade="BF"/>
-          </w:tcPr>
-          <w:p>
-            <w:pPr>
-              <w:rPr>
-                <w:noProof/>
-              </w:rPr>
-            </w:pPr>
-            <w:r>
-              <w:rPr>
-                <w:noProof/>
-              </w:rPr>
-              <w:t>7.</w:t>
+            <w:shd w:val="clear" w:color="auto" w:fill="C5E0B3" w:themeFill="accent6" w:themeFillTint="66"/>
+          </w:tcPr>
+          <w:p>
+            <w:pPr>
+              <w:jc w:val="center"/>
+              <w:rPr>
+                <w:b/>
+                <w:bCs/>
+                <w:noProof/>
+              </w:rPr>
+            </w:pPr>
+            <w:r>
+              <w:rPr>
+                <w:b/>
+                <w:bCs/>
+                <w:noProof/>
+              </w:rPr>
+              <w:t>7</w:t>
+            </w:r>
+            <w:r>
+              <w:rPr>
+                <w:b/>
+                <w:bCs/>
+                <w:noProof/>
+              </w:rPr>
+              <w:t>.</w:t>
             </w:r>
           </w:p>
         </w:tc>
@@ -894,145 +904,113 @@
               <w:rPr>
                 <w:noProof/>
               </w:rPr>
-              <w:t>One-Wire aktivieren</w:t>
-            </w:r>
+              <w:t>Net Core installieren (siehe https://dotnet.microsoft.com/download/linux-package-manager/debian10/runtime-current)</w:t>
+            </w:r>
+          </w:p>
+          <w:p>
+            <w:pPr>
+              <w:rPr>
+                <w:noProof/>
+              </w:rPr>
+            </w:pPr>
           </w:p>
         </w:tc>
         <w:tc>
           <w:tcPr>
             <w:tcW w:w="5265" w:type="dxa"/>
-          </w:tcPr>
-          <w:p>
-            <w:pPr>
-              <w:pStyle w:val="Listenabsatz"/>
-              <w:numPr>
-                <w:ilvl w:val="0"/>
-                <w:numId w:val="7"/>
-              </w:numPr>
-              <w:rPr>
-                <w:noProof/>
-              </w:rPr>
-            </w:pPr>
-            <w:r>
-              <w:rPr>
-                <w:noProof/>
-              </w:rPr>
-              <w:t>/boot/config.txt anpassen</w:t>
-            </w:r>
-          </w:p>
-          <w:p>
-            <w:pPr>
-              <w:ind w:left="1080"/>
-              <w:rPr>
-                <w:rFonts w:ascii="Lucida Console" w:hAnsi="Lucida Console"/>
-                <w:noProof/>
-                <w:color w:val="000000"/>
-                <w:sz w:val="21"/>
-                <w:szCs w:val="21"/>
-                <w:shd w:val="clear" w:color="auto" w:fill="FFFFFF"/>
-              </w:rPr>
-            </w:pPr>
-            <w:r>
-              <w:rPr>
-                <w:rFonts w:ascii="Lucida Console" w:hAnsi="Lucida Console"/>
-                <w:noProof/>
-                <w:color w:val="000000"/>
-                <w:sz w:val="21"/>
-                <w:szCs w:val="21"/>
-                <w:highlight w:val="lightGray"/>
-                <w:shd w:val="clear" w:color="auto" w:fill="FFFFFF"/>
-              </w:rPr>
-              <w:t>dtoverlay=w1-gpio,gpiopin=4,pullup=on</w:t>
-            </w:r>
-          </w:p>
-          <w:p>
-            <w:pPr>
-              <w:pStyle w:val="Listenabsatz"/>
-              <w:numPr>
-                <w:ilvl w:val="0"/>
-                <w:numId w:val="7"/>
-              </w:numPr>
-              <w:rPr>
-                <w:noProof/>
-              </w:rPr>
-            </w:pPr>
-            <w:r>
-              <w:rPr>
-                <w:noProof/>
-              </w:rPr>
-              <w:t>/etc/modules anpassen</w:t>
-            </w:r>
-          </w:p>
-          <w:p>
-            <w:pPr>
-              <w:ind w:left="1080"/>
-              <w:rPr>
-                <w:noProof/>
-                <w:highlight w:val="lightGray"/>
-              </w:rPr>
-            </w:pPr>
-            <w:r>
-              <w:rPr>
-                <w:noProof/>
-                <w:highlight w:val="lightGray"/>
-              </w:rPr>
-              <w:t># /etc/modules</w:t>
-            </w:r>
-          </w:p>
-          <w:p>
-            <w:pPr>
-              <w:ind w:left="1080"/>
-              <w:rPr>
-                <w:noProof/>
-                <w:highlight w:val="lightGray"/>
-              </w:rPr>
-            </w:pPr>
-            <w:r>
-              <w:rPr>
-                <w:noProof/>
-                <w:highlight w:val="lightGray"/>
-              </w:rPr>
-              <w:t>w1-gpio pullup=1</w:t>
-            </w:r>
-          </w:p>
-          <w:p>
-            <w:pPr>
-              <w:ind w:left="1080"/>
-              <w:rPr>
-                <w:noProof/>
-              </w:rPr>
-            </w:pPr>
-            <w:r>
-              <w:rPr>
-                <w:noProof/>
-                <w:highlight w:val="lightGray"/>
-              </w:rPr>
-              <w:t>w1-therm</w:t>
-            </w:r>
-          </w:p>
-          <w:p>
-            <w:pPr>
-              <w:pStyle w:val="Listenabsatz"/>
-              <w:numPr>
-                <w:ilvl w:val="0"/>
-                <w:numId w:val="7"/>
-              </w:numPr>
-              <w:rPr>
-                <w:noProof/>
-              </w:rPr>
-            </w:pPr>
-            <w:r>
-              <w:rPr>
-                <w:noProof/>
-              </w:rPr>
-              <w:t xml:space="preserve">Reboot: </w:t>
-            </w:r>
-            <w:r>
-              <w:rPr>
-                <w:noProof/>
-                <w:highlight w:val="lightGray"/>
-              </w:rPr>
-              <w:t>sudo reboot</w:t>
+            <w:shd w:val="clear" w:color="auto" w:fill="595959" w:themeFill="text1" w:themeFillTint="A6"/>
+          </w:tcPr>
+          <w:p>
+            <w:pPr>
+              <w:rPr>
+                <w:rFonts w:ascii="Courier New" w:hAnsi="Courier New" w:cs="Courier New"/>
+                <w:noProof/>
+                <w:color w:val="FFFFFF" w:themeColor="background1"/>
+              </w:rPr>
+            </w:pPr>
+            <w:r>
+              <w:rPr>
+                <w:rFonts w:ascii="Courier New" w:hAnsi="Courier New" w:cs="Courier New"/>
+                <w:noProof/>
+                <w:color w:val="FFFFFF" w:themeColor="background1"/>
+              </w:rPr>
+              <w:t xml:space="preserve">pi@pi:~ $ </w:t>
+            </w:r>
+            <w:r>
+              <w:rPr>
+                <w:rFonts w:ascii="Courier New" w:hAnsi="Courier New" w:cs="Courier New"/>
+                <w:noProof/>
+                <w:color w:val="FFFFFF" w:themeColor="background1"/>
+              </w:rPr>
+              <w:t>wget https://download.visualstudio.microsoft.com/download/pr/8ddb8193-f88c-4c4b-82a3-39fcced27e91/b8e0b9bf4cf77dff09ff86cc1a73960b/dotnet-sdk-3.0.100-linux-arm.tar.gz</w:t>
+            </w:r>
+          </w:p>
+          <w:p>
+            <w:pPr>
+              <w:rPr>
+                <w:rFonts w:ascii="Courier New" w:hAnsi="Courier New" w:cs="Courier New"/>
+                <w:noProof/>
+                <w:color w:val="FFFFFF" w:themeColor="background1"/>
+              </w:rPr>
+            </w:pPr>
+          </w:p>
+          <w:p>
+            <w:pPr>
+              <w:rPr>
+                <w:rFonts w:ascii="Courier New" w:hAnsi="Courier New" w:cs="Courier New"/>
+                <w:noProof/>
+                <w:color w:val="FFFFFF" w:themeColor="background1"/>
+              </w:rPr>
+            </w:pPr>
+            <w:r>
+              <w:rPr>
+                <w:rFonts w:ascii="Courier New" w:hAnsi="Courier New" w:cs="Courier New"/>
+                <w:noProof/>
+                <w:color w:val="FFFFFF" w:themeColor="background1"/>
+              </w:rPr>
+              <w:t xml:space="preserve">pi@pi:~ $ </w:t>
+            </w:r>
+            <w:r>
+              <w:rPr>
+                <w:rFonts w:ascii="Courier New" w:hAnsi="Courier New" w:cs="Courier New"/>
+                <w:noProof/>
+                <w:color w:val="FFFFFF" w:themeColor="background1"/>
+              </w:rPr>
+              <w:t>sudo mkdir /usr/share/dotnet-sdk</w:t>
+            </w:r>
+          </w:p>
+          <w:p>
+            <w:pPr>
+              <w:rPr>
+                <w:rFonts w:ascii="Courier New" w:hAnsi="Courier New" w:cs="Courier New"/>
+                <w:noProof/>
+                <w:color w:val="FFFFFF" w:themeColor="background1"/>
+              </w:rPr>
+            </w:pPr>
+          </w:p>
+          <w:p>
+            <w:pPr>
+              <w:rPr>
+                <w:rFonts w:ascii="Courier New" w:hAnsi="Courier New" w:cs="Courier New"/>
+                <w:noProof/>
+                <w:color w:val="FFFFFF" w:themeColor="background1"/>
+              </w:rPr>
+            </w:pPr>
+            <w:r>
+              <w:rPr>
+                <w:rFonts w:ascii="Courier New" w:hAnsi="Courier New" w:cs="Courier New"/>
+                <w:noProof/>
+                <w:color w:val="FFFFFF" w:themeColor="background1"/>
+              </w:rPr>
+              <w:t xml:space="preserve">pi@pi:~ $ </w:t>
+            </w:r>
+            <w:r>
+              <w:rPr>
+                <w:rFonts w:ascii="Courier New" w:hAnsi="Courier New" w:cs="Courier New"/>
+                <w:noProof/>
+                <w:color w:val="FFFFFF" w:themeColor="background1"/>
+              </w:rPr>
+              <w:t>sudo tar zxf dotnet-sdk-3.0.100-preview8-013656-linux-arm.tar.gz -C /usr/share/dotnet-sdk/</w:t>
             </w:r>
           </w:p>
         </w:tc>
@@ -1041,19 +1019,32 @@
         <w:tc>
           <w:tcPr>
             <w:tcW w:w="562" w:type="dxa"/>
-            <w:shd w:val="clear" w:color="auto" w:fill="BFBFBF" w:themeFill="background1" w:themeFillShade="BF"/>
-          </w:tcPr>
-          <w:p>
-            <w:pPr>
-              <w:rPr>
-                <w:noProof/>
-              </w:rPr>
-            </w:pPr>
-            <w:r>
-              <w:rPr>
-                <w:noProof/>
-              </w:rPr>
-              <w:t xml:space="preserve">8. </w:t>
+            <w:shd w:val="clear" w:color="auto" w:fill="C5E0B3" w:themeFill="accent6" w:themeFillTint="66"/>
+          </w:tcPr>
+          <w:p>
+            <w:pPr>
+              <w:jc w:val="center"/>
+              <w:rPr>
+                <w:b/>
+                <w:bCs/>
+                <w:noProof/>
+              </w:rPr>
+            </w:pPr>
+            <w:r>
+              <w:rPr>
+                <w:b/>
+                <w:bCs/>
+                <w:noProof/>
+              </w:rPr>
+              <w:t>8</w:t>
+            </w:r>
+            <w:r>
+              <w:rPr>
+                <w:b/>
+                <w:bCs/>
+                <w:noProof/>
+              </w:rPr>
+              <w:t>.</w:t>
             </w:r>
           </w:p>
         </w:tc>
@@ -1071,6 +1062,212 @@
               <w:rPr>
                 <w:noProof/>
               </w:rPr>
+              <w:t>One-Wire aktivieren</w:t>
+            </w:r>
+          </w:p>
+        </w:tc>
+        <w:tc>
+          <w:tcPr>
+            <w:tcW w:w="5265" w:type="dxa"/>
+            <w:shd w:val="clear" w:color="auto" w:fill="595959" w:themeFill="text1" w:themeFillTint="A6"/>
+          </w:tcPr>
+          <w:p>
+            <w:pPr>
+              <w:rPr>
+                <w:rFonts w:ascii="Courier New" w:hAnsi="Courier New" w:cs="Courier New"/>
+                <w:noProof/>
+                <w:color w:val="FFFFFF" w:themeColor="background1"/>
+              </w:rPr>
+            </w:pPr>
+            <w:r>
+              <w:rPr>
+                <w:rFonts w:ascii="Courier New" w:hAnsi="Courier New" w:cs="Courier New"/>
+                <w:noProof/>
+                <w:color w:val="FFFFFF" w:themeColor="background1"/>
+              </w:rPr>
+              <w:t>pi@pi:~ $</w:t>
+            </w:r>
+            <w:r>
+              <w:rPr>
+                <w:rFonts w:ascii="Courier New" w:hAnsi="Courier New" w:cs="Courier New"/>
+                <w:noProof/>
+                <w:color w:val="FFFFFF" w:themeColor="background1"/>
+              </w:rPr>
+              <w:t xml:space="preserve"> sudo nano </w:t>
+            </w:r>
+            <w:r>
+              <w:rPr>
+                <w:rFonts w:ascii="Courier New" w:hAnsi="Courier New" w:cs="Courier New"/>
+                <w:noProof/>
+                <w:color w:val="FFFFFF" w:themeColor="background1"/>
+              </w:rPr>
+              <w:t>/boot/config.txt</w:t>
+            </w:r>
+          </w:p>
+          <w:p>
+            <w:pPr>
+              <w:ind w:left="708"/>
+              <w:rPr>
+                <w:rFonts w:ascii="Courier New" w:hAnsi="Courier New" w:cs="Courier New"/>
+                <w:noProof/>
+                <w:color w:val="FFFFFF" w:themeColor="background1"/>
+              </w:rPr>
+            </w:pPr>
+            <w:r>
+              <w:rPr>
+                <w:rFonts w:ascii="Courier New" w:hAnsi="Courier New" w:cs="Courier New"/>
+                <w:noProof/>
+                <w:color w:val="FFFFFF" w:themeColor="background1"/>
+              </w:rPr>
+              <w:t>dtoverlay=w1-gpio,gpiopin=4,pullup=on</w:t>
+            </w:r>
+          </w:p>
+          <w:p>
+            <w:pPr>
+              <w:ind w:left="708"/>
+              <w:rPr>
+                <w:rFonts w:ascii="Courier New" w:hAnsi="Courier New" w:cs="Courier New"/>
+                <w:noProof/>
+                <w:color w:val="FFFFFF" w:themeColor="background1"/>
+              </w:rPr>
+            </w:pPr>
+          </w:p>
+          <w:p>
+            <w:pPr>
+              <w:rPr>
+                <w:rFonts w:ascii="Courier New" w:hAnsi="Courier New" w:cs="Courier New"/>
+                <w:noProof/>
+                <w:color w:val="FFFFFF" w:themeColor="background1"/>
+              </w:rPr>
+            </w:pPr>
+            <w:r>
+              <w:rPr>
+                <w:rFonts w:ascii="Courier New" w:hAnsi="Courier New" w:cs="Courier New"/>
+                <w:noProof/>
+                <w:color w:val="FFFFFF" w:themeColor="background1"/>
+              </w:rPr>
+              <w:t>pi@pi:~ $</w:t>
+            </w:r>
+            <w:r>
+              <w:rPr>
+                <w:rFonts w:ascii="Courier New" w:hAnsi="Courier New" w:cs="Courier New"/>
+                <w:noProof/>
+                <w:color w:val="FFFFFF" w:themeColor="background1"/>
+              </w:rPr>
+              <w:t xml:space="preserve"> sudo nano </w:t>
+            </w:r>
+            <w:r>
+              <w:rPr>
+                <w:rFonts w:ascii="Courier New" w:hAnsi="Courier New" w:cs="Courier New"/>
+                <w:noProof/>
+                <w:color w:val="FFFFFF" w:themeColor="background1"/>
+              </w:rPr>
+              <w:t>/etc/modules</w:t>
+            </w:r>
+          </w:p>
+          <w:p>
+            <w:pPr>
+              <w:ind w:left="708"/>
+              <w:rPr>
+                <w:rFonts w:ascii="Courier New" w:hAnsi="Courier New" w:cs="Courier New"/>
+                <w:noProof/>
+                <w:color w:val="FFFFFF" w:themeColor="background1"/>
+              </w:rPr>
+            </w:pPr>
+            <w:r>
+              <w:rPr>
+                <w:rFonts w:ascii="Courier New" w:hAnsi="Courier New" w:cs="Courier New"/>
+                <w:noProof/>
+                <w:color w:val="FFFFFF" w:themeColor="background1"/>
+              </w:rPr>
+              <w:t># /etc/modules</w:t>
+            </w:r>
+          </w:p>
+          <w:p>
+            <w:pPr>
+              <w:ind w:left="708"/>
+              <w:rPr>
+                <w:rFonts w:ascii="Courier New" w:hAnsi="Courier New" w:cs="Courier New"/>
+                <w:noProof/>
+                <w:color w:val="FFFFFF" w:themeColor="background1"/>
+              </w:rPr>
+            </w:pPr>
+            <w:r>
+              <w:rPr>
+                <w:rFonts w:ascii="Courier New" w:hAnsi="Courier New" w:cs="Courier New"/>
+                <w:noProof/>
+                <w:color w:val="FFFFFF" w:themeColor="background1"/>
+              </w:rPr>
+              <w:t>w1-gpio pullup=1</w:t>
+            </w:r>
+          </w:p>
+          <w:p>
+            <w:pPr>
+              <w:ind w:left="708"/>
+              <w:rPr>
+                <w:rFonts w:ascii="Courier New" w:hAnsi="Courier New" w:cs="Courier New"/>
+                <w:noProof/>
+                <w:color w:val="FFFFFF" w:themeColor="background1"/>
+              </w:rPr>
+            </w:pPr>
+            <w:r>
+              <w:rPr>
+                <w:rFonts w:ascii="Courier New" w:hAnsi="Courier New" w:cs="Courier New"/>
+                <w:noProof/>
+                <w:color w:val="FFFFFF" w:themeColor="background1"/>
+              </w:rPr>
+              <w:t>w1-therm</w:t>
+            </w:r>
+          </w:p>
+        </w:tc>
+      </w:tr>
+      <w:tr>
+        <w:tc>
+          <w:tcPr>
+            <w:tcW w:w="562" w:type="dxa"/>
+            <w:shd w:val="clear" w:color="auto" w:fill="C5E0B3" w:themeFill="accent6" w:themeFillTint="66"/>
+          </w:tcPr>
+          <w:p>
+            <w:pPr>
+              <w:jc w:val="center"/>
+              <w:rPr>
+                <w:b/>
+                <w:bCs/>
+                <w:noProof/>
+              </w:rPr>
+            </w:pPr>
+            <w:r>
+              <w:rPr>
+                <w:b/>
+                <w:bCs/>
+                <w:noProof/>
+              </w:rPr>
+              <w:t>9</w:t>
+            </w:r>
+            <w:r>
+              <w:rPr>
+                <w:b/>
+                <w:bCs/>
+                <w:noProof/>
+              </w:rPr>
+              <w:t>.</w:t>
+            </w:r>
+          </w:p>
+        </w:tc>
+        <w:tc>
+          <w:tcPr>
+            <w:tcW w:w="3235" w:type="dxa"/>
+          </w:tcPr>
+          <w:p>
+            <w:pPr>
+              <w:rPr>
+                <w:noProof/>
+              </w:rPr>
+            </w:pPr>
+            <w:r>
+              <w:rPr>
+                <w:noProof/>
+              </w:rPr>
               <w:t>Git installieren</w:t>
             </w:r>
           </w:p>
@@ -1078,86 +1275,99 @@
         <w:tc>
           <w:tcPr>
             <w:tcW w:w="5265" w:type="dxa"/>
-          </w:tcPr>
-          <w:p>
-            <w:pPr>
-              <w:rPr>
-                <w:noProof/>
-              </w:rPr>
-            </w:pPr>
-            <w:r>
-              <w:rPr>
-                <w:rFonts w:ascii="Consolas" w:hAnsi="Consolas"/>
-                <w:noProof/>
-                <w:color w:val="242729"/>
+            <w:shd w:val="clear" w:color="auto" w:fill="595959" w:themeFill="text1" w:themeFillTint="A6"/>
+          </w:tcPr>
+          <w:p>
+            <w:pPr>
+              <w:rPr>
+                <w:rFonts w:ascii="Courier New" w:hAnsi="Courier New" w:cs="Courier New"/>
+                <w:noProof/>
+                <w:color w:val="FFFFFF" w:themeColor="background1"/>
+              </w:rPr>
+            </w:pPr>
+            <w:r>
+              <w:rPr>
+                <w:rFonts w:ascii="Courier New" w:hAnsi="Courier New" w:cs="Courier New"/>
+                <w:noProof/>
+                <w:color w:val="FFFFFF" w:themeColor="background1"/>
+              </w:rPr>
+              <w:t>pi@pi:~ $ sudo apt-get install git</w:t>
+            </w:r>
+          </w:p>
+        </w:tc>
+      </w:tr>
+      <w:tr>
+        <w:tc>
+          <w:tcPr>
+            <w:tcW w:w="562" w:type="dxa"/>
+            <w:shd w:val="clear" w:color="auto" w:fill="C5E0B3" w:themeFill="accent6" w:themeFillTint="66"/>
+          </w:tcPr>
+          <w:p>
+            <w:pPr>
+              <w:jc w:val="center"/>
+              <w:rPr>
+                <w:b/>
+                <w:bCs/>
+                <w:noProof/>
+              </w:rPr>
+            </w:pPr>
+            <w:r>
+              <w:rPr>
+                <w:b/>
+                <w:bCs/>
+                <w:noProof/>
+              </w:rPr>
+              <w:t>10</w:t>
+            </w:r>
+            <w:r>
+              <w:rPr>
+                <w:b/>
+                <w:bCs/>
+                <w:noProof/>
+              </w:rPr>
+              <w:t>.</w:t>
+            </w:r>
+          </w:p>
+        </w:tc>
+        <w:tc>
+          <w:tcPr>
+            <w:tcW w:w="3235" w:type="dxa"/>
+          </w:tcPr>
+          <w:p>
+            <w:pPr>
+              <w:rPr>
+                <w:noProof/>
+              </w:rPr>
+            </w:pPr>
+            <w:r>
+              <w:rPr>
+                <w:noProof/>
+              </w:rPr>
+              <w:t>Repository klonen</w:t>
+            </w:r>
+          </w:p>
+        </w:tc>
+        <w:tc>
+          <w:tcPr>
+            <w:tcW w:w="5265" w:type="dxa"/>
+            <w:shd w:val="clear" w:color="auto" w:fill="595959" w:themeFill="text1" w:themeFillTint="A6"/>
+          </w:tcPr>
+          <w:p>
+            <w:pPr>
+              <w:rPr>
+                <w:rFonts w:ascii="Courier New" w:hAnsi="Courier New" w:cs="Courier New"/>
+                <w:noProof/>
+                <w:color w:val="FFFFFF" w:themeColor="background1"/>
                 <w:sz w:val="20"/>
                 <w:szCs w:val="20"/>
-                <w:highlight w:val="lightGray"/>
                 <w:shd w:val="clear" w:color="auto" w:fill="EFF0F1"/>
               </w:rPr>
-              <w:t>sudo apt-get install git</w:t>
-            </w:r>
-          </w:p>
-        </w:tc>
-      </w:tr>
-      <w:tr>
-        <w:tc>
-          <w:tcPr>
-            <w:tcW w:w="562" w:type="dxa"/>
-            <w:shd w:val="clear" w:color="auto" w:fill="BFBFBF" w:themeFill="background1" w:themeFillShade="BF"/>
-          </w:tcPr>
-          <w:p>
-            <w:pPr>
-              <w:rPr>
-                <w:noProof/>
-              </w:rPr>
-            </w:pPr>
-            <w:r>
-              <w:rPr>
-                <w:noProof/>
-              </w:rPr>
-              <w:t xml:space="preserve">9. </w:t>
-            </w:r>
-          </w:p>
-        </w:tc>
-        <w:tc>
-          <w:tcPr>
-            <w:tcW w:w="3235" w:type="dxa"/>
-          </w:tcPr>
-          <w:p>
-            <w:pPr>
-              <w:rPr>
-                <w:noProof/>
-              </w:rPr>
-            </w:pPr>
-            <w:r>
-              <w:rPr>
-                <w:noProof/>
-              </w:rPr>
-              <w:t>Repository klonen</w:t>
-            </w:r>
-          </w:p>
-        </w:tc>
-        <w:tc>
-          <w:tcPr>
-            <w:tcW w:w="5265" w:type="dxa"/>
-          </w:tcPr>
-          <w:p>
-            <w:pPr>
-              <w:rPr>
-                <w:rFonts w:ascii="Consolas" w:hAnsi="Consolas"/>
-                <w:noProof/>
-                <w:color w:val="242729"/>
-                <w:sz w:val="20"/>
-                <w:szCs w:val="20"/>
-                <w:highlight w:val="lightGray"/>
-                <w:shd w:val="clear" w:color="auto" w:fill="EFF0F1"/>
-              </w:rPr>
-            </w:pPr>
-            <w:r>
-              <w:rPr>
-                <w:noProof/>
-                <w:highlight w:val="lightGray"/>
+            </w:pPr>
+            <w:r>
+              <w:rPr>
+                <w:rFonts w:ascii="Courier New" w:hAnsi="Courier New" w:cs="Courier New"/>
+                <w:noProof/>
+                <w:color w:val="FFFFFF" w:themeColor="background1"/>
               </w:rPr>
               <w:t xml:space="preserve">pi@pi:~ $ git clone </w:t>
             </w:r>
@@ -1165,8 +1375,9 @@
               <w:r>
                 <w:rPr>
                   <w:rStyle w:val="Hyperlink"/>
+                  <w:rFonts w:ascii="Courier New" w:hAnsi="Courier New" w:cs="Courier New"/>
                   <w:noProof/>
-                  <w:highlight w:val="lightGray"/>
+                  <w:color w:val="FFFFFF" w:themeColor="background1"/>
                 </w:rPr>
                 <w:t>https://github.com/ReneSchwarzer/TurtleBay.git</w:t>
               </w:r>
@@ -1178,19 +1389,40 @@
         <w:tc>
           <w:tcPr>
             <w:tcW w:w="562" w:type="dxa"/>
-            <w:shd w:val="clear" w:color="auto" w:fill="BFBFBF" w:themeFill="background1" w:themeFillShade="BF"/>
-          </w:tcPr>
-          <w:p>
-            <w:pPr>
-              <w:rPr>
-                <w:noProof/>
-              </w:rPr>
-            </w:pPr>
-            <w:r>
-              <w:rPr>
-                <w:noProof/>
-              </w:rPr>
-              <w:t>10.</w:t>
+            <w:shd w:val="clear" w:color="auto" w:fill="C5E0B3" w:themeFill="accent6" w:themeFillTint="66"/>
+          </w:tcPr>
+          <w:p>
+            <w:pPr>
+              <w:jc w:val="center"/>
+              <w:rPr>
+                <w:b/>
+                <w:bCs/>
+                <w:noProof/>
+              </w:rPr>
+            </w:pPr>
+            <w:r>
+              <w:rPr>
+                <w:b/>
+                <w:bCs/>
+                <w:noProof/>
+              </w:rPr>
+              <w:t>1</w:t>
+            </w:r>
+            <w:r>
+              <w:rPr>
+                <w:b/>
+                <w:bCs/>
+                <w:noProof/>
+              </w:rPr>
+              <w:t>1</w:t>
+            </w:r>
+            <w:r>
+              <w:rPr>
+                <w:b/>
+                <w:bCs/>
+                <w:noProof/>
+              </w:rPr>
+              <w:t>.</w:t>
             </w:r>
           </w:p>
         </w:tc>
@@ -1215,48 +1447,53 @@
         <w:tc>
           <w:tcPr>
             <w:tcW w:w="5265" w:type="dxa"/>
-          </w:tcPr>
-          <w:p>
-            <w:pPr>
-              <w:rPr>
-                <w:noProof/>
-                <w:highlight w:val="lightGray"/>
-              </w:rPr>
-            </w:pPr>
-            <w:r>
-              <w:rPr>
-                <w:noProof/>
-                <w:highlight w:val="lightGray"/>
+            <w:shd w:val="clear" w:color="auto" w:fill="595959" w:themeFill="text1" w:themeFillTint="A6"/>
+          </w:tcPr>
+          <w:p>
+            <w:pPr>
+              <w:rPr>
+                <w:rFonts w:ascii="Courier New" w:hAnsi="Courier New" w:cs="Courier New"/>
+                <w:noProof/>
+                <w:color w:val="FFFFFF" w:themeColor="background1"/>
+              </w:rPr>
+            </w:pPr>
+            <w:r>
+              <w:rPr>
+                <w:rFonts w:ascii="Courier New" w:hAnsi="Courier New" w:cs="Courier New"/>
+                <w:noProof/>
+                <w:color w:val="FFFFFF" w:themeColor="background1"/>
               </w:rPr>
               <w:t>pi@pi:~/</w:t>
             </w:r>
             <w:r>
               <w:rPr>
-                <w:noProof/>
-                <w:highlight w:val="lightGray"/>
+                <w:rFonts w:ascii="Courier New" w:hAnsi="Courier New" w:cs="Courier New"/>
+                <w:noProof/>
+                <w:color w:val="FFFFFF" w:themeColor="background1"/>
               </w:rPr>
               <w:t>T</w:t>
             </w:r>
             <w:r>
               <w:rPr>
-                <w:noProof/>
-                <w:highlight w:val="lightGray"/>
+                <w:rFonts w:ascii="Courier New" w:hAnsi="Courier New" w:cs="Courier New"/>
+                <w:noProof/>
+                <w:color w:val="FFFFFF" w:themeColor="background1"/>
               </w:rPr>
               <w:t>urtle</w:t>
             </w:r>
             <w:r>
               <w:rPr>
-                <w:noProof/>
-                <w:highlight w:val="lightGray"/>
+                <w:rFonts w:ascii="Courier New" w:hAnsi="Courier New" w:cs="Courier New"/>
+                <w:noProof/>
+                <w:color w:val="FFFFFF" w:themeColor="background1"/>
               </w:rPr>
               <w:t>B</w:t>
             </w:r>
-            <w:bookmarkStart w:id="0" w:name="_GoBack"/>
-            <w:bookmarkEnd w:id="0"/>
-            <w:r>
-              <w:rPr>
-                <w:noProof/>
-                <w:highlight w:val="lightGray"/>
+            <w:r>
+              <w:rPr>
+                <w:rFonts w:ascii="Courier New" w:hAnsi="Courier New" w:cs="Courier New"/>
+                <w:noProof/>
+                <w:color w:val="FFFFFF" w:themeColor="background1"/>
               </w:rPr>
               <w:t>ay/src/core $ chmod +x *.sh</w:t>
             </w:r>
@@ -1267,19 +1504,40 @@
         <w:tc>
           <w:tcPr>
             <w:tcW w:w="562" w:type="dxa"/>
-            <w:shd w:val="clear" w:color="auto" w:fill="BFBFBF" w:themeFill="background1" w:themeFillShade="BF"/>
-          </w:tcPr>
-          <w:p>
-            <w:pPr>
-              <w:rPr>
-                <w:noProof/>
-              </w:rPr>
-            </w:pPr>
-            <w:r>
-              <w:rPr>
-                <w:noProof/>
-              </w:rPr>
-              <w:t xml:space="preserve">11. </w:t>
+            <w:shd w:val="clear" w:color="auto" w:fill="C5E0B3" w:themeFill="accent6" w:themeFillTint="66"/>
+          </w:tcPr>
+          <w:p>
+            <w:pPr>
+              <w:jc w:val="center"/>
+              <w:rPr>
+                <w:b/>
+                <w:bCs/>
+                <w:noProof/>
+              </w:rPr>
+            </w:pPr>
+            <w:r>
+              <w:rPr>
+                <w:b/>
+                <w:bCs/>
+                <w:noProof/>
+              </w:rPr>
+              <w:t>1</w:t>
+            </w:r>
+            <w:r>
+              <w:rPr>
+                <w:b/>
+                <w:bCs/>
+                <w:noProof/>
+              </w:rPr>
+              <w:t>2</w:t>
+            </w:r>
+            <w:r>
+              <w:rPr>
+                <w:b/>
+                <w:bCs/>
+                <w:noProof/>
+              </w:rPr>
+              <w:t>.</w:t>
             </w:r>
           </w:p>
         </w:tc>
@@ -1304,18 +1562,29 @@
         <w:tc>
           <w:tcPr>
             <w:tcW w:w="5265" w:type="dxa"/>
-          </w:tcPr>
-          <w:p>
-            <w:pPr>
-              <w:rPr>
-                <w:noProof/>
-                <w:highlight w:val="lightGray"/>
-              </w:rPr>
-            </w:pPr>
-            <w:r>
-              <w:rPr>
-                <w:noProof/>
-                <w:highlight w:val="lightGray"/>
+            <w:shd w:val="clear" w:color="auto" w:fill="595959" w:themeFill="text1" w:themeFillTint="A6"/>
+          </w:tcPr>
+          <w:p>
+            <w:pPr>
+              <w:rPr>
+                <w:rFonts w:ascii="Courier New" w:hAnsi="Courier New" w:cs="Courier New"/>
+                <w:noProof/>
+                <w:color w:val="FFFFFF" w:themeColor="background1"/>
+              </w:rPr>
+            </w:pPr>
+            <w:r>
+              <w:rPr>
+                <w:rFonts w:ascii="Courier New" w:hAnsi="Courier New" w:cs="Courier New"/>
+                <w:noProof/>
+                <w:color w:val="FFFFFF" w:themeColor="background1"/>
+              </w:rPr>
+              <w:t xml:space="preserve">pi@pi:~ $ </w:t>
+            </w:r>
+            <w:r>
+              <w:rPr>
+                <w:rFonts w:ascii="Courier New" w:hAnsi="Courier New" w:cs="Courier New"/>
+                <w:noProof/>
+                <w:color w:val="FFFFFF" w:themeColor="background1"/>
               </w:rPr>
               <w:t>sudo su; passwd</w:t>
             </w:r>
@@ -1334,6 +1603,7 @@
         <w:rPr>
           <w:noProof/>
         </w:rPr>
+        <w:lastRenderedPageBreak/>
         <w:t>Deploy</w:t>
       </w:r>
     </w:p>
@@ -1352,22 +1622,29 @@
         <w:tc>
           <w:tcPr>
             <w:tcW w:w="439" w:type="dxa"/>
-            <w:shd w:val="clear" w:color="auto" w:fill="BFBFBF" w:themeFill="background1" w:themeFillShade="BF"/>
-          </w:tcPr>
-          <w:p>
-            <w:pPr>
-              <w:rPr>
-                <w:noProof/>
-              </w:rPr>
-            </w:pPr>
-            <w:r>
-              <w:rPr>
+            <w:shd w:val="clear" w:color="auto" w:fill="C5E0B3" w:themeFill="accent6" w:themeFillTint="66"/>
+          </w:tcPr>
+          <w:p>
+            <w:pPr>
+              <w:jc w:val="center"/>
+              <w:rPr>
+                <w:b/>
+                <w:bCs/>
+                <w:noProof/>
+              </w:rPr>
+            </w:pPr>
+            <w:r>
+              <w:rPr>
+                <w:b/>
+                <w:bCs/>
                 <w:noProof/>
               </w:rPr>
               <w:t>1</w:t>
             </w:r>
             <w:r>
               <w:rPr>
+                <w:b/>
+                <w:bCs/>
                 <w:noProof/>
               </w:rPr>
               <w:t>.</w:t>
@@ -1401,13 +1678,133 @@
         <w:tc>
           <w:tcPr>
             <w:tcW w:w="5823" w:type="dxa"/>
-          </w:tcPr>
-          <w:p>
-            <w:pPr>
-              <w:rPr>
-                <w:noProof/>
-              </w:rPr>
-            </w:pPr>
+            <w:shd w:val="clear" w:color="auto" w:fill="595959" w:themeFill="text1" w:themeFillTint="A6"/>
+          </w:tcPr>
+          <w:p>
+            <w:pPr>
+              <w:rPr>
+                <w:rFonts w:ascii="Courier New" w:hAnsi="Courier New" w:cs="Courier New"/>
+                <w:noProof/>
+                <w:color w:val="FFFFFF" w:themeColor="background1"/>
+              </w:rPr>
+            </w:pPr>
+            <w:r>
+              <w:rPr>
+                <w:rFonts w:ascii="Courier New" w:hAnsi="Courier New" w:cs="Courier New"/>
+                <w:noProof/>
+                <w:color w:val="FFFFFF" w:themeColor="background1"/>
+              </w:rPr>
+              <w:t>pi@pi:~ $ cd TurtleBay/src/core/</w:t>
+            </w:r>
+          </w:p>
+          <w:p>
+            <w:pPr>
+              <w:rPr>
+                <w:rFonts w:ascii="Courier New" w:hAnsi="Courier New" w:cs="Courier New"/>
+                <w:noProof/>
+                <w:color w:val="FFFFFF" w:themeColor="background1"/>
+              </w:rPr>
+            </w:pPr>
+            <w:bookmarkStart w:id="0" w:name="_GoBack"/>
+            <w:bookmarkEnd w:id="0"/>
+          </w:p>
+          <w:p>
+            <w:pPr>
+              <w:rPr>
+                <w:noProof/>
+                <w:color w:val="FFFFFF" w:themeColor="background1"/>
+              </w:rPr>
+            </w:pPr>
+            <w:r>
+              <w:rPr>
+                <w:rFonts w:ascii="Courier New" w:hAnsi="Courier New" w:cs="Courier New"/>
+                <w:noProof/>
+                <w:color w:val="FFFFFF" w:themeColor="background1"/>
+              </w:rPr>
+              <w:t>pi@pi:~/</w:t>
+            </w:r>
+            <w:r>
+              <w:rPr>
+                <w:rFonts w:ascii="Courier New" w:hAnsi="Courier New" w:cs="Courier New"/>
+                <w:noProof/>
+                <w:color w:val="FFFFFF" w:themeColor="background1"/>
+              </w:rPr>
+              <w:t>TurtleBay</w:t>
+            </w:r>
+            <w:r>
+              <w:rPr>
+                <w:rFonts w:ascii="Courier New" w:hAnsi="Courier New" w:cs="Courier New"/>
+                <w:noProof/>
+                <w:color w:val="FFFFFF" w:themeColor="background1"/>
+              </w:rPr>
+              <w:t>/src/core $ sudo ./deploy.sh</w:t>
+            </w:r>
+          </w:p>
+        </w:tc>
+      </w:tr>
+      <w:tr>
+        <w:tc>
+          <w:tcPr>
+            <w:tcW w:w="439" w:type="dxa"/>
+            <w:shd w:val="clear" w:color="auto" w:fill="C5E0B3" w:themeFill="accent6" w:themeFillTint="66"/>
+          </w:tcPr>
+          <w:p>
+            <w:pPr>
+              <w:jc w:val="center"/>
+              <w:rPr>
+                <w:b/>
+                <w:bCs/>
+                <w:noProof/>
+              </w:rPr>
+            </w:pPr>
+            <w:r>
+              <w:rPr>
+                <w:b/>
+                <w:bCs/>
+                <w:noProof/>
+              </w:rPr>
+              <w:t>2.</w:t>
+            </w:r>
+          </w:p>
+        </w:tc>
+        <w:tc>
+          <w:tcPr>
+            <w:tcW w:w="2800" w:type="dxa"/>
+          </w:tcPr>
+          <w:p>
+            <w:pPr>
+              <w:rPr>
+                <w:noProof/>
+              </w:rPr>
+            </w:pPr>
+            <w:r>
+              <w:rPr>
+                <w:noProof/>
+              </w:rPr>
+              <w:t>Reboot</w:t>
+            </w:r>
+          </w:p>
+        </w:tc>
+        <w:tc>
+          <w:tcPr>
+            <w:tcW w:w="5823" w:type="dxa"/>
+            <w:shd w:val="clear" w:color="auto" w:fill="595959" w:themeFill="text1" w:themeFillTint="A6"/>
+          </w:tcPr>
+          <w:p>
+            <w:pPr>
+              <w:rPr>
+                <w:noProof/>
+                <w:color w:val="FFFFFF" w:themeColor="background1"/>
+              </w:rPr>
+            </w:pPr>
+            <w:r>
+              <w:rPr>
+                <w:rFonts w:ascii="Courier New" w:hAnsi="Courier New" w:cs="Courier New"/>
+                <w:noProof/>
+                <w:color w:val="FFFFFF" w:themeColor="background1"/>
+              </w:rPr>
+              <w:t>pi@pi:~ $ sudo reboot</w:t>
+            </w:r>
           </w:p>
         </w:tc>
       </w:tr>
@@ -1430,7 +1827,6 @@
         <w:rPr>
           <w:noProof/>
         </w:rPr>
-        <w:lastRenderedPageBreak/>
         <w:t>Einkaufsliste</w:t>
       </w:r>
     </w:p>
@@ -1450,16 +1846,21 @@
         <w:tc>
           <w:tcPr>
             <w:tcW w:w="2263" w:type="dxa"/>
-            <w:shd w:val="clear" w:color="auto" w:fill="D9D9D9" w:themeFill="background1" w:themeFillShade="D9"/>
-          </w:tcPr>
-          <w:p>
-            <w:pPr>
-              <w:rPr>
-                <w:noProof/>
-              </w:rPr>
-            </w:pPr>
-            <w:r>
-              <w:rPr>
+            <w:shd w:val="clear" w:color="auto" w:fill="C5E0B3" w:themeFill="accent6" w:themeFillTint="66"/>
+          </w:tcPr>
+          <w:p>
+            <w:pPr>
+              <w:jc w:val="center"/>
+              <w:rPr>
+                <w:b/>
+                <w:bCs/>
+                <w:noProof/>
+              </w:rPr>
+            </w:pPr>
+            <w:r>
+              <w:rPr>
+                <w:b/>
+                <w:bCs/>
                 <w:noProof/>
               </w:rPr>
               <w:t>Item</w:t>
@@ -1469,16 +1870,21 @@
         <w:tc>
           <w:tcPr>
             <w:tcW w:w="5812" w:type="dxa"/>
-            <w:shd w:val="clear" w:color="auto" w:fill="D9D9D9" w:themeFill="background1" w:themeFillShade="D9"/>
-          </w:tcPr>
-          <w:p>
-            <w:pPr>
-              <w:rPr>
-                <w:noProof/>
-              </w:rPr>
-            </w:pPr>
-            <w:r>
-              <w:rPr>
+            <w:shd w:val="clear" w:color="auto" w:fill="C5E0B3" w:themeFill="accent6" w:themeFillTint="66"/>
+          </w:tcPr>
+          <w:p>
+            <w:pPr>
+              <w:jc w:val="center"/>
+              <w:rPr>
+                <w:b/>
+                <w:bCs/>
+                <w:noProof/>
+              </w:rPr>
+            </w:pPr>
+            <w:r>
+              <w:rPr>
+                <w:b/>
+                <w:bCs/>
                 <w:noProof/>
               </w:rPr>
               <w:t>Link</w:t>
@@ -1488,16 +1894,21 @@
         <w:tc>
           <w:tcPr>
             <w:tcW w:w="987" w:type="dxa"/>
-            <w:shd w:val="clear" w:color="auto" w:fill="D9D9D9" w:themeFill="background1" w:themeFillShade="D9"/>
-          </w:tcPr>
-          <w:p>
-            <w:pPr>
-              <w:rPr>
-                <w:noProof/>
-              </w:rPr>
-            </w:pPr>
-            <w:r>
-              <w:rPr>
+            <w:shd w:val="clear" w:color="auto" w:fill="C5E0B3" w:themeFill="accent6" w:themeFillTint="66"/>
+          </w:tcPr>
+          <w:p>
+            <w:pPr>
+              <w:jc w:val="center"/>
+              <w:rPr>
+                <w:b/>
+                <w:bCs/>
+                <w:noProof/>
+              </w:rPr>
+            </w:pPr>
+            <w:r>
+              <w:rPr>
+                <w:b/>
+                <w:bCs/>
                 <w:noProof/>
               </w:rPr>
               <w:t>Preis</w:t>
@@ -2333,6 +2744,7 @@
               <w:rPr>
                 <w:noProof/>
               </w:rPr>
+              <w:lastRenderedPageBreak/>
               <w:drawing>
                 <wp:inline distT="0" distB="0" distL="0" distR="0" wp14:anchorId="1531248C" wp14:editId="3D00AFCD">
                   <wp:extent cx="901912" cy="775019"/>
@@ -2553,7 +2965,6 @@
                 <w:noProof/>
                 <w:lang w:eastAsia="de-DE"/>
               </w:rPr>
-              <w:lastRenderedPageBreak/>
               <w:drawing>
                 <wp:inline distT="0" distB="0" distL="0" distR="0" wp14:anchorId="24A5EA36" wp14:editId="1E786F31">
                   <wp:extent cx="923078" cy="933450"/>
@@ -3127,6 +3538,7 @@
               <w:text/>
             </w:sdtPr>
             <w:sdtContent>
+              <w:proofErr w:type="spellStart"/>
               <w:r>
                 <w:rPr>
                   <w:color w:val="2F5496" w:themeColor="accent1" w:themeShade="BF"/>
@@ -3135,6 +3547,7 @@
                 </w:rPr>
                 <w:t>TurtleBay</w:t>
               </w:r>
+              <w:proofErr w:type="spellEnd"/>
             </w:sdtContent>
           </w:sdt>
         </w:p>
@@ -3238,6 +3651,119 @@
 <file path=word/numbering.xml><?xml version="1.0" encoding="utf-8"?>
 <w:numbering xmlns:wpc="http://schemas.microsoft.com/office/word/2010/wordprocessingCanvas" xmlns:cx="http://schemas.microsoft.com/office/drawing/2014/chartex" xmlns:cx1="http://schemas.microsoft.com/office/drawing/2015/9/8/chartex" xmlns:cx2="http://schemas.microsoft.com/office/drawing/2015/10/21/chartex" xmlns:cx3="http://schemas.microsoft.com/office/drawing/2016/5/9/chartex" xmlns:cx4="http://schemas.microsoft.com/office/drawing/2016/5/10/chartex" xmlns:cx5="http://schemas.microsoft.com/office/drawing/2016/5/11/chartex" xmlns:cx6="http://schemas.microsoft.com/office/drawing/2016/5/12/chartex" xmlns:cx7="http://schemas.microsoft.com/office/drawing/2016/5/13/chartex" xmlns:cx8="http://schemas.microsoft.com/office/drawing/2016/5/14/chartex" xmlns:mc="http://schemas.openxmlformats.org/markup-compatibility/2006" xmlns:aink="http://schemas.microsoft.com/office/drawing/2016/ink" xmlns:am3d="http://schemas.microsoft.com/office/drawing/2017/model3d" xmlns:o="urn:schemas-microsoft-com:office:office" xmlns:r="http://schemas.openxmlformats.org/officeDocument/2006/relationships" xmlns:m="http://schemas.openxmlformats.org/officeDocument/2006/math" xmlns:v="urn:schemas-microsoft-com:vml" xmlns:wp14="http://schemas.microsoft.com/office/word/2010/wordprocessingDrawing" xmlns:wp="http://schemas.openxmlformats.org/drawingml/2006/wordprocessingDrawing" xmlns:w10="urn:schemas-microsoft-com:office:word" xmlns:w="http://schemas.openxmlformats.org/wordprocessingml/2006/main" xmlns:w14="http://schemas.microsoft.com/office/word/2010/wordml" xmlns:w15="http://schemas.microsoft.com/office/word/2012/wordml" xmlns:w16cid="http://schemas.microsoft.com/office/word/2016/wordml/cid" xmlns:w16se="http://schemas.microsoft.com/office/word/2015/wordml/symex" xmlns:wpg="http://schemas.microsoft.com/office/word/2010/wordprocessingGroup" xmlns:wpi="http://schemas.microsoft.com/office/word/2010/wordprocessingInk" xmlns:wne="http://schemas.microsoft.com/office/word/2006/wordml" xmlns:wps="http://schemas.microsoft.com/office/word/2010/wordprocessingShape" mc:Ignorable="w14 w15 w16se w16cid wp14">
   <w:abstractNum w:abstractNumId="0" w15:restartNumberingAfterBreak="0">
+    <w:nsid w:val="0E743874"/>
+    <w:multiLevelType w:val="hybridMultilevel"/>
+    <w:tmpl w:val="11AE9E30"/>
+    <w:lvl w:ilvl="0" w:tplc="04070001">
+      <w:start w:val="1"/>
+      <w:numFmt w:val="bullet"/>
+      <w:lvlText w:val=""/>
+      <w:lvlJc w:val="left"/>
+      <w:pPr>
+        <w:ind w:left="720" w:hanging="360"/>
+      </w:pPr>
+      <w:rPr>
+        <w:rFonts w:ascii="Symbol" w:hAnsi="Symbol" w:hint="default"/>
+      </w:rPr>
+    </w:lvl>
+    <w:lvl w:ilvl="1" w:tplc="04070003">
+      <w:start w:val="1"/>
+      <w:numFmt w:val="bullet"/>
+      <w:lvlText w:val="o"/>
+      <w:lvlJc w:val="left"/>
+      <w:pPr>
+        <w:ind w:left="1440" w:hanging="360"/>
+      </w:pPr>
+      <w:rPr>
+        <w:rFonts w:ascii="Courier New" w:hAnsi="Courier New" w:cs="Courier New" w:hint="default"/>
+      </w:rPr>
+    </w:lvl>
+    <w:lvl w:ilvl="2" w:tplc="04070005" w:tentative="1">
+      <w:start w:val="1"/>
+      <w:numFmt w:val="bullet"/>
+      <w:lvlText w:val=""/>
+      <w:lvlJc w:val="left"/>
+      <w:pPr>
+        <w:ind w:left="2160" w:hanging="360"/>
+      </w:pPr>
+      <w:rPr>
+        <w:rFonts w:ascii="Wingdings" w:hAnsi="Wingdings" w:hint="default"/>
+      </w:rPr>
+    </w:lvl>
+    <w:lvl w:ilvl="3" w:tplc="04070001" w:tentative="1">
+      <w:start w:val="1"/>
+      <w:numFmt w:val="bullet"/>
+      <w:lvlText w:val=""/>
+      <w:lvlJc w:val="left"/>
+      <w:pPr>
+        <w:ind w:left="2880" w:hanging="360"/>
+      </w:pPr>
+      <w:rPr>
+        <w:rFonts w:ascii="Symbol" w:hAnsi="Symbol" w:hint="default"/>
+      </w:rPr>
+    </w:lvl>
+    <w:lvl w:ilvl="4" w:tplc="04070003" w:tentative="1">
+      <w:start w:val="1"/>
+      <w:numFmt w:val="bullet"/>
+      <w:lvlText w:val="o"/>
+      <w:lvlJc w:val="left"/>
+      <w:pPr>
+        <w:ind w:left="3600" w:hanging="360"/>
+      </w:pPr>
+      <w:rPr>
+        <w:rFonts w:ascii="Courier New" w:hAnsi="Courier New" w:cs="Courier New" w:hint="default"/>
+      </w:rPr>
+    </w:lvl>
+    <w:lvl w:ilvl="5" w:tplc="04070005" w:tentative="1">
+      <w:start w:val="1"/>
+      <w:numFmt w:val="bullet"/>
+      <w:lvlText w:val=""/>
+      <w:lvlJc w:val="left"/>
+      <w:pPr>
+        <w:ind w:left="4320" w:hanging="360"/>
+      </w:pPr>
+      <w:rPr>
+        <w:rFonts w:ascii="Wingdings" w:hAnsi="Wingdings" w:hint="default"/>
+      </w:rPr>
+    </w:lvl>
+    <w:lvl w:ilvl="6" w:tplc="04070001" w:tentative="1">
+      <w:start w:val="1"/>
+      <w:numFmt w:val="bullet"/>
+      <w:lvlText w:val=""/>
+      <w:lvlJc w:val="left"/>
+      <w:pPr>
+        <w:ind w:left="5040" w:hanging="360"/>
+      </w:pPr>
+      <w:rPr>
+        <w:rFonts w:ascii="Symbol" w:hAnsi="Symbol" w:hint="default"/>
+      </w:rPr>
+    </w:lvl>
+    <w:lvl w:ilvl="7" w:tplc="04070003" w:tentative="1">
+      <w:start w:val="1"/>
+      <w:numFmt w:val="bullet"/>
+      <w:lvlText w:val="o"/>
+      <w:lvlJc w:val="left"/>
+      <w:pPr>
+        <w:ind w:left="5760" w:hanging="360"/>
+      </w:pPr>
+      <w:rPr>
+        <w:rFonts w:ascii="Courier New" w:hAnsi="Courier New" w:cs="Courier New" w:hint="default"/>
+      </w:rPr>
+    </w:lvl>
+    <w:lvl w:ilvl="8" w:tplc="04070005" w:tentative="1">
+      <w:start w:val="1"/>
+      <w:numFmt w:val="bullet"/>
+      <w:lvlText w:val=""/>
+      <w:lvlJc w:val="left"/>
+      <w:pPr>
+        <w:ind w:left="6480" w:hanging="360"/>
+      </w:pPr>
+      <w:rPr>
+        <w:rFonts w:ascii="Wingdings" w:hAnsi="Wingdings" w:hint="default"/>
+      </w:rPr>
+    </w:lvl>
+  </w:abstractNum>
+  <w:abstractNum w:abstractNumId="1" w15:restartNumberingAfterBreak="0">
     <w:nsid w:val="131B2832"/>
     <w:multiLevelType w:val="hybridMultilevel"/>
     <w:tmpl w:val="600065AA"/>
@@ -3253,7 +3779,7 @@
         <w:rFonts w:ascii="Symbol" w:hAnsi="Symbol" w:hint="default"/>
       </w:rPr>
     </w:lvl>
-    <w:lvl w:ilvl="1" w:tplc="04070003" w:tentative="1">
+    <w:lvl w:ilvl="1" w:tplc="04070003">
       <w:start w:val="1"/>
       <w:numFmt w:val="bullet"/>
       <w:lvlText w:val="o"/>
@@ -3350,7 +3876,7 @@
       </w:rPr>
     </w:lvl>
   </w:abstractNum>
-  <w:abstractNum w:abstractNumId="1" w15:restartNumberingAfterBreak="0">
+  <w:abstractNum w:abstractNumId="2" w15:restartNumberingAfterBreak="0">
     <w:nsid w:val="18DE2E29"/>
     <w:multiLevelType w:val="multilevel"/>
     <w:tmpl w:val="1C1248E0"/>
@@ -3499,7 +4025,7 @@
       </w:rPr>
     </w:lvl>
   </w:abstractNum>
-  <w:abstractNum w:abstractNumId="2" w15:restartNumberingAfterBreak="0">
+  <w:abstractNum w:abstractNumId="3" w15:restartNumberingAfterBreak="0">
     <w:nsid w:val="1F192F94"/>
     <w:multiLevelType w:val="hybridMultilevel"/>
     <w:tmpl w:val="582E4D04"/>
@@ -3612,7 +4138,7 @@
       </w:rPr>
     </w:lvl>
   </w:abstractNum>
-  <w:abstractNum w:abstractNumId="3" w15:restartNumberingAfterBreak="0">
+  <w:abstractNum w:abstractNumId="4" w15:restartNumberingAfterBreak="0">
     <w:nsid w:val="37336710"/>
     <w:multiLevelType w:val="hybridMultilevel"/>
     <w:tmpl w:val="4620CA66"/>
@@ -3725,7 +4251,7 @@
       </w:rPr>
     </w:lvl>
   </w:abstractNum>
-  <w:abstractNum w:abstractNumId="4" w15:restartNumberingAfterBreak="0">
+  <w:abstractNum w:abstractNumId="5" w15:restartNumberingAfterBreak="0">
     <w:nsid w:val="39ED7CC5"/>
     <w:multiLevelType w:val="hybridMultilevel"/>
     <w:tmpl w:val="A844CB9A"/>
@@ -3811,7 +4337,7 @@
       </w:pPr>
     </w:lvl>
   </w:abstractNum>
-  <w:abstractNum w:abstractNumId="5" w15:restartNumberingAfterBreak="0">
+  <w:abstractNum w:abstractNumId="6" w15:restartNumberingAfterBreak="0">
     <w:nsid w:val="534D6B4A"/>
     <w:multiLevelType w:val="multilevel"/>
     <w:tmpl w:val="8640E3EC"/>
@@ -3960,7 +4486,7 @@
       </w:rPr>
     </w:lvl>
   </w:abstractNum>
-  <w:abstractNum w:abstractNumId="6" w15:restartNumberingAfterBreak="0">
+  <w:abstractNum w:abstractNumId="7" w15:restartNumberingAfterBreak="0">
     <w:nsid w:val="5FAA429F"/>
     <w:multiLevelType w:val="hybridMultilevel"/>
     <w:tmpl w:val="38AC8560"/>
@@ -4046,7 +4572,7 @@
       </w:pPr>
     </w:lvl>
   </w:abstractNum>
-  <w:abstractNum w:abstractNumId="7" w15:restartNumberingAfterBreak="0">
+  <w:abstractNum w:abstractNumId="8" w15:restartNumberingAfterBreak="0">
     <w:nsid w:val="6DCB44F2"/>
     <w:multiLevelType w:val="hybridMultilevel"/>
     <w:tmpl w:val="87AAFA18"/>
@@ -4132,7 +4658,7 @@
       </w:pPr>
     </w:lvl>
   </w:abstractNum>
-  <w:abstractNum w:abstractNumId="8" w15:restartNumberingAfterBreak="0">
+  <w:abstractNum w:abstractNumId="9" w15:restartNumberingAfterBreak="0">
     <w:nsid w:val="7579683D"/>
     <w:multiLevelType w:val="hybridMultilevel"/>
     <w:tmpl w:val="45F2AB94"/>
@@ -4219,31 +4745,34 @@
     </w:lvl>
   </w:abstractNum>
   <w:num w:numId="1">
+    <w:abstractNumId w:val="2"/>
+  </w:num>
+  <w:num w:numId="2">
+    <w:abstractNumId w:val="6"/>
+  </w:num>
+  <w:num w:numId="3">
+    <w:abstractNumId w:val="9"/>
+  </w:num>
+  <w:num w:numId="4">
+    <w:abstractNumId w:val="5"/>
+  </w:num>
+  <w:num w:numId="5">
+    <w:abstractNumId w:val="7"/>
+  </w:num>
+  <w:num w:numId="6">
+    <w:abstractNumId w:val="4"/>
+  </w:num>
+  <w:num w:numId="7">
     <w:abstractNumId w:val="1"/>
   </w:num>
-  <w:num w:numId="2">
-    <w:abstractNumId w:val="5"/>
-  </w:num>
-  <w:num w:numId="3">
+  <w:num w:numId="8">
     <w:abstractNumId w:val="8"/>
   </w:num>
-  <w:num w:numId="4">
-    <w:abstractNumId w:val="4"/>
-  </w:num>
-  <w:num w:numId="5">
-    <w:abstractNumId w:val="6"/>
-  </w:num>
-  <w:num w:numId="6">
+  <w:num w:numId="9">
     <w:abstractNumId w:val="3"/>
   </w:num>
-  <w:num w:numId="7">
+  <w:num w:numId="10">
     <w:abstractNumId w:val="0"/>
-  </w:num>
-  <w:num w:numId="8">
-    <w:abstractNumId w:val="7"/>
-  </w:num>
-  <w:num w:numId="9">
-    <w:abstractNumId w:val="2"/>
   </w:num>
 </w:numbering>
 </file>
@@ -4944,20 +5473,6 @@
     <w:pitch w:val="variable"/>
     <w:sig w:usb0="A0002AEF" w:usb1="4000207B" w:usb2="00000000" w:usb3="00000000" w:csb0="000001FF" w:csb1="00000000"/>
   </w:font>
-  <w:font w:name="Lucida Console">
-    <w:panose1 w:val="020B0609040504020204"/>
-    <w:charset w:val="00"/>
-    <w:family w:val="modern"/>
-    <w:pitch w:val="fixed"/>
-    <w:sig w:usb0="8000028F" w:usb1="00001800" w:usb2="00000000" w:usb3="00000000" w:csb0="0000001F" w:csb1="00000000"/>
-  </w:font>
-  <w:font w:name="Consolas">
-    <w:panose1 w:val="020B0609020204030204"/>
-    <w:charset w:val="00"/>
-    <w:family w:val="modern"/>
-    <w:pitch w:val="fixed"/>
-    <w:sig w:usb0="E00006FF" w:usb1="0000FCFF" w:usb2="00000001" w:usb3="00000000" w:csb0="0000019F" w:csb1="00000000"/>
-  </w:font>
 </w:fonts>
 </file>
 
@@ -4978,8 +5493,8 @@
   </w:compat>
   <w:rsids>
     <w:rsidRoot w:val="00C76B40"/>
-    <w:rsid w:val="00723B99"/>
     <w:rsid w:val="00C76B40"/>
+    <w:rsid w:val="00E62B9A"/>
   </w:rsids>
   <m:mathPr>
     <m:mathFont m:val="Cambria Math"/>
@@ -5760,7 +6275,7 @@
 </file>
 
 <file path=customXml/itemProps1.xml><?xml version="1.0" encoding="utf-8"?>
-<ds:datastoreItem xmlns:ds="http://schemas.openxmlformats.org/officeDocument/2006/customXml" ds:itemID="{77AE1EE2-CE68-4D2D-A1A5-FFDDA04F668C}">
+<ds:datastoreItem xmlns:ds="http://schemas.openxmlformats.org/officeDocument/2006/customXml" ds:itemID="{4F77D847-0F38-420E-A964-9D939A28C954}">
   <ds:schemaRefs>
     <ds:schemaRef ds:uri="http://schemas.openxmlformats.org/officeDocument/2006/bibliography"/>
   </ds:schemaRefs>

</xml_diff>

<commit_message>
WebExpress als eigenes Repository
</commit_message>
<xml_diff>
--- a/doc/TurtleBay.docx
+++ b/doc/TurtleBay.docx
@@ -1355,12 +1355,10 @@
           <w:p>
             <w:pPr>
               <w:rPr>
+                <w:rStyle w:val="Hyperlink"/>
                 <w:rFonts w:ascii="Courier New" w:hAnsi="Courier New" w:cs="Courier New"/>
                 <w:noProof/>
                 <w:color w:val="FFFFFF" w:themeColor="background1"/>
-                <w:sz w:val="20"/>
-                <w:szCs w:val="20"/>
-                <w:shd w:val="clear" w:color="auto" w:fill="EFF0F1"/>
               </w:rPr>
             </w:pPr>
             <w:r>
@@ -1383,6 +1381,35 @@
               </w:r>
             </w:hyperlink>
           </w:p>
+          <w:p>
+            <w:pPr>
+              <w:rPr>
+                <w:rFonts w:ascii="Courier New" w:hAnsi="Courier New" w:cs="Courier New"/>
+                <w:noProof/>
+                <w:color w:val="FFFFFF" w:themeColor="background1"/>
+              </w:rPr>
+            </w:pPr>
+            <w:r>
+              <w:rPr>
+                <w:rFonts w:ascii="Courier New" w:hAnsi="Courier New" w:cs="Courier New"/>
+                <w:noProof/>
+                <w:color w:val="FFFFFF" w:themeColor="background1"/>
+              </w:rPr>
+              <w:t xml:space="preserve">pi@pi:~ $ git clone </w:t>
+            </w:r>
+            <w:hyperlink r:id="rId11" w:history="1">
+              <w:r>
+                <w:rPr>
+                  <w:rStyle w:val="Hyperlink"/>
+                  <w:rFonts w:ascii="Courier New" w:hAnsi="Courier New" w:cs="Courier New"/>
+                  <w:noProof/>
+                </w:rPr>
+                <w:t>https://github.com/ReneSchwarzer/WebExpress.git</w:t>
+              </w:r>
+            </w:hyperlink>
+            <w:bookmarkStart w:id="0" w:name="_GoBack"/>
+            <w:bookmarkEnd w:id="0"/>
+          </w:p>
         </w:tc>
       </w:tr>
       <w:tr>
@@ -1406,6 +1433,7 @@
                 <w:bCs/>
                 <w:noProof/>
               </w:rPr>
+              <w:lastRenderedPageBreak/>
               <w:t>1</w:t>
             </w:r>
             <w:r>
@@ -1480,7 +1508,6 @@
         <w:rPr>
           <w:noProof/>
         </w:rPr>
-        <w:lastRenderedPageBreak/>
         <w:t>Deploy</w:t>
       </w:r>
     </w:p>
@@ -1774,8 +1801,6 @@
               </w:rPr>
               <w:t>Reboot</w:t>
             </w:r>
-            <w:bookmarkStart w:id="0" w:name="_GoBack"/>
-            <w:bookmarkEnd w:id="0"/>
           </w:p>
         </w:tc>
         <w:tc>
@@ -1960,7 +1985,7 @@
                           </pic:cNvPicPr>
                         </pic:nvPicPr>
                         <pic:blipFill>
-                          <a:blip r:embed="rId11" cstate="print">
+                          <a:blip r:embed="rId12" cstate="print">
                             <a:extLst>
                               <a:ext uri="{28A0092B-C50C-407E-A947-70E740481C1C}">
                                 <a14:useLocalDpi xmlns:a14="http://schemas.microsoft.com/office/drawing/2010/main" val="0"/>
@@ -2007,7 +2032,7 @@
                 <w:lang w:eastAsia="de-DE"/>
               </w:rPr>
             </w:pPr>
-            <w:hyperlink r:id="rId12" w:history="1">
+            <w:hyperlink r:id="rId13" w:history="1">
               <w:r>
                 <w:rPr>
                   <w:rFonts w:ascii="Calibri" w:eastAsia="Times New Roman" w:hAnsi="Calibri" w:cs="Calibri"/>
@@ -2091,7 +2116,7 @@
                           </pic:cNvPicPr>
                         </pic:nvPicPr>
                         <pic:blipFill>
-                          <a:blip r:embed="rId13" cstate="print">
+                          <a:blip r:embed="rId14" cstate="print">
                             <a:extLst>
                               <a:ext uri="{28A0092B-C50C-407E-A947-70E740481C1C}">
                                 <a14:useLocalDpi xmlns:a14="http://schemas.microsoft.com/office/drawing/2010/main" val="0"/>
@@ -2135,7 +2160,7 @@
                 <w:noProof/>
               </w:rPr>
             </w:pPr>
-            <w:hyperlink r:id="rId14" w:history="1">
+            <w:hyperlink r:id="rId15" w:history="1">
               <w:r>
                 <w:rPr>
                   <w:rFonts w:ascii="Calibri" w:eastAsia="Times New Roman" w:hAnsi="Calibri" w:cs="Calibri"/>
@@ -2221,7 +2246,7 @@
                           </pic:cNvPicPr>
                         </pic:nvPicPr>
                         <pic:blipFill>
-                          <a:blip r:embed="rId15" cstate="print">
+                          <a:blip r:embed="rId16" cstate="print">
                             <a:extLst>
                               <a:ext uri="{28A0092B-C50C-407E-A947-70E740481C1C}">
                                 <a14:useLocalDpi xmlns:a14="http://schemas.microsoft.com/office/drawing/2010/main" val="0"/>
@@ -2267,7 +2292,7 @@
                 <w:lang w:eastAsia="de-DE"/>
               </w:rPr>
             </w:pPr>
-            <w:hyperlink r:id="rId16" w:history="1">
+            <w:hyperlink r:id="rId17" w:history="1">
               <w:r>
                 <w:rPr>
                   <w:rFonts w:ascii="Calibri" w:eastAsia="Times New Roman" w:hAnsi="Calibri" w:cs="Calibri"/>
@@ -2365,7 +2390,7 @@
                           </pic:cNvPicPr>
                         </pic:nvPicPr>
                         <pic:blipFill>
-                          <a:blip r:embed="rId17" cstate="print">
+                          <a:blip r:embed="rId18" cstate="print">
                             <a:extLst>
                               <a:ext uri="{28A0092B-C50C-407E-A947-70E740481C1C}">
                                 <a14:useLocalDpi xmlns:a14="http://schemas.microsoft.com/office/drawing/2010/main" val="0"/>
@@ -2495,7 +2520,7 @@
                           </pic:cNvPicPr>
                         </pic:nvPicPr>
                         <pic:blipFill>
-                          <a:blip r:embed="rId18" cstate="print">
+                          <a:blip r:embed="rId19" cstate="print">
                             <a:extLst>
                               <a:ext uri="{28A0092B-C50C-407E-A947-70E740481C1C}">
                                 <a14:useLocalDpi xmlns:a14="http://schemas.microsoft.com/office/drawing/2010/main" val="0"/>
@@ -2541,7 +2566,7 @@
                 <w:lang w:eastAsia="de-DE"/>
               </w:rPr>
             </w:pPr>
-            <w:hyperlink r:id="rId19" w:history="1">
+            <w:hyperlink r:id="rId20" w:history="1">
               <w:r>
                 <w:rPr>
                   <w:rFonts w:ascii="Calibri" w:eastAsia="Times New Roman" w:hAnsi="Calibri" w:cs="Calibri"/>
@@ -2631,7 +2656,7 @@
                           </pic:cNvPicPr>
                         </pic:nvPicPr>
                         <pic:blipFill>
-                          <a:blip r:embed="rId20" cstate="print">
+                          <a:blip r:embed="rId21" cstate="print">
                             <a:extLst>
                               <a:ext uri="{28A0092B-C50C-407E-A947-70E740481C1C}">
                                 <a14:useLocalDpi xmlns:a14="http://schemas.microsoft.com/office/drawing/2010/main" val="0"/>
@@ -2677,7 +2702,7 @@
                 <w:lang w:eastAsia="de-DE"/>
               </w:rPr>
             </w:pPr>
-            <w:hyperlink r:id="rId21" w:history="1">
+            <w:hyperlink r:id="rId22" w:history="1">
               <w:r>
                 <w:rPr>
                   <w:rFonts w:ascii="Calibri" w:eastAsia="Times New Roman" w:hAnsi="Calibri" w:cs="Calibri"/>
@@ -2733,6 +2758,7 @@
                 <w:noProof/>
                 <w:lang w:eastAsia="de-DE"/>
               </w:rPr>
+              <w:lastRenderedPageBreak/>
               <w:t>Relaisboard</w:t>
             </w:r>
           </w:p>
@@ -2749,7 +2775,6 @@
               <w:rPr>
                 <w:noProof/>
               </w:rPr>
-              <w:lastRenderedPageBreak/>
               <w:drawing>
                 <wp:inline distT="0" distB="0" distL="0" distR="0" wp14:anchorId="1531248C" wp14:editId="3D00AFCD">
                   <wp:extent cx="901912" cy="775019"/>
@@ -2768,7 +2793,7 @@
                           </pic:cNvPicPr>
                         </pic:nvPicPr>
                         <pic:blipFill>
-                          <a:blip r:embed="rId22" cstate="print">
+                          <a:blip r:embed="rId23" cstate="print">
                             <a:extLst>
                               <a:ext uri="{28A0092B-C50C-407E-A947-70E740481C1C}">
                                 <a14:useLocalDpi xmlns:a14="http://schemas.microsoft.com/office/drawing/2010/main" val="0"/>
@@ -2814,7 +2839,7 @@
                 <w:lang w:eastAsia="de-DE"/>
               </w:rPr>
             </w:pPr>
-            <w:hyperlink r:id="rId23" w:history="1">
+            <w:hyperlink r:id="rId24" w:history="1">
               <w:r>
                 <w:rPr>
                   <w:rFonts w:ascii="Calibri" w:eastAsia="Times New Roman" w:hAnsi="Calibri" w:cs="Calibri"/>
@@ -2896,7 +2921,7 @@
                 <w:lang w:eastAsia="de-DE"/>
               </w:rPr>
             </w:pPr>
-            <w:hyperlink r:id="rId24" w:history="1">
+            <w:hyperlink r:id="rId25" w:history="1">
               <w:r>
                 <w:rPr>
                   <w:rFonts w:ascii="Calibri" w:eastAsia="Times New Roman" w:hAnsi="Calibri" w:cs="Calibri"/>
@@ -2986,7 +3011,7 @@
                           <pic:cNvPicPr/>
                         </pic:nvPicPr>
                         <pic:blipFill>
-                          <a:blip r:embed="rId25"/>
+                          <a:blip r:embed="rId26"/>
                           <a:stretch>
                             <a:fillRect/>
                           </a:stretch>
@@ -3021,7 +3046,7 @@
                 <w:lang w:eastAsia="de-DE"/>
               </w:rPr>
             </w:pPr>
-            <w:hyperlink r:id="rId26" w:history="1">
+            <w:hyperlink r:id="rId27" w:history="1">
               <w:r>
                 <w:rPr>
                   <w:rFonts w:ascii="Calibri" w:eastAsia="Times New Roman" w:hAnsi="Calibri" w:cs="Calibri"/>
@@ -3113,7 +3138,7 @@
                           </pic:cNvPicPr>
                         </pic:nvPicPr>
                         <pic:blipFill>
-                          <a:blip r:embed="rId27" cstate="print">
+                          <a:blip r:embed="rId28" cstate="print">
                             <a:extLst>
                               <a:ext uri="{28A0092B-C50C-407E-A947-70E740481C1C}">
                                 <a14:useLocalDpi xmlns:a14="http://schemas.microsoft.com/office/drawing/2010/main" val="0"/>
@@ -3159,7 +3184,7 @@
                 <w:lang w:eastAsia="de-DE"/>
               </w:rPr>
             </w:pPr>
-            <w:hyperlink r:id="rId28" w:history="1">
+            <w:hyperlink r:id="rId29" w:history="1">
               <w:r>
                 <w:rPr>
                   <w:rFonts w:ascii="Calibri" w:eastAsia="Times New Roman" w:hAnsi="Calibri" w:cs="Calibri"/>
@@ -3239,7 +3264,7 @@
                     </pic:cNvPicPr>
                   </pic:nvPicPr>
                   <pic:blipFill>
-                    <a:blip r:embed="rId29" cstate="print">
+                    <a:blip r:embed="rId30" cstate="print">
                       <a:extLst>
                         <a:ext uri="{28A0092B-C50C-407E-A947-70E740481C1C}">
                           <a14:useLocalDpi xmlns:a14="http://schemas.microsoft.com/office/drawing/2010/main" val="0"/>
@@ -3300,7 +3325,7 @@
                     </pic:cNvPicPr>
                   </pic:nvPicPr>
                   <pic:blipFill rotWithShape="1">
-                    <a:blip r:embed="rId30" cstate="print">
+                    <a:blip r:embed="rId31" cstate="print">
                       <a:extLst>
                         <a:ext uri="{28A0092B-C50C-407E-A947-70E740481C1C}">
                           <a14:useLocalDpi xmlns:a14="http://schemas.microsoft.com/office/drawing/2010/main" val="0"/>
@@ -3336,8 +3361,8 @@
       </w:r>
     </w:p>
     <w:sectPr>
-      <w:headerReference w:type="default" r:id="rId31"/>
-      <w:footerReference w:type="default" r:id="rId32"/>
+      <w:headerReference w:type="default" r:id="rId32"/>
+      <w:footerReference w:type="default" r:id="rId33"/>
       <w:pgSz w:w="11906" w:h="16838"/>
       <w:pgMar w:top="1417" w:right="1417" w:bottom="1134" w:left="1417" w:header="708" w:footer="708" w:gutter="0"/>
       <w:cols w:space="708"/>
@@ -3414,7 +3439,7 @@
             <w:rPr>
               <w:noProof/>
             </w:rPr>
-            <w:t>24.11.2019</w:t>
+            <w:t>08.12.2019</w:t>
           </w:r>
           <w:r>
             <w:fldChar w:fldCharType="end"/>
@@ -5503,6 +5528,7 @@
     <w:rsid w:val="00255560"/>
     <w:rsid w:val="009C753C"/>
     <w:rsid w:val="00C76B40"/>
+    <w:rsid w:val="00E051CF"/>
     <w:rsid w:val="00E31E62"/>
     <w:rsid w:val="00E62B9A"/>
   </w:rsids>
@@ -6285,7 +6311,7 @@
 </file>
 
 <file path=customXml/itemProps1.xml><?xml version="1.0" encoding="utf-8"?>
-<ds:datastoreItem xmlns:ds="http://schemas.openxmlformats.org/officeDocument/2006/customXml" ds:itemID="{1D719C52-03D1-4012-A2EE-E77687E5EF77}">
+<ds:datastoreItem xmlns:ds="http://schemas.openxmlformats.org/officeDocument/2006/customXml" ds:itemID="{D55EA3ED-C7B9-4C94-8341-6FDF7290317C}">
   <ds:schemaRefs>
     <ds:schemaRef ds:uri="http://schemas.openxmlformats.org/officeDocument/2006/bibliography"/>
   </ds:schemaRefs>

</xml_diff>

<commit_message>
Schreiben der Log-Datei wird unterbunden, um die SD-Karte des Raspberrys zu schützen
</commit_message>
<xml_diff>
--- a/doc/TurtleBay.docx
+++ b/doc/TurtleBay.docx
@@ -1407,8 +1407,6 @@
                 <w:t>https://github.com/ReneSchwarzer/WebExpress.git</w:t>
               </w:r>
             </w:hyperlink>
-            <w:bookmarkStart w:id="0" w:name="_GoBack"/>
-            <w:bookmarkEnd w:id="0"/>
           </w:p>
         </w:tc>
       </w:tr>
@@ -1637,6 +1635,25 @@
             <w:tcW w:w="5823" w:type="dxa"/>
             <w:shd w:val="clear" w:color="auto" w:fill="595959" w:themeFill="text1" w:themeFillTint="A6"/>
           </w:tcPr>
+          <w:p>
+            <w:pPr>
+              <w:rPr>
+                <w:rFonts w:ascii="Courier New" w:hAnsi="Courier New" w:cs="Courier New"/>
+                <w:noProof/>
+                <w:color w:val="FFFFFF" w:themeColor="background1"/>
+              </w:rPr>
+            </w:pPr>
+            <w:r>
+              <w:rPr>
+                <w:rFonts w:ascii="Courier New" w:hAnsi="Courier New" w:cs="Courier New"/>
+                <w:noProof/>
+                <w:color w:val="FFFFFF" w:themeColor="background1"/>
+              </w:rPr>
+              <w:t>pi@pi:~/WebExpress $ git pull</w:t>
+            </w:r>
+            <w:bookmarkStart w:id="0" w:name="_GoBack"/>
+            <w:bookmarkEnd w:id="0"/>
+          </w:p>
           <w:p>
             <w:pPr>
               <w:rPr>
@@ -2638,6 +2655,7 @@
               <w:rPr>
                 <w:noProof/>
               </w:rPr>
+              <w:lastRenderedPageBreak/>
               <w:drawing>
                 <wp:inline distT="0" distB="0" distL="0" distR="0" wp14:anchorId="238379A9" wp14:editId="72448BE0">
                   <wp:extent cx="889212" cy="592084"/>
@@ -2758,7 +2776,6 @@
                 <w:noProof/>
                 <w:lang w:eastAsia="de-DE"/>
               </w:rPr>
-              <w:lastRenderedPageBreak/>
               <w:t>Relaisboard</w:t>
             </w:r>
           </w:p>
@@ -3439,7 +3456,7 @@
             <w:rPr>
               <w:noProof/>
             </w:rPr>
-            <w:t>08.12.2019</w:t>
+            <w:t>10.12.2019</w:t>
           </w:r>
           <w:r>
             <w:fldChar w:fldCharType="end"/>
@@ -5526,6 +5543,7 @@
   <w:rsids>
     <w:rsidRoot w:val="00C76B40"/>
     <w:rsid w:val="00255560"/>
+    <w:rsid w:val="006D7C66"/>
     <w:rsid w:val="009C753C"/>
     <w:rsid w:val="00C76B40"/>
     <w:rsid w:val="00E051CF"/>
@@ -6311,7 +6329,7 @@
 </file>
 
 <file path=customXml/itemProps1.xml><?xml version="1.0" encoding="utf-8"?>
-<ds:datastoreItem xmlns:ds="http://schemas.openxmlformats.org/officeDocument/2006/customXml" ds:itemID="{D55EA3ED-C7B9-4C94-8341-6FDF7290317C}">
+<ds:datastoreItem xmlns:ds="http://schemas.openxmlformats.org/officeDocument/2006/customXml" ds:itemID="{B855145D-C009-45FD-88FE-178CA5C18F29}">
   <ds:schemaRefs>
     <ds:schemaRef ds:uri="http://schemas.openxmlformats.org/officeDocument/2006/bibliography"/>
   </ds:schemaRefs>

</xml_diff>

<commit_message>
Aktualisierung auf .Net Core 3.1
</commit_message>
<xml_diff>
--- a/doc/TurtleBay.docx
+++ b/doc/TurtleBay.docx
@@ -1,6 +1,6 @@
 
 <file path=word/document.xml><?xml version="1.0" encoding="utf-8"?>
-<w:document xmlns:wpc="http://schemas.microsoft.com/office/word/2010/wordprocessingCanvas" xmlns:cx="http://schemas.microsoft.com/office/drawing/2014/chartex" xmlns:cx1="http://schemas.microsoft.com/office/drawing/2015/9/8/chartex" xmlns:cx2="http://schemas.microsoft.com/office/drawing/2015/10/21/chartex" xmlns:cx3="http://schemas.microsoft.com/office/drawing/2016/5/9/chartex" xmlns:cx4="http://schemas.microsoft.com/office/drawing/2016/5/10/chartex" xmlns:cx5="http://schemas.microsoft.com/office/drawing/2016/5/11/chartex" xmlns:cx6="http://schemas.microsoft.com/office/drawing/2016/5/12/chartex" xmlns:cx7="http://schemas.microsoft.com/office/drawing/2016/5/13/chartex" xmlns:cx8="http://schemas.microsoft.com/office/drawing/2016/5/14/chartex" xmlns:mc="http://schemas.openxmlformats.org/markup-compatibility/2006" xmlns:aink="http://schemas.microsoft.com/office/drawing/2016/ink" xmlns:am3d="http://schemas.microsoft.com/office/drawing/2017/model3d" xmlns:o="urn:schemas-microsoft-com:office:office" xmlns:r="http://schemas.openxmlformats.org/officeDocument/2006/relationships" xmlns:m="http://schemas.openxmlformats.org/officeDocument/2006/math" xmlns:v="urn:schemas-microsoft-com:vml" xmlns:wp14="http://schemas.microsoft.com/office/word/2010/wordprocessingDrawing" xmlns:wp="http://schemas.openxmlformats.org/drawingml/2006/wordprocessingDrawing" xmlns:w10="urn:schemas-microsoft-com:office:word" xmlns:w="http://schemas.openxmlformats.org/wordprocessingml/2006/main" xmlns:w14="http://schemas.microsoft.com/office/word/2010/wordml" xmlns:w15="http://schemas.microsoft.com/office/word/2012/wordml" xmlns:w16cid="http://schemas.microsoft.com/office/word/2016/wordml/cid" xmlns:w16se="http://schemas.microsoft.com/office/word/2015/wordml/symex" xmlns:wpg="http://schemas.microsoft.com/office/word/2010/wordprocessingGroup" xmlns:wpi="http://schemas.microsoft.com/office/word/2010/wordprocessingInk" xmlns:wne="http://schemas.microsoft.com/office/word/2006/wordml" xmlns:wps="http://schemas.microsoft.com/office/word/2010/wordprocessingShape" mc:Ignorable="w14 w15 w16se w16cid wp14">
+<w:document xmlns:wpc="http://schemas.microsoft.com/office/word/2010/wordprocessingCanvas" xmlns:cx="http://schemas.microsoft.com/office/drawing/2014/chartex" xmlns:cx1="http://schemas.microsoft.com/office/drawing/2015/9/8/chartex" xmlns:cx2="http://schemas.microsoft.com/office/drawing/2015/10/21/chartex" xmlns:cx3="http://schemas.microsoft.com/office/drawing/2016/5/9/chartex" xmlns:cx4="http://schemas.microsoft.com/office/drawing/2016/5/10/chartex" xmlns:cx5="http://schemas.microsoft.com/office/drawing/2016/5/11/chartex" xmlns:cx6="http://schemas.microsoft.com/office/drawing/2016/5/12/chartex" xmlns:cx7="http://schemas.microsoft.com/office/drawing/2016/5/13/chartex" xmlns:cx8="http://schemas.microsoft.com/office/drawing/2016/5/14/chartex" xmlns:mc="http://schemas.openxmlformats.org/markup-compatibility/2006" xmlns:aink="http://schemas.microsoft.com/office/drawing/2016/ink" xmlns:am3d="http://schemas.microsoft.com/office/drawing/2017/model3d" xmlns:o="urn:schemas-microsoft-com:office:office" xmlns:r="http://schemas.openxmlformats.org/officeDocument/2006/relationships" xmlns:m="http://schemas.openxmlformats.org/officeDocument/2006/math" xmlns:v="urn:schemas-microsoft-com:vml" xmlns:wp14="http://schemas.microsoft.com/office/word/2010/wordprocessingDrawing" xmlns:wp="http://schemas.openxmlformats.org/drawingml/2006/wordprocessingDrawing" xmlns:w10="urn:schemas-microsoft-com:office:word" xmlns:w="http://schemas.openxmlformats.org/wordprocessingml/2006/main" xmlns:w14="http://schemas.microsoft.com/office/word/2010/wordml" xmlns:w15="http://schemas.microsoft.com/office/word/2012/wordml" xmlns:w16cex="http://schemas.microsoft.com/office/word/2018/wordml/cex" xmlns:w16cid="http://schemas.microsoft.com/office/word/2016/wordml/cid" xmlns:w16="http://schemas.microsoft.com/office/word/2018/wordml" xmlns:w16se="http://schemas.microsoft.com/office/word/2015/wordml/symex" xmlns:wpg="http://schemas.microsoft.com/office/word/2010/wordprocessingGroup" xmlns:wpi="http://schemas.microsoft.com/office/word/2010/wordprocessingInk" xmlns:wne="http://schemas.microsoft.com/office/word/2006/wordml" xmlns:wps="http://schemas.microsoft.com/office/word/2010/wordprocessingShape" mc:Ignorable="w14 w15 w16se w16cid w16 w16cex wp14">
   <w:body>
     <w:p>
       <w:pPr>
@@ -383,7 +383,7 @@
               <w:rPr>
                 <w:noProof/>
               </w:rPr>
-              <w:t>SSH aktivieren: Leere Datei mit den Namen ssh in der BOOT-Partition erstellen.</w:t>
+              <w:t>Raspbian light auf SD-Karte kopieren.</w:t>
             </w:r>
           </w:p>
         </w:tc>
@@ -400,6 +400,64 @@
                 <w:color w:val="FFFFFF" w:themeColor="background1"/>
               </w:rPr>
             </w:pPr>
+            <w:r>
+              <w:rPr>
+                <w:rFonts w:ascii="Courier New" w:hAnsi="Courier New" w:cs="Courier New"/>
+                <w:noProof/>
+                <w:color w:val="FFFFFF" w:themeColor="background1"/>
+              </w:rPr>
+              <w:t>https://downloads.raspberrypi.org/imager/imager.exe</w:t>
+            </w:r>
+          </w:p>
+          <w:p>
+            <w:pPr>
+              <w:jc w:val="center"/>
+              <w:rPr>
+                <w:rFonts w:ascii="Courier New" w:hAnsi="Courier New" w:cs="Courier New"/>
+                <w:noProof/>
+                <w:color w:val="FFFFFF" w:themeColor="background1"/>
+              </w:rPr>
+            </w:pPr>
+            <w:r>
+              <w:rPr>
+                <w:noProof/>
+              </w:rPr>
+              <w:drawing>
+                <wp:inline distT="0" distB="0" distL="0" distR="0" wp14:anchorId="047709A2" wp14:editId="65B940E6">
+                  <wp:extent cx="1649057" cy="1096433"/>
+                  <wp:effectExtent l="0" t="0" r="8890" b="8890"/>
+                  <wp:docPr id="15" name="Grafik 15"/>
+                  <wp:cNvGraphicFramePr>
+                    <a:graphicFrameLocks xmlns:a="http://schemas.openxmlformats.org/drawingml/2006/main" noChangeAspect="1"/>
+                  </wp:cNvGraphicFramePr>
+                  <a:graphic xmlns:a="http://schemas.openxmlformats.org/drawingml/2006/main">
+                    <a:graphicData uri="http://schemas.openxmlformats.org/drawingml/2006/picture">
+                      <pic:pic xmlns:pic="http://schemas.openxmlformats.org/drawingml/2006/picture">
+                        <pic:nvPicPr>
+                          <pic:cNvPr id="1" name=""/>
+                          <pic:cNvPicPr/>
+                        </pic:nvPicPr>
+                        <pic:blipFill>
+                          <a:blip r:embed="rId10"/>
+                          <a:stretch>
+                            <a:fillRect/>
+                          </a:stretch>
+                        </pic:blipFill>
+                        <pic:spPr>
+                          <a:xfrm>
+                            <a:off x="0" y="0"/>
+                            <a:ext cx="1673663" cy="1112793"/>
+                          </a:xfrm>
+                          <a:prstGeom prst="rect">
+                            <a:avLst/>
+                          </a:prstGeom>
+                        </pic:spPr>
+                      </pic:pic>
+                    </a:graphicData>
+                  </a:graphic>
+                </wp:inline>
+              </w:drawing>
+            </w:r>
           </w:p>
         </w:tc>
       </w:tr>
@@ -424,7 +482,15 @@
                 <w:bCs/>
                 <w:noProof/>
               </w:rPr>
-              <w:t>2.</w:t>
+              <w:t>2</w:t>
+            </w:r>
+            <w:r>
+              <w:rPr>
+                <w:b/>
+                <w:bCs/>
+                <w:noProof/>
+              </w:rPr>
+              <w:t>.</w:t>
             </w:r>
           </w:p>
         </w:tc>
@@ -483,7 +549,15 @@
                 <w:bCs/>
                 <w:noProof/>
               </w:rPr>
-              <w:t>3.</w:t>
+              <w:t>3</w:t>
+            </w:r>
+            <w:r>
+              <w:rPr>
+                <w:b/>
+                <w:bCs/>
+                <w:noProof/>
+              </w:rPr>
+              <w:t>.</w:t>
             </w:r>
           </w:p>
         </w:tc>
@@ -576,7 +650,7 @@
                 <w:noProof/>
                 <w:highlight w:val="lightGray"/>
               </w:rPr>
-              <w:t>pi</w:t>
+              <w:t>turtlebay</w:t>
             </w:r>
           </w:p>
           <w:p>
@@ -635,15 +709,48 @@
                 <w:noProof/>
                 <w:color w:val="FFFFFF" w:themeColor="background1"/>
               </w:rPr>
-              <w:t xml:space="preserve">pi@pi:~ $ </w:t>
-            </w:r>
-            <w:r>
-              <w:rPr>
-                <w:rFonts w:ascii="Courier New" w:hAnsi="Courier New" w:cs="Courier New"/>
-                <w:noProof/>
-                <w:color w:val="FFFFFF" w:themeColor="background1"/>
-              </w:rPr>
-              <w:t>sudo paspi-config</w:t>
+              <w:t>pi@</w:t>
+            </w:r>
+            <w:r>
+              <w:rPr>
+                <w:rFonts w:ascii="Courier New" w:hAnsi="Courier New" w:cs="Courier New"/>
+                <w:noProof/>
+                <w:color w:val="FFFFFF" w:themeColor="background1"/>
+                <w:lang w:val="en-GB"/>
+              </w:rPr>
+              <w:t>raspberrypi</w:t>
+            </w:r>
+            <w:r>
+              <w:rPr>
+                <w:rFonts w:ascii="Courier New" w:hAnsi="Courier New" w:cs="Courier New"/>
+                <w:noProof/>
+                <w:color w:val="FFFFFF" w:themeColor="background1"/>
+              </w:rPr>
+              <w:t xml:space="preserve">:~ $ </w:t>
+            </w:r>
+            <w:r>
+              <w:rPr>
+                <w:rFonts w:ascii="Courier New" w:hAnsi="Courier New" w:cs="Courier New"/>
+                <w:noProof/>
+                <w:color w:val="FFFFFF" w:themeColor="background1"/>
+              </w:rPr>
+              <w:t xml:space="preserve">sudo </w:t>
+            </w:r>
+            <w:r>
+              <w:rPr>
+                <w:rFonts w:ascii="Courier New" w:hAnsi="Courier New" w:cs="Courier New"/>
+                <w:noProof/>
+                <w:color w:val="FFFFFF" w:themeColor="background1"/>
+              </w:rPr>
+              <w:t>r</w:t>
+            </w:r>
+            <w:r>
+              <w:rPr>
+                <w:rFonts w:ascii="Courier New" w:hAnsi="Courier New" w:cs="Courier New"/>
+                <w:noProof/>
+                <w:color w:val="FFFFFF" w:themeColor="background1"/>
+              </w:rPr>
+              <w:t>aspi-config</w:t>
             </w:r>
           </w:p>
         </w:tc>
@@ -687,7 +794,7 @@
               <w:rPr>
                 <w:noProof/>
               </w:rPr>
-              <w:t>ssh auf Windows starten</w:t>
+              <w:t>SSH aktivieren: Leere Datei mit den Namen ssh in der BOOT-Partition erstellen.</w:t>
             </w:r>
           </w:p>
         </w:tc>
@@ -704,14 +811,6 @@
                 <w:color w:val="FFFFFF" w:themeColor="background1"/>
               </w:rPr>
             </w:pPr>
-            <w:r>
-              <w:rPr>
-                <w:rFonts w:ascii="Courier New" w:hAnsi="Courier New" w:cs="Courier New"/>
-                <w:noProof/>
-                <w:color w:val="FFFFFF" w:themeColor="background1"/>
-              </w:rPr>
-              <w:t>ssh pi@pi</w:t>
-            </w:r>
           </w:p>
         </w:tc>
       </w:tr>
@@ -736,7 +835,15 @@
                 <w:bCs/>
                 <w:noProof/>
               </w:rPr>
-              <w:t>5.</w:t>
+              <w:t>5</w:t>
+            </w:r>
+            <w:r>
+              <w:rPr>
+                <w:b/>
+                <w:bCs/>
+                <w:noProof/>
+              </w:rPr>
+              <w:t>.</w:t>
             </w:r>
           </w:p>
         </w:tc>
@@ -754,7 +861,7 @@
               <w:rPr>
                 <w:noProof/>
               </w:rPr>
-              <w:t>MC installieren (optional)</w:t>
+              <w:t>ssh auf Windows starten</w:t>
             </w:r>
           </w:p>
         </w:tc>
@@ -777,7 +884,15 @@
                 <w:noProof/>
                 <w:color w:val="FFFFFF" w:themeColor="background1"/>
               </w:rPr>
-              <w:t>pi@pi:~ $ sudo apt-get install mc -y</w:t>
+              <w:t>ssh pi@</w:t>
+            </w:r>
+            <w:r>
+              <w:rPr>
+                <w:rFonts w:ascii="Courier New" w:hAnsi="Courier New" w:cs="Courier New"/>
+                <w:noProof/>
+                <w:color w:val="FFFFFF" w:themeColor="background1"/>
+              </w:rPr>
+              <w:t>turtlebay</w:t>
             </w:r>
           </w:p>
         </w:tc>
@@ -829,7 +944,7 @@
               <w:rPr>
                 <w:noProof/>
               </w:rPr>
-              <w:t>Alias erstellen in /etc/profile</w:t>
+              <w:t>MC installieren (optional)</w:t>
             </w:r>
           </w:p>
         </w:tc>
@@ -852,7 +967,23 @@
                 <w:noProof/>
                 <w:color w:val="FFFFFF" w:themeColor="background1"/>
               </w:rPr>
-              <w:t>alias ll='ls -l'</w:t>
+              <w:t>pi@</w:t>
+            </w:r>
+            <w:r>
+              <w:rPr>
+                <w:rFonts w:ascii="Courier New" w:hAnsi="Courier New" w:cs="Courier New"/>
+                <w:noProof/>
+                <w:color w:val="FFFFFF" w:themeColor="background1"/>
+              </w:rPr>
+              <w:t>turtlebay</w:t>
+            </w:r>
+            <w:r>
+              <w:rPr>
+                <w:rFonts w:ascii="Courier New" w:hAnsi="Courier New" w:cs="Courier New"/>
+                <w:noProof/>
+                <w:color w:val="FFFFFF" w:themeColor="background1"/>
+              </w:rPr>
+              <w:t>:~ $ sudo apt-get install mc -y</w:t>
             </w:r>
           </w:p>
         </w:tc>
@@ -904,15 +1035,8 @@
               <w:rPr>
                 <w:noProof/>
               </w:rPr>
-              <w:t>Net Core installieren (siehe https://dotnet.microsoft.com/download/linux-package-manager/debian10/runtime-current)</w:t>
-            </w:r>
-          </w:p>
-          <w:p>
-            <w:pPr>
-              <w:rPr>
-                <w:noProof/>
-              </w:rPr>
-            </w:pPr>
+              <w:t>Alias erstellen in /etc/profile</w:t>
+            </w:r>
           </w:p>
         </w:tc>
         <w:tc>
@@ -934,83 +1058,7 @@
                 <w:noProof/>
                 <w:color w:val="FFFFFF" w:themeColor="background1"/>
               </w:rPr>
-              <w:t xml:space="preserve">pi@pi:~ $ </w:t>
-            </w:r>
-            <w:r>
-              <w:rPr>
-                <w:rFonts w:ascii="Courier New" w:hAnsi="Courier New" w:cs="Courier New"/>
-                <w:noProof/>
-                <w:color w:val="FFFFFF" w:themeColor="background1"/>
-              </w:rPr>
-              <w:t>wget https://download.visualstudio.microsoft.com/download/pr/8ddb8193-f88c-4c4b-82a3-39fcced27e91/b8e0b9bf4cf77dff09ff86cc1a73960b/dotnet-sdk-3.0.100-linux-arm.tar.gz</w:t>
-            </w:r>
-          </w:p>
-          <w:p>
-            <w:pPr>
-              <w:rPr>
-                <w:rFonts w:ascii="Courier New" w:hAnsi="Courier New" w:cs="Courier New"/>
-                <w:noProof/>
-                <w:color w:val="FFFFFF" w:themeColor="background1"/>
-              </w:rPr>
-            </w:pPr>
-          </w:p>
-          <w:p>
-            <w:pPr>
-              <w:rPr>
-                <w:rFonts w:ascii="Courier New" w:hAnsi="Courier New" w:cs="Courier New"/>
-                <w:noProof/>
-                <w:color w:val="FFFFFF" w:themeColor="background1"/>
-              </w:rPr>
-            </w:pPr>
-            <w:r>
-              <w:rPr>
-                <w:rFonts w:ascii="Courier New" w:hAnsi="Courier New" w:cs="Courier New"/>
-                <w:noProof/>
-                <w:color w:val="FFFFFF" w:themeColor="background1"/>
-              </w:rPr>
-              <w:t xml:space="preserve">pi@pi:~ $ </w:t>
-            </w:r>
-            <w:r>
-              <w:rPr>
-                <w:rFonts w:ascii="Courier New" w:hAnsi="Courier New" w:cs="Courier New"/>
-                <w:noProof/>
-                <w:color w:val="FFFFFF" w:themeColor="background1"/>
-              </w:rPr>
-              <w:t>sudo mkdir /usr/share/dotnet-sdk</w:t>
-            </w:r>
-          </w:p>
-          <w:p>
-            <w:pPr>
-              <w:rPr>
-                <w:rFonts w:ascii="Courier New" w:hAnsi="Courier New" w:cs="Courier New"/>
-                <w:noProof/>
-                <w:color w:val="FFFFFF" w:themeColor="background1"/>
-              </w:rPr>
-            </w:pPr>
-          </w:p>
-          <w:p>
-            <w:pPr>
-              <w:rPr>
-                <w:rFonts w:ascii="Courier New" w:hAnsi="Courier New" w:cs="Courier New"/>
-                <w:noProof/>
-                <w:color w:val="FFFFFF" w:themeColor="background1"/>
-              </w:rPr>
-            </w:pPr>
-            <w:r>
-              <w:rPr>
-                <w:rFonts w:ascii="Courier New" w:hAnsi="Courier New" w:cs="Courier New"/>
-                <w:noProof/>
-                <w:color w:val="FFFFFF" w:themeColor="background1"/>
-              </w:rPr>
-              <w:t xml:space="preserve">pi@pi:~ $ </w:t>
-            </w:r>
-            <w:r>
-              <w:rPr>
-                <w:rFonts w:ascii="Courier New" w:hAnsi="Courier New" w:cs="Courier New"/>
-                <w:noProof/>
-                <w:color w:val="FFFFFF" w:themeColor="background1"/>
-              </w:rPr>
-              <w:t>sudo tar zxf dotnet-sdk-3.0.100-preview8-013656-linux-arm.tar.gz -C /usr/share/dotnet-sdk/</w:t>
+              <w:t>alias ll='ls -l'</w:t>
             </w:r>
           </w:p>
         </w:tc>
@@ -1062,8 +1110,15 @@
               <w:rPr>
                 <w:noProof/>
               </w:rPr>
-              <w:t>One-Wire aktivieren</w:t>
-            </w:r>
+              <w:t>Net Core installieren (siehe https://dotnet.microsoft.com/download/linux-package-manager/debian10/runtime-current)</w:t>
+            </w:r>
+          </w:p>
+          <w:p>
+            <w:pPr>
+              <w:rPr>
+                <w:noProof/>
+              </w:rPr>
+            </w:pPr>
           </w:p>
         </w:tc>
         <w:tc>
@@ -1077,146 +1132,155 @@
                 <w:rFonts w:ascii="Courier New" w:hAnsi="Courier New" w:cs="Courier New"/>
                 <w:noProof/>
                 <w:color w:val="FFFFFF" w:themeColor="background1"/>
-              </w:rPr>
-            </w:pPr>
-            <w:r>
-              <w:rPr>
-                <w:rFonts w:ascii="Courier New" w:hAnsi="Courier New" w:cs="Courier New"/>
-                <w:noProof/>
-                <w:color w:val="FFFFFF" w:themeColor="background1"/>
-              </w:rPr>
-              <w:t>pi@pi:~ $</w:t>
-            </w:r>
-            <w:r>
-              <w:rPr>
-                <w:rFonts w:ascii="Courier New" w:hAnsi="Courier New" w:cs="Courier New"/>
-                <w:noProof/>
-                <w:color w:val="FFFFFF" w:themeColor="background1"/>
-              </w:rPr>
-              <w:t xml:space="preserve"> sudo nano </w:t>
-            </w:r>
-            <w:r>
-              <w:rPr>
-                <w:rFonts w:ascii="Courier New" w:hAnsi="Courier New" w:cs="Courier New"/>
-                <w:noProof/>
-                <w:color w:val="FFFFFF" w:themeColor="background1"/>
-              </w:rPr>
-              <w:t>/boot/config.txt</w:t>
-            </w:r>
-          </w:p>
-          <w:p>
-            <w:pPr>
-              <w:ind w:left="708"/>
-              <w:rPr>
-                <w:rFonts w:ascii="Courier New" w:hAnsi="Courier New" w:cs="Courier New"/>
-                <w:noProof/>
-                <w:color w:val="FFFFFF" w:themeColor="background1"/>
-              </w:rPr>
-            </w:pPr>
-            <w:r>
-              <w:rPr>
-                <w:rFonts w:ascii="Courier New" w:hAnsi="Courier New" w:cs="Courier New"/>
-                <w:noProof/>
-                <w:color w:val="FFFFFF" w:themeColor="background1"/>
-              </w:rPr>
-              <w:t>dtoverlay=w1-gpio,gpiopin=4,pullup=on</w:t>
-            </w:r>
-          </w:p>
-          <w:p>
-            <w:pPr>
-              <w:ind w:left="708"/>
-              <w:rPr>
-                <w:rFonts w:ascii="Courier New" w:hAnsi="Courier New" w:cs="Courier New"/>
-                <w:noProof/>
-                <w:color w:val="FFFFFF" w:themeColor="background1"/>
-              </w:rPr>
-            </w:pPr>
-          </w:p>
-          <w:p>
-            <w:pPr>
-              <w:rPr>
-                <w:rFonts w:ascii="Courier New" w:hAnsi="Courier New" w:cs="Courier New"/>
-                <w:noProof/>
-                <w:color w:val="FFFFFF" w:themeColor="background1"/>
-              </w:rPr>
-            </w:pPr>
-            <w:r>
-              <w:rPr>
-                <w:rFonts w:ascii="Courier New" w:hAnsi="Courier New" w:cs="Courier New"/>
-                <w:noProof/>
-                <w:color w:val="FFFFFF" w:themeColor="background1"/>
-              </w:rPr>
-              <w:t>pi@pi:~ $</w:t>
-            </w:r>
-            <w:r>
-              <w:rPr>
-                <w:rFonts w:ascii="Courier New" w:hAnsi="Courier New" w:cs="Courier New"/>
-                <w:noProof/>
-                <w:color w:val="FFFFFF" w:themeColor="background1"/>
-              </w:rPr>
-              <w:t xml:space="preserve"> sudo nano </w:t>
-            </w:r>
-            <w:r>
-              <w:rPr>
-                <w:rFonts w:ascii="Courier New" w:hAnsi="Courier New" w:cs="Courier New"/>
-                <w:noProof/>
-                <w:color w:val="FFFFFF" w:themeColor="background1"/>
-              </w:rPr>
-              <w:t>/etc/modules</w:t>
-            </w:r>
-          </w:p>
-          <w:p>
-            <w:pPr>
-              <w:ind w:left="708"/>
-              <w:rPr>
-                <w:rFonts w:ascii="Courier New" w:hAnsi="Courier New" w:cs="Courier New"/>
-                <w:noProof/>
-                <w:color w:val="FFFFFF" w:themeColor="background1"/>
-              </w:rPr>
-            </w:pPr>
-            <w:r>
-              <w:rPr>
-                <w:rFonts w:ascii="Courier New" w:hAnsi="Courier New" w:cs="Courier New"/>
-                <w:noProof/>
-                <w:color w:val="FFFFFF" w:themeColor="background1"/>
-              </w:rPr>
-              <w:t># /etc/modules</w:t>
-            </w:r>
-          </w:p>
-          <w:p>
-            <w:pPr>
-              <w:ind w:left="708"/>
-              <w:rPr>
-                <w:rFonts w:ascii="Courier New" w:hAnsi="Courier New" w:cs="Courier New"/>
-                <w:noProof/>
-                <w:color w:val="FFFFFF" w:themeColor="background1"/>
-              </w:rPr>
-            </w:pPr>
-            <w:r>
-              <w:rPr>
-                <w:rFonts w:ascii="Courier New" w:hAnsi="Courier New" w:cs="Courier New"/>
-                <w:noProof/>
-                <w:color w:val="FFFFFF" w:themeColor="background1"/>
-              </w:rPr>
-              <w:t>w1-gpio pullup=1</w:t>
-            </w:r>
-          </w:p>
-          <w:p>
-            <w:pPr>
-              <w:ind w:left="708"/>
-              <w:rPr>
-                <w:rFonts w:ascii="Courier New" w:hAnsi="Courier New" w:cs="Courier New"/>
-                <w:noProof/>
-                <w:color w:val="FFFFFF" w:themeColor="background1"/>
-              </w:rPr>
-            </w:pPr>
-            <w:r>
-              <w:rPr>
-                <w:rFonts w:ascii="Courier New" w:hAnsi="Courier New" w:cs="Courier New"/>
-                <w:noProof/>
-                <w:color w:val="FFFFFF" w:themeColor="background1"/>
-              </w:rPr>
-              <w:t>w1-therm</w:t>
+                <w:lang w:val="en-GB"/>
+              </w:rPr>
+            </w:pPr>
+            <w:r>
+              <w:rPr>
+                <w:rFonts w:ascii="Courier New" w:hAnsi="Courier New" w:cs="Courier New"/>
+                <w:noProof/>
+                <w:color w:val="FFFFFF" w:themeColor="background1"/>
+                <w:lang w:val="en-GB"/>
+              </w:rPr>
+              <w:t>pi@</w:t>
+            </w:r>
+            <w:r>
+              <w:rPr>
+                <w:rFonts w:ascii="Courier New" w:hAnsi="Courier New" w:cs="Courier New"/>
+                <w:noProof/>
+                <w:color w:val="FFFFFF" w:themeColor="background1"/>
+                <w:lang w:val="en-GB"/>
+              </w:rPr>
+              <w:t>mtwb</w:t>
+            </w:r>
+            <w:r>
+              <w:rPr>
+                <w:rFonts w:ascii="Courier New" w:hAnsi="Courier New" w:cs="Courier New"/>
+                <w:noProof/>
+                <w:color w:val="FFFFFF" w:themeColor="background1"/>
+                <w:lang w:val="en-GB"/>
+              </w:rPr>
+              <w:t xml:space="preserve">:~ $ wget </w:t>
+            </w:r>
+            <w:r>
+              <w:rPr>
+                <w:rFonts w:ascii="Courier New" w:hAnsi="Courier New" w:cs="Courier New"/>
+                <w:noProof/>
+                <w:color w:val="FFFFFF" w:themeColor="background1"/>
+                <w:lang w:val="en-GB"/>
+              </w:rPr>
+              <w:t>https://download.visualstudio.microsoft.com/download/pr/ccbcbf70-9911-40b1-a8cf-e018a13e720e/03c0621c6510f9c6f4cca6951f2cc1a4/dotnet-sdk-3.1.201-linux-arm.tar.gz</w:t>
+            </w:r>
+          </w:p>
+          <w:p>
+            <w:pPr>
+              <w:rPr>
+                <w:rFonts w:ascii="Courier New" w:hAnsi="Courier New" w:cs="Courier New"/>
+                <w:noProof/>
+                <w:color w:val="FFFFFF" w:themeColor="background1"/>
+                <w:lang w:val="en-GB"/>
+              </w:rPr>
+            </w:pPr>
+          </w:p>
+          <w:p>
+            <w:pPr>
+              <w:rPr>
+                <w:rFonts w:ascii="Courier New" w:hAnsi="Courier New" w:cs="Courier New"/>
+                <w:noProof/>
+                <w:color w:val="FFFFFF" w:themeColor="background1"/>
+                <w:lang w:val="en-GB"/>
+              </w:rPr>
+            </w:pPr>
+            <w:r>
+              <w:rPr>
+                <w:rFonts w:ascii="Courier New" w:hAnsi="Courier New" w:cs="Courier New"/>
+                <w:noProof/>
+                <w:color w:val="FFFFFF" w:themeColor="background1"/>
+                <w:lang w:val="en-GB"/>
+              </w:rPr>
+              <w:t>pi@</w:t>
+            </w:r>
+            <w:r>
+              <w:rPr>
+                <w:rFonts w:ascii="Courier New" w:hAnsi="Courier New" w:cs="Courier New"/>
+                <w:noProof/>
+                <w:color w:val="FFFFFF" w:themeColor="background1"/>
+                <w:lang w:val="en-GB"/>
+              </w:rPr>
+              <w:t>mtwb</w:t>
+            </w:r>
+            <w:r>
+              <w:rPr>
+                <w:rFonts w:ascii="Courier New" w:hAnsi="Courier New" w:cs="Courier New"/>
+                <w:noProof/>
+                <w:color w:val="FFFFFF" w:themeColor="background1"/>
+                <w:lang w:val="en-GB"/>
+              </w:rPr>
+              <w:t>:~ $ sudo mkdir /usr/share/dotnet-sdk</w:t>
+            </w:r>
+          </w:p>
+          <w:p>
+            <w:pPr>
+              <w:rPr>
+                <w:rFonts w:ascii="Courier New" w:hAnsi="Courier New" w:cs="Courier New"/>
+                <w:noProof/>
+                <w:color w:val="FFFFFF" w:themeColor="background1"/>
+                <w:lang w:val="en-GB"/>
+              </w:rPr>
+            </w:pPr>
+          </w:p>
+          <w:p>
+            <w:pPr>
+              <w:rPr>
+                <w:rFonts w:ascii="Courier New" w:hAnsi="Courier New" w:cs="Courier New"/>
+                <w:noProof/>
+                <w:color w:val="FFFFFF" w:themeColor="background1"/>
+              </w:rPr>
+            </w:pPr>
+            <w:r>
+              <w:rPr>
+                <w:rFonts w:ascii="Courier New" w:hAnsi="Courier New" w:cs="Courier New"/>
+                <w:noProof/>
+                <w:color w:val="FFFFFF" w:themeColor="background1"/>
+                <w:lang w:val="en-GB"/>
+              </w:rPr>
+              <w:t>pi@</w:t>
+            </w:r>
+            <w:r>
+              <w:rPr>
+                <w:rFonts w:ascii="Courier New" w:hAnsi="Courier New" w:cs="Courier New"/>
+                <w:noProof/>
+                <w:color w:val="FFFFFF" w:themeColor="background1"/>
+                <w:lang w:val="en-GB"/>
+              </w:rPr>
+              <w:t>mtwb</w:t>
+            </w:r>
+            <w:r>
+              <w:rPr>
+                <w:rFonts w:ascii="Courier New" w:hAnsi="Courier New" w:cs="Courier New"/>
+                <w:noProof/>
+                <w:color w:val="FFFFFF" w:themeColor="background1"/>
+                <w:lang w:val="en-GB"/>
+              </w:rPr>
+              <w:t xml:space="preserve">:~ $ sudo tar zxf </w:t>
+            </w:r>
+            <w:r>
+              <w:rPr>
+                <w:rFonts w:ascii="Courier New" w:hAnsi="Courier New" w:cs="Courier New"/>
+                <w:noProof/>
+                <w:color w:val="FFFFFF" w:themeColor="background1"/>
+                <w:lang w:val="en-GB"/>
+              </w:rPr>
+              <w:t>dotnet-sdk-3.1.201-linux-arm.tar.gz</w:t>
+            </w:r>
+            <w:r>
+              <w:rPr>
+                <w:rFonts w:ascii="Courier New" w:hAnsi="Courier New" w:cs="Courier New"/>
+                <w:noProof/>
+                <w:color w:val="FFFFFF" w:themeColor="background1"/>
+                <w:lang w:val="en-GB"/>
+              </w:rPr>
+              <w:t xml:space="preserve"> -C /usr/share/dotnet-sdk/</w:t>
             </w:r>
           </w:p>
         </w:tc>
@@ -1268,7 +1332,7 @@
               <w:rPr>
                 <w:noProof/>
               </w:rPr>
-              <w:t>Git installieren</w:t>
+              <w:t>One-Wire aktivieren</w:t>
             </w:r>
           </w:p>
         </w:tc>
@@ -1291,7 +1355,171 @@
                 <w:noProof/>
                 <w:color w:val="FFFFFF" w:themeColor="background1"/>
               </w:rPr>
-              <w:t>pi@pi:~ $ sudo apt-get install git</w:t>
+              <w:t>pi@</w:t>
+            </w:r>
+            <w:r>
+              <w:rPr>
+                <w:rFonts w:ascii="Courier New" w:hAnsi="Courier New" w:cs="Courier New"/>
+                <w:noProof/>
+                <w:color w:val="FFFFFF" w:themeColor="background1"/>
+              </w:rPr>
+              <w:t>turtlebay</w:t>
+            </w:r>
+            <w:r>
+              <w:rPr>
+                <w:rFonts w:ascii="Courier New" w:hAnsi="Courier New" w:cs="Courier New"/>
+                <w:noProof/>
+                <w:color w:val="FFFFFF" w:themeColor="background1"/>
+              </w:rPr>
+              <w:t>:~ $</w:t>
+            </w:r>
+            <w:r>
+              <w:rPr>
+                <w:rFonts w:ascii="Courier New" w:hAnsi="Courier New" w:cs="Courier New"/>
+                <w:noProof/>
+                <w:color w:val="FFFFFF" w:themeColor="background1"/>
+              </w:rPr>
+              <w:t xml:space="preserve"> sudo nano </w:t>
+            </w:r>
+            <w:r>
+              <w:rPr>
+                <w:rFonts w:ascii="Courier New" w:hAnsi="Courier New" w:cs="Courier New"/>
+                <w:noProof/>
+                <w:color w:val="FFFFFF" w:themeColor="background1"/>
+              </w:rPr>
+              <w:t>/boot/config.txt</w:t>
+            </w:r>
+          </w:p>
+          <w:p>
+            <w:pPr>
+              <w:ind w:left="708"/>
+              <w:rPr>
+                <w:rFonts w:ascii="Courier New" w:hAnsi="Courier New" w:cs="Courier New"/>
+                <w:noProof/>
+                <w:color w:val="FFFFFF" w:themeColor="background1"/>
+              </w:rPr>
+            </w:pPr>
+            <w:r>
+              <w:rPr>
+                <w:rFonts w:ascii="Courier New" w:hAnsi="Courier New" w:cs="Courier New"/>
+                <w:noProof/>
+                <w:color w:val="FFFFFF" w:themeColor="background1"/>
+              </w:rPr>
+              <w:t>dtoverlay=w1-gpio,gpiopin=4,pullup=on</w:t>
+            </w:r>
+          </w:p>
+          <w:p>
+            <w:pPr>
+              <w:ind w:left="708"/>
+              <w:rPr>
+                <w:rFonts w:ascii="Courier New" w:hAnsi="Courier New" w:cs="Courier New"/>
+                <w:noProof/>
+                <w:color w:val="FFFFFF" w:themeColor="background1"/>
+              </w:rPr>
+            </w:pPr>
+          </w:p>
+          <w:p>
+            <w:pPr>
+              <w:rPr>
+                <w:rFonts w:ascii="Courier New" w:hAnsi="Courier New" w:cs="Courier New"/>
+                <w:noProof/>
+                <w:color w:val="FFFFFF" w:themeColor="background1"/>
+              </w:rPr>
+            </w:pPr>
+            <w:r>
+              <w:rPr>
+                <w:rFonts w:ascii="Courier New" w:hAnsi="Courier New" w:cs="Courier New"/>
+                <w:noProof/>
+                <w:color w:val="FFFFFF" w:themeColor="background1"/>
+              </w:rPr>
+              <w:lastRenderedPageBreak/>
+              <w:t>pi@</w:t>
+            </w:r>
+            <w:r>
+              <w:rPr>
+                <w:rFonts w:ascii="Courier New" w:hAnsi="Courier New" w:cs="Courier New"/>
+                <w:noProof/>
+                <w:color w:val="FFFFFF" w:themeColor="background1"/>
+              </w:rPr>
+              <w:t>turtlebay</w:t>
+            </w:r>
+            <w:r>
+              <w:rPr>
+                <w:rFonts w:ascii="Courier New" w:hAnsi="Courier New" w:cs="Courier New"/>
+                <w:noProof/>
+                <w:color w:val="FFFFFF" w:themeColor="background1"/>
+              </w:rPr>
+              <w:t>:~ $</w:t>
+            </w:r>
+            <w:r>
+              <w:rPr>
+                <w:rFonts w:ascii="Courier New" w:hAnsi="Courier New" w:cs="Courier New"/>
+                <w:noProof/>
+                <w:color w:val="FFFFFF" w:themeColor="background1"/>
+              </w:rPr>
+              <w:t xml:space="preserve"> sudo nano </w:t>
+            </w:r>
+            <w:r>
+              <w:rPr>
+                <w:rFonts w:ascii="Courier New" w:hAnsi="Courier New" w:cs="Courier New"/>
+                <w:noProof/>
+                <w:color w:val="FFFFFF" w:themeColor="background1"/>
+              </w:rPr>
+              <w:t>/etc/modules</w:t>
+            </w:r>
+          </w:p>
+          <w:p>
+            <w:pPr>
+              <w:ind w:left="708"/>
+              <w:rPr>
+                <w:rFonts w:ascii="Courier New" w:hAnsi="Courier New" w:cs="Courier New"/>
+                <w:noProof/>
+                <w:color w:val="FFFFFF" w:themeColor="background1"/>
+              </w:rPr>
+            </w:pPr>
+            <w:r>
+              <w:rPr>
+                <w:rFonts w:ascii="Courier New" w:hAnsi="Courier New" w:cs="Courier New"/>
+                <w:noProof/>
+                <w:color w:val="FFFFFF" w:themeColor="background1"/>
+              </w:rPr>
+              <w:t># /etc/modules</w:t>
+            </w:r>
+          </w:p>
+          <w:p>
+            <w:pPr>
+              <w:ind w:left="708"/>
+              <w:rPr>
+                <w:rFonts w:ascii="Courier New" w:hAnsi="Courier New" w:cs="Courier New"/>
+                <w:noProof/>
+                <w:color w:val="FFFFFF" w:themeColor="background1"/>
+              </w:rPr>
+            </w:pPr>
+            <w:r>
+              <w:rPr>
+                <w:rFonts w:ascii="Courier New" w:hAnsi="Courier New" w:cs="Courier New"/>
+                <w:noProof/>
+                <w:color w:val="FFFFFF" w:themeColor="background1"/>
+              </w:rPr>
+              <w:t>w1-gpio pullup=1</w:t>
+            </w:r>
+          </w:p>
+          <w:p>
+            <w:pPr>
+              <w:ind w:left="708"/>
+              <w:rPr>
+                <w:rFonts w:ascii="Courier New" w:hAnsi="Courier New" w:cs="Courier New"/>
+                <w:noProof/>
+                <w:color w:val="FFFFFF" w:themeColor="background1"/>
+              </w:rPr>
+            </w:pPr>
+            <w:r>
+              <w:rPr>
+                <w:rFonts w:ascii="Courier New" w:hAnsi="Courier New" w:cs="Courier New"/>
+                <w:noProof/>
+                <w:color w:val="FFFFFF" w:themeColor="background1"/>
+              </w:rPr>
+              <w:t>w1-therm</w:t>
             </w:r>
           </w:p>
         </w:tc>
@@ -1317,6 +1545,7 @@
                 <w:bCs/>
                 <w:noProof/>
               </w:rPr>
+              <w:lastRenderedPageBreak/>
               <w:t>10</w:t>
             </w:r>
             <w:r>
@@ -1343,7 +1572,7 @@
               <w:rPr>
                 <w:noProof/>
               </w:rPr>
-              <w:t>Repository klonen</w:t>
+              <w:t>Git installieren</w:t>
             </w:r>
           </w:p>
         </w:tc>
@@ -1355,6 +1584,105 @@
           <w:p>
             <w:pPr>
               <w:rPr>
+                <w:rFonts w:ascii="Courier New" w:hAnsi="Courier New" w:cs="Courier New"/>
+                <w:noProof/>
+                <w:color w:val="FFFFFF" w:themeColor="background1"/>
+              </w:rPr>
+            </w:pPr>
+            <w:r>
+              <w:rPr>
+                <w:rFonts w:ascii="Courier New" w:hAnsi="Courier New" w:cs="Courier New"/>
+                <w:noProof/>
+                <w:color w:val="FFFFFF" w:themeColor="background1"/>
+              </w:rPr>
+              <w:t>pi@</w:t>
+            </w:r>
+            <w:r>
+              <w:rPr>
+                <w:rFonts w:ascii="Courier New" w:hAnsi="Courier New" w:cs="Courier New"/>
+                <w:noProof/>
+                <w:color w:val="FFFFFF" w:themeColor="background1"/>
+              </w:rPr>
+              <w:t>turtlebay</w:t>
+            </w:r>
+            <w:r>
+              <w:rPr>
+                <w:rFonts w:ascii="Courier New" w:hAnsi="Courier New" w:cs="Courier New"/>
+                <w:noProof/>
+                <w:color w:val="FFFFFF" w:themeColor="background1"/>
+              </w:rPr>
+              <w:t>:~ $ sudo apt-get install git</w:t>
+            </w:r>
+          </w:p>
+        </w:tc>
+      </w:tr>
+      <w:tr>
+        <w:tc>
+          <w:tcPr>
+            <w:tcW w:w="562" w:type="dxa"/>
+            <w:shd w:val="clear" w:color="auto" w:fill="C5E0B3" w:themeFill="accent6" w:themeFillTint="66"/>
+          </w:tcPr>
+          <w:p>
+            <w:pPr>
+              <w:jc w:val="center"/>
+              <w:rPr>
+                <w:b/>
+                <w:bCs/>
+                <w:noProof/>
+              </w:rPr>
+            </w:pPr>
+            <w:r>
+              <w:rPr>
+                <w:b/>
+                <w:bCs/>
+                <w:noProof/>
+              </w:rPr>
+              <w:t>1</w:t>
+            </w:r>
+            <w:r>
+              <w:rPr>
+                <w:b/>
+                <w:bCs/>
+                <w:noProof/>
+              </w:rPr>
+              <w:t>1</w:t>
+            </w:r>
+            <w:r>
+              <w:rPr>
+                <w:b/>
+                <w:bCs/>
+                <w:noProof/>
+              </w:rPr>
+              <w:t>.</w:t>
+            </w:r>
+          </w:p>
+        </w:tc>
+        <w:tc>
+          <w:tcPr>
+            <w:tcW w:w="3235" w:type="dxa"/>
+          </w:tcPr>
+          <w:p>
+            <w:pPr>
+              <w:rPr>
+                <w:noProof/>
+              </w:rPr>
+            </w:pPr>
+            <w:r>
+              <w:rPr>
+                <w:noProof/>
+              </w:rPr>
+              <w:t>Repository klonen</w:t>
+            </w:r>
+          </w:p>
+        </w:tc>
+        <w:tc>
+          <w:tcPr>
+            <w:tcW w:w="5265" w:type="dxa"/>
+            <w:shd w:val="clear" w:color="auto" w:fill="595959" w:themeFill="text1" w:themeFillTint="A6"/>
+          </w:tcPr>
+          <w:p>
+            <w:pPr>
+              <w:rPr>
                 <w:rStyle w:val="Hyperlink"/>
                 <w:rFonts w:ascii="Courier New" w:hAnsi="Courier New" w:cs="Courier New"/>
                 <w:noProof/>
@@ -1367,9 +1695,25 @@
                 <w:noProof/>
                 <w:color w:val="FFFFFF" w:themeColor="background1"/>
               </w:rPr>
-              <w:t xml:space="preserve">pi@pi:~ $ git clone </w:t>
-            </w:r>
-            <w:hyperlink r:id="rId10" w:history="1">
+              <w:t>pi@</w:t>
+            </w:r>
+            <w:r>
+              <w:rPr>
+                <w:rFonts w:ascii="Courier New" w:hAnsi="Courier New" w:cs="Courier New"/>
+                <w:noProof/>
+                <w:color w:val="FFFFFF" w:themeColor="background1"/>
+              </w:rPr>
+              <w:t>turtlebay</w:t>
+            </w:r>
+            <w:r>
+              <w:rPr>
+                <w:rFonts w:ascii="Courier New" w:hAnsi="Courier New" w:cs="Courier New"/>
+                <w:noProof/>
+                <w:color w:val="FFFFFF" w:themeColor="background1"/>
+              </w:rPr>
+              <w:t xml:space="preserve">:~ $ git clone </w:t>
+            </w:r>
+            <w:hyperlink r:id="rId11" w:history="1">
               <w:r>
                 <w:rPr>
                   <w:rStyle w:val="Hyperlink"/>
@@ -1395,9 +1739,25 @@
                 <w:noProof/>
                 <w:color w:val="FFFFFF" w:themeColor="background1"/>
               </w:rPr>
-              <w:t xml:space="preserve">pi@pi:~ $ git clone </w:t>
-            </w:r>
-            <w:hyperlink r:id="rId11" w:history="1">
+              <w:t>pi@</w:t>
+            </w:r>
+            <w:r>
+              <w:rPr>
+                <w:rFonts w:ascii="Courier New" w:hAnsi="Courier New" w:cs="Courier New"/>
+                <w:noProof/>
+                <w:color w:val="FFFFFF" w:themeColor="background1"/>
+              </w:rPr>
+              <w:t>turtlebay</w:t>
+            </w:r>
+            <w:r>
+              <w:rPr>
+                <w:rFonts w:ascii="Courier New" w:hAnsi="Courier New" w:cs="Courier New"/>
+                <w:noProof/>
+                <w:color w:val="FFFFFF" w:themeColor="background1"/>
+              </w:rPr>
+              <w:t xml:space="preserve">:~ $ git clone </w:t>
+            </w:r>
+            <w:hyperlink r:id="rId12" w:history="1">
               <w:r>
                 <w:rPr>
                   <w:rStyle w:val="Hyperlink"/>
@@ -1431,7 +1791,6 @@
                 <w:bCs/>
                 <w:noProof/>
               </w:rPr>
-              <w:lastRenderedPageBreak/>
               <w:t>1</w:t>
             </w:r>
             <w:r>
@@ -1440,7 +1799,7 @@
                 <w:bCs/>
                 <w:noProof/>
               </w:rPr>
-              <w:t>1</w:t>
+              <w:t>2</w:t>
             </w:r>
             <w:r>
               <w:rPr>
@@ -1489,7 +1848,23 @@
                 <w:noProof/>
                 <w:color w:val="FFFFFF" w:themeColor="background1"/>
               </w:rPr>
-              <w:t>pi@pi:~ $ chmod +x TurtleBay/src/core/*.sh</w:t>
+              <w:t>pi@</w:t>
+            </w:r>
+            <w:r>
+              <w:rPr>
+                <w:rFonts w:ascii="Courier New" w:hAnsi="Courier New" w:cs="Courier New"/>
+                <w:noProof/>
+                <w:color w:val="FFFFFF" w:themeColor="background1"/>
+              </w:rPr>
+              <w:t>turtlebay</w:t>
+            </w:r>
+            <w:r>
+              <w:rPr>
+                <w:rFonts w:ascii="Courier New" w:hAnsi="Courier New" w:cs="Courier New"/>
+                <w:noProof/>
+                <w:color w:val="FFFFFF" w:themeColor="background1"/>
+              </w:rPr>
+              <w:t>:~ $ chmod +x TurtleBay/src/core/*.sh</w:t>
             </w:r>
           </w:p>
         </w:tc>
@@ -1582,7 +1957,23 @@
                 <w:noProof/>
                 <w:color w:val="FFFFFF" w:themeColor="background1"/>
               </w:rPr>
-              <w:t>pi@pi:~ $ cd TurtleBay/src/core/</w:t>
+              <w:t>pi@</w:t>
+            </w:r>
+            <w:r>
+              <w:rPr>
+                <w:rFonts w:ascii="Courier New" w:hAnsi="Courier New" w:cs="Courier New"/>
+                <w:noProof/>
+                <w:color w:val="FFFFFF" w:themeColor="background1"/>
+              </w:rPr>
+              <w:t>turtlebay</w:t>
+            </w:r>
+            <w:r>
+              <w:rPr>
+                <w:rFonts w:ascii="Courier New" w:hAnsi="Courier New" w:cs="Courier New"/>
+                <w:noProof/>
+                <w:color w:val="FFFFFF" w:themeColor="background1"/>
+              </w:rPr>
+              <w:t>:~ $ cd TurtleBay/src/core/</w:t>
             </w:r>
           </w:p>
         </w:tc>
@@ -1649,26 +2040,56 @@
                 <w:noProof/>
                 <w:color w:val="FFFFFF" w:themeColor="background1"/>
               </w:rPr>
-              <w:t>pi@pi:~/WebExpress $ git pull</w:t>
-            </w:r>
-            <w:bookmarkStart w:id="0" w:name="_GoBack"/>
-            <w:bookmarkEnd w:id="0"/>
-          </w:p>
-          <w:p>
-            <w:pPr>
-              <w:rPr>
-                <w:rFonts w:ascii="Courier New" w:hAnsi="Courier New" w:cs="Courier New"/>
-                <w:noProof/>
-                <w:color w:val="FFFFFF" w:themeColor="background1"/>
-              </w:rPr>
-            </w:pPr>
-            <w:r>
-              <w:rPr>
-                <w:rFonts w:ascii="Courier New" w:hAnsi="Courier New" w:cs="Courier New"/>
-                <w:noProof/>
-                <w:color w:val="FFFFFF" w:themeColor="background1"/>
-              </w:rPr>
-              <w:t>pi@pi:~/TurtleBay/src/core $ git pull</w:t>
+              <w:t>pi@</w:t>
+            </w:r>
+            <w:r>
+              <w:rPr>
+                <w:rFonts w:ascii="Courier New" w:hAnsi="Courier New" w:cs="Courier New"/>
+                <w:noProof/>
+                <w:color w:val="FFFFFF" w:themeColor="background1"/>
+              </w:rPr>
+              <w:t>turtlebay</w:t>
+            </w:r>
+            <w:r>
+              <w:rPr>
+                <w:rFonts w:ascii="Courier New" w:hAnsi="Courier New" w:cs="Courier New"/>
+                <w:noProof/>
+                <w:color w:val="FFFFFF" w:themeColor="background1"/>
+              </w:rPr>
+              <w:t>:~/WebExpress $ git pull</w:t>
+            </w:r>
+          </w:p>
+          <w:p>
+            <w:pPr>
+              <w:rPr>
+                <w:rFonts w:ascii="Courier New" w:hAnsi="Courier New" w:cs="Courier New"/>
+                <w:noProof/>
+                <w:color w:val="FFFFFF" w:themeColor="background1"/>
+              </w:rPr>
+            </w:pPr>
+            <w:r>
+              <w:rPr>
+                <w:rFonts w:ascii="Courier New" w:hAnsi="Courier New" w:cs="Courier New"/>
+                <w:noProof/>
+                <w:color w:val="FFFFFF" w:themeColor="background1"/>
+              </w:rPr>
+              <w:t>pi@</w:t>
+            </w:r>
+            <w:r>
+              <w:rPr>
+                <w:rFonts w:ascii="Courier New" w:hAnsi="Courier New" w:cs="Courier New"/>
+                <w:noProof/>
+                <w:color w:val="FFFFFF" w:themeColor="background1"/>
+              </w:rPr>
+              <w:t>turtlebay</w:t>
+            </w:r>
+            <w:r>
+              <w:rPr>
+                <w:rFonts w:ascii="Courier New" w:hAnsi="Courier New" w:cs="Courier New"/>
+                <w:noProof/>
+                <w:color w:val="FFFFFF" w:themeColor="background1"/>
+              </w:rPr>
+              <w:t>:~/TurtleBay/src/core $ git pull</w:t>
             </w:r>
           </w:p>
         </w:tc>
@@ -1748,7 +2169,23 @@
                 <w:noProof/>
                 <w:color w:val="FFFFFF" w:themeColor="background1"/>
               </w:rPr>
-              <w:t>pi@pi:~/</w:t>
+              <w:t>pi@</w:t>
+            </w:r>
+            <w:r>
+              <w:rPr>
+                <w:rFonts w:ascii="Courier New" w:hAnsi="Courier New" w:cs="Courier New"/>
+                <w:noProof/>
+                <w:color w:val="FFFFFF" w:themeColor="background1"/>
+              </w:rPr>
+              <w:t>turtlebay</w:t>
+            </w:r>
+            <w:r>
+              <w:rPr>
+                <w:rFonts w:ascii="Courier New" w:hAnsi="Courier New" w:cs="Courier New"/>
+                <w:noProof/>
+                <w:color w:val="FFFFFF" w:themeColor="background1"/>
+              </w:rPr>
+              <w:t>:~/</w:t>
             </w:r>
             <w:r>
               <w:rPr>
@@ -1838,7 +2275,23 @@
                 <w:noProof/>
                 <w:color w:val="FFFFFF" w:themeColor="background1"/>
               </w:rPr>
-              <w:t>pi@pi:~ $ sudo reboot</w:t>
+              <w:t>pi@</w:t>
+            </w:r>
+            <w:r>
+              <w:rPr>
+                <w:rFonts w:ascii="Courier New" w:hAnsi="Courier New" w:cs="Courier New"/>
+                <w:noProof/>
+                <w:color w:val="FFFFFF" w:themeColor="background1"/>
+              </w:rPr>
+              <w:t>turtlebay</w:t>
+            </w:r>
+            <w:r>
+              <w:rPr>
+                <w:rFonts w:ascii="Courier New" w:hAnsi="Courier New" w:cs="Courier New"/>
+                <w:noProof/>
+                <w:color w:val="FFFFFF" w:themeColor="background1"/>
+              </w:rPr>
+              <w:t>:~ $ sudo reboot</w:t>
             </w:r>
           </w:p>
         </w:tc>
@@ -1846,11 +2299,294 @@
     </w:tbl>
     <w:p>
       <w:pPr>
+        <w:pStyle w:val="berschrift1"/>
         <w:rPr>
           <w:noProof/>
         </w:rPr>
       </w:pPr>
+      <w:r>
+        <w:rPr>
+          <w:noProof/>
+        </w:rPr>
+        <w:t>Update</w:t>
+      </w:r>
     </w:p>
+    <w:tbl>
+      <w:tblPr>
+        <w:tblStyle w:val="Tabellenraster"/>
+        <w:tblW w:w="0" w:type="auto"/>
+        <w:tblLook w:val="04A0" w:firstRow="1" w:lastRow="0" w:firstColumn="1" w:lastColumn="0" w:noHBand="0" w:noVBand="1"/>
+      </w:tblPr>
+      <w:tblGrid>
+        <w:gridCol w:w="439"/>
+        <w:gridCol w:w="2800"/>
+        <w:gridCol w:w="5823"/>
+      </w:tblGrid>
+      <w:tr>
+        <w:tc>
+          <w:tcPr>
+            <w:tcW w:w="439" w:type="dxa"/>
+            <w:shd w:val="clear" w:color="auto" w:fill="C5E0B3" w:themeFill="accent6" w:themeFillTint="66"/>
+          </w:tcPr>
+          <w:p>
+            <w:pPr>
+              <w:jc w:val="center"/>
+              <w:rPr>
+                <w:b/>
+                <w:bCs/>
+                <w:noProof/>
+              </w:rPr>
+            </w:pPr>
+            <w:r>
+              <w:rPr>
+                <w:b/>
+                <w:bCs/>
+                <w:noProof/>
+              </w:rPr>
+              <w:t>1.</w:t>
+            </w:r>
+          </w:p>
+        </w:tc>
+        <w:tc>
+          <w:tcPr>
+            <w:tcW w:w="2800" w:type="dxa"/>
+          </w:tcPr>
+          <w:p>
+            <w:pPr>
+              <w:rPr>
+                <w:noProof/>
+              </w:rPr>
+            </w:pPr>
+            <w:r>
+              <w:rPr>
+                <w:noProof/>
+              </w:rPr>
+              <w:t>Raspbian light aktualisieren</w:t>
+            </w:r>
+          </w:p>
+        </w:tc>
+        <w:tc>
+          <w:tcPr>
+            <w:tcW w:w="5823" w:type="dxa"/>
+            <w:shd w:val="clear" w:color="auto" w:fill="595959" w:themeFill="text1" w:themeFillTint="A6"/>
+          </w:tcPr>
+          <w:p>
+            <w:pPr>
+              <w:rPr>
+                <w:rFonts w:ascii="Courier New" w:hAnsi="Courier New" w:cs="Courier New"/>
+                <w:noProof/>
+                <w:color w:val="FFFFFF" w:themeColor="background1"/>
+                <w:lang w:val="en-GB"/>
+              </w:rPr>
+            </w:pPr>
+            <w:r>
+              <w:rPr>
+                <w:rFonts w:ascii="Courier New" w:hAnsi="Courier New" w:cs="Courier New"/>
+                <w:noProof/>
+                <w:color w:val="FFFFFF" w:themeColor="background1"/>
+                <w:lang w:val="en-GB"/>
+              </w:rPr>
+              <w:t>pi@</w:t>
+            </w:r>
+            <w:r>
+              <w:rPr>
+                <w:rFonts w:ascii="Courier New" w:hAnsi="Courier New" w:cs="Courier New"/>
+                <w:noProof/>
+                <w:color w:val="FFFFFF" w:themeColor="background1"/>
+                <w:lang w:val="en-GB"/>
+              </w:rPr>
+              <w:t>mtwb</w:t>
+            </w:r>
+            <w:r>
+              <w:rPr>
+                <w:rFonts w:ascii="Courier New" w:hAnsi="Courier New" w:cs="Courier New"/>
+                <w:noProof/>
+                <w:color w:val="FFFFFF" w:themeColor="background1"/>
+              </w:rPr>
+              <w:t xml:space="preserve">:~ $ </w:t>
+            </w:r>
+            <w:r>
+              <w:rPr>
+                <w:rFonts w:ascii="Courier New" w:hAnsi="Courier New" w:cs="Courier New"/>
+                <w:noProof/>
+                <w:color w:val="FFFFFF" w:themeColor="background1"/>
+                <w:lang w:val="en-GB"/>
+              </w:rPr>
+              <w:t xml:space="preserve">sudo </w:t>
+            </w:r>
+            <w:r>
+              <w:rPr>
+                <w:rFonts w:ascii="Courier New" w:hAnsi="Courier New" w:cs="Courier New"/>
+                <w:noProof/>
+                <w:color w:val="FFFFFF" w:themeColor="background1"/>
+                <w:lang w:val="en-GB"/>
+              </w:rPr>
+              <w:t>r</w:t>
+            </w:r>
+            <w:r>
+              <w:rPr>
+                <w:rFonts w:ascii="Courier New" w:hAnsi="Courier New" w:cs="Courier New"/>
+                <w:noProof/>
+                <w:color w:val="FFFFFF" w:themeColor="background1"/>
+                <w:lang w:val="en-GB"/>
+              </w:rPr>
+              <w:t>aspi-config</w:t>
+            </w:r>
+          </w:p>
+        </w:tc>
+      </w:tr>
+      <w:tr>
+        <w:tc>
+          <w:tcPr>
+            <w:tcW w:w="439" w:type="dxa"/>
+            <w:shd w:val="clear" w:color="auto" w:fill="C5E0B3" w:themeFill="accent6" w:themeFillTint="66"/>
+          </w:tcPr>
+          <w:p>
+            <w:pPr>
+              <w:jc w:val="center"/>
+              <w:rPr>
+                <w:b/>
+                <w:bCs/>
+                <w:noProof/>
+              </w:rPr>
+            </w:pPr>
+            <w:r>
+              <w:rPr>
+                <w:b/>
+                <w:bCs/>
+                <w:noProof/>
+              </w:rPr>
+              <w:t>2.</w:t>
+            </w:r>
+          </w:p>
+        </w:tc>
+        <w:tc>
+          <w:tcPr>
+            <w:tcW w:w="2800" w:type="dxa"/>
+          </w:tcPr>
+          <w:p>
+            <w:pPr>
+              <w:rPr>
+                <w:noProof/>
+              </w:rPr>
+            </w:pPr>
+            <w:r>
+              <w:rPr>
+                <w:noProof/>
+              </w:rPr>
+              <w:t>Apt-get updaten</w:t>
+            </w:r>
+          </w:p>
+        </w:tc>
+        <w:tc>
+          <w:tcPr>
+            <w:tcW w:w="5823" w:type="dxa"/>
+            <w:shd w:val="clear" w:color="auto" w:fill="595959" w:themeFill="text1" w:themeFillTint="A6"/>
+          </w:tcPr>
+          <w:p>
+            <w:pPr>
+              <w:rPr>
+                <w:rFonts w:ascii="Courier New" w:hAnsi="Courier New" w:cs="Courier New"/>
+                <w:noProof/>
+                <w:color w:val="FFFFFF" w:themeColor="background1"/>
+              </w:rPr>
+            </w:pPr>
+            <w:r>
+              <w:rPr>
+                <w:rFonts w:ascii="Courier New" w:hAnsi="Courier New" w:cs="Courier New"/>
+                <w:noProof/>
+                <w:color w:val="FFFFFF" w:themeColor="background1"/>
+              </w:rPr>
+              <w:t>pi@mtwb:~ $ sudo apt-get update</w:t>
+            </w:r>
+          </w:p>
+          <w:p>
+            <w:pPr>
+              <w:rPr>
+                <w:rFonts w:ascii="Courier New" w:hAnsi="Courier New" w:cs="Courier New"/>
+                <w:noProof/>
+                <w:color w:val="FFFFFF" w:themeColor="background1"/>
+              </w:rPr>
+            </w:pPr>
+            <w:r>
+              <w:rPr>
+                <w:rFonts w:ascii="Courier New" w:hAnsi="Courier New" w:cs="Courier New"/>
+                <w:noProof/>
+                <w:color w:val="FFFFFF" w:themeColor="background1"/>
+              </w:rPr>
+              <w:t>pi@mtwb:~ $ sudo apt-get upgrade</w:t>
+            </w:r>
+          </w:p>
+        </w:tc>
+      </w:tr>
+      <w:tr>
+        <w:tc>
+          <w:tcPr>
+            <w:tcW w:w="439" w:type="dxa"/>
+            <w:shd w:val="clear" w:color="auto" w:fill="C5E0B3" w:themeFill="accent6" w:themeFillTint="66"/>
+          </w:tcPr>
+          <w:p>
+            <w:pPr>
+              <w:jc w:val="center"/>
+              <w:rPr>
+                <w:b/>
+                <w:bCs/>
+                <w:noProof/>
+              </w:rPr>
+            </w:pPr>
+            <w:r>
+              <w:rPr>
+                <w:b/>
+                <w:bCs/>
+                <w:noProof/>
+              </w:rPr>
+              <w:t>3.</w:t>
+            </w:r>
+          </w:p>
+        </w:tc>
+        <w:tc>
+          <w:tcPr>
+            <w:tcW w:w="2800" w:type="dxa"/>
+          </w:tcPr>
+          <w:p>
+            <w:pPr>
+              <w:rPr>
+                <w:noProof/>
+              </w:rPr>
+            </w:pPr>
+            <w:r>
+              <w:rPr>
+                <w:noProof/>
+              </w:rPr>
+              <w:t>Git aktualisieren</w:t>
+            </w:r>
+          </w:p>
+        </w:tc>
+        <w:tc>
+          <w:tcPr>
+            <w:tcW w:w="5823" w:type="dxa"/>
+            <w:shd w:val="clear" w:color="auto" w:fill="595959" w:themeFill="text1" w:themeFillTint="A6"/>
+          </w:tcPr>
+          <w:p>
+            <w:pPr>
+              <w:rPr>
+                <w:rFonts w:ascii="Courier New" w:hAnsi="Courier New" w:cs="Courier New"/>
+                <w:noProof/>
+                <w:color w:val="FFFFFF" w:themeColor="background1"/>
+              </w:rPr>
+            </w:pPr>
+            <w:r>
+              <w:rPr>
+                <w:rFonts w:ascii="Courier New" w:hAnsi="Courier New" w:cs="Courier New"/>
+                <w:noProof/>
+                <w:color w:val="FFFFFF" w:themeColor="background1"/>
+              </w:rPr>
+              <w:t>pi@mtwb:~ $ sudo apt-get install git -y</w:t>
+            </w:r>
+          </w:p>
+        </w:tc>
+      </w:tr>
+    </w:tbl>
     <w:p>
       <w:pPr>
         <w:pStyle w:val="berschrift1"/>
@@ -2002,7 +2738,7 @@
                           </pic:cNvPicPr>
                         </pic:nvPicPr>
                         <pic:blipFill>
-                          <a:blip r:embed="rId12" cstate="print">
+                          <a:blip r:embed="rId13" cstate="print">
                             <a:extLst>
                               <a:ext uri="{28A0092B-C50C-407E-A947-70E740481C1C}">
                                 <a14:useLocalDpi xmlns:a14="http://schemas.microsoft.com/office/drawing/2010/main" val="0"/>
@@ -2049,7 +2785,7 @@
                 <w:lang w:eastAsia="de-DE"/>
               </w:rPr>
             </w:pPr>
-            <w:hyperlink r:id="rId13" w:history="1">
+            <w:hyperlink r:id="rId14" w:history="1">
               <w:r>
                 <w:rPr>
                   <w:rFonts w:ascii="Calibri" w:eastAsia="Times New Roman" w:hAnsi="Calibri" w:cs="Calibri"/>
@@ -2133,7 +2869,7 @@
                           </pic:cNvPicPr>
                         </pic:nvPicPr>
                         <pic:blipFill>
-                          <a:blip r:embed="rId14" cstate="print">
+                          <a:blip r:embed="rId15" cstate="print">
                             <a:extLst>
                               <a:ext uri="{28A0092B-C50C-407E-A947-70E740481C1C}">
                                 <a14:useLocalDpi xmlns:a14="http://schemas.microsoft.com/office/drawing/2010/main" val="0"/>
@@ -2177,7 +2913,7 @@
                 <w:noProof/>
               </w:rPr>
             </w:pPr>
-            <w:hyperlink r:id="rId15" w:history="1">
+            <w:hyperlink r:id="rId16" w:history="1">
               <w:r>
                 <w:rPr>
                   <w:rFonts w:ascii="Calibri" w:eastAsia="Times New Roman" w:hAnsi="Calibri" w:cs="Calibri"/>
@@ -2245,6 +2981,7 @@
               <w:rPr>
                 <w:noProof/>
               </w:rPr>
+              <w:lastRenderedPageBreak/>
               <w:drawing>
                 <wp:inline distT="0" distB="0" distL="0" distR="0" wp14:anchorId="4EC553F4" wp14:editId="347F73D8">
                   <wp:extent cx="1299845" cy="626745"/>
@@ -2263,7 +3000,7 @@
                           </pic:cNvPicPr>
                         </pic:nvPicPr>
                         <pic:blipFill>
-                          <a:blip r:embed="rId16" cstate="print">
+                          <a:blip r:embed="rId17" cstate="print">
                             <a:extLst>
                               <a:ext uri="{28A0092B-C50C-407E-A947-70E740481C1C}">
                                 <a14:useLocalDpi xmlns:a14="http://schemas.microsoft.com/office/drawing/2010/main" val="0"/>
@@ -2309,7 +3046,7 @@
                 <w:lang w:eastAsia="de-DE"/>
               </w:rPr>
             </w:pPr>
-            <w:hyperlink r:id="rId17" w:history="1">
+            <w:hyperlink r:id="rId18" w:history="1">
               <w:r>
                 <w:rPr>
                   <w:rFonts w:ascii="Calibri" w:eastAsia="Times New Roman" w:hAnsi="Calibri" w:cs="Calibri"/>
@@ -2407,7 +3144,7 @@
                           </pic:cNvPicPr>
                         </pic:nvPicPr>
                         <pic:blipFill>
-                          <a:blip r:embed="rId18" cstate="print">
+                          <a:blip r:embed="rId19" cstate="print">
                             <a:extLst>
                               <a:ext uri="{28A0092B-C50C-407E-A947-70E740481C1C}">
                                 <a14:useLocalDpi xmlns:a14="http://schemas.microsoft.com/office/drawing/2010/main" val="0"/>
@@ -2537,7 +3274,7 @@
                           </pic:cNvPicPr>
                         </pic:nvPicPr>
                         <pic:blipFill>
-                          <a:blip r:embed="rId19" cstate="print">
+                          <a:blip r:embed="rId20" cstate="print">
                             <a:extLst>
                               <a:ext uri="{28A0092B-C50C-407E-A947-70E740481C1C}">
                                 <a14:useLocalDpi xmlns:a14="http://schemas.microsoft.com/office/drawing/2010/main" val="0"/>
@@ -2583,7 +3320,7 @@
                 <w:lang w:eastAsia="de-DE"/>
               </w:rPr>
             </w:pPr>
-            <w:hyperlink r:id="rId20" w:history="1">
+            <w:hyperlink r:id="rId21" w:history="1">
               <w:r>
                 <w:rPr>
                   <w:rFonts w:ascii="Calibri" w:eastAsia="Times New Roman" w:hAnsi="Calibri" w:cs="Calibri"/>
@@ -2655,7 +3392,6 @@
               <w:rPr>
                 <w:noProof/>
               </w:rPr>
-              <w:lastRenderedPageBreak/>
               <w:drawing>
                 <wp:inline distT="0" distB="0" distL="0" distR="0" wp14:anchorId="238379A9" wp14:editId="72448BE0">
                   <wp:extent cx="889212" cy="592084"/>
@@ -2674,7 +3410,7 @@
                           </pic:cNvPicPr>
                         </pic:nvPicPr>
                         <pic:blipFill>
-                          <a:blip r:embed="rId21" cstate="print">
+                          <a:blip r:embed="rId22" cstate="print">
                             <a:extLst>
                               <a:ext uri="{28A0092B-C50C-407E-A947-70E740481C1C}">
                                 <a14:useLocalDpi xmlns:a14="http://schemas.microsoft.com/office/drawing/2010/main" val="0"/>
@@ -2720,7 +3456,7 @@
                 <w:lang w:eastAsia="de-DE"/>
               </w:rPr>
             </w:pPr>
-            <w:hyperlink r:id="rId22" w:history="1">
+            <w:hyperlink r:id="rId23" w:history="1">
               <w:r>
                 <w:rPr>
                   <w:rFonts w:ascii="Calibri" w:eastAsia="Times New Roman" w:hAnsi="Calibri" w:cs="Calibri"/>
@@ -2810,7 +3546,7 @@
                           </pic:cNvPicPr>
                         </pic:nvPicPr>
                         <pic:blipFill>
-                          <a:blip r:embed="rId23" cstate="print">
+                          <a:blip r:embed="rId24" cstate="print">
                             <a:extLst>
                               <a:ext uri="{28A0092B-C50C-407E-A947-70E740481C1C}">
                                 <a14:useLocalDpi xmlns:a14="http://schemas.microsoft.com/office/drawing/2010/main" val="0"/>
@@ -2856,7 +3592,7 @@
                 <w:lang w:eastAsia="de-DE"/>
               </w:rPr>
             </w:pPr>
-            <w:hyperlink r:id="rId24" w:history="1">
+            <w:hyperlink r:id="rId25" w:history="1">
               <w:r>
                 <w:rPr>
                   <w:rFonts w:ascii="Calibri" w:eastAsia="Times New Roman" w:hAnsi="Calibri" w:cs="Calibri"/>
@@ -2914,14 +3650,22 @@
               </w:rPr>
               <w:t>Grundplatte V4A 300x250x3m</w:t>
             </w:r>
-          </w:p>
-          <w:p>
-            <w:pPr>
+            <w:r>
               <w:rPr>
                 <w:rFonts w:ascii="Calibri" w:eastAsia="Times New Roman" w:hAnsi="Calibri" w:cs="Calibri"/>
                 <w:noProof/>
                 <w:lang w:eastAsia="de-DE"/>
               </w:rPr>
+              <w:t>m</w:t>
+            </w:r>
+          </w:p>
+          <w:p>
+            <w:pPr>
+              <w:rPr>
+                <w:rFonts w:ascii="Calibri" w:eastAsia="Times New Roman" w:hAnsi="Calibri" w:cs="Calibri"/>
+                <w:noProof/>
+                <w:lang w:eastAsia="de-DE"/>
+              </w:rPr>
             </w:pPr>
           </w:p>
         </w:tc>
@@ -2938,7 +3682,7 @@
                 <w:lang w:eastAsia="de-DE"/>
               </w:rPr>
             </w:pPr>
-            <w:hyperlink r:id="rId25" w:history="1">
+            <w:hyperlink r:id="rId26" w:history="1">
               <w:r>
                 <w:rPr>
                   <w:rFonts w:ascii="Calibri" w:eastAsia="Times New Roman" w:hAnsi="Calibri" w:cs="Calibri"/>
@@ -3028,7 +3772,7 @@
                           <pic:cNvPicPr/>
                         </pic:nvPicPr>
                         <pic:blipFill>
-                          <a:blip r:embed="rId26"/>
+                          <a:blip r:embed="rId27"/>
                           <a:stretch>
                             <a:fillRect/>
                           </a:stretch>
@@ -3063,7 +3807,7 @@
                 <w:lang w:eastAsia="de-DE"/>
               </w:rPr>
             </w:pPr>
-            <w:hyperlink r:id="rId27" w:history="1">
+            <w:hyperlink r:id="rId28" w:history="1">
               <w:r>
                 <w:rPr>
                   <w:rFonts w:ascii="Calibri" w:eastAsia="Times New Roman" w:hAnsi="Calibri" w:cs="Calibri"/>
@@ -3155,7 +3899,7 @@
                           </pic:cNvPicPr>
                         </pic:nvPicPr>
                         <pic:blipFill>
-                          <a:blip r:embed="rId28" cstate="print">
+                          <a:blip r:embed="rId29" cstate="print">
                             <a:extLst>
                               <a:ext uri="{28A0092B-C50C-407E-A947-70E740481C1C}">
                                 <a14:useLocalDpi xmlns:a14="http://schemas.microsoft.com/office/drawing/2010/main" val="0"/>
@@ -3201,7 +3945,7 @@
                 <w:lang w:eastAsia="de-DE"/>
               </w:rPr>
             </w:pPr>
-            <w:hyperlink r:id="rId29" w:history="1">
+            <w:hyperlink r:id="rId30" w:history="1">
               <w:r>
                 <w:rPr>
                   <w:rFonts w:ascii="Calibri" w:eastAsia="Times New Roman" w:hAnsi="Calibri" w:cs="Calibri"/>
@@ -3250,6 +3994,7 @@
         <w:rPr>
           <w:noProof/>
         </w:rPr>
+        <w:lastRenderedPageBreak/>
         <w:t>Aufbau</w:t>
       </w:r>
     </w:p>
@@ -3281,7 +4026,7 @@
                     </pic:cNvPicPr>
                   </pic:nvPicPr>
                   <pic:blipFill>
-                    <a:blip r:embed="rId30" cstate="print">
+                    <a:blip r:embed="rId31" cstate="print">
                       <a:extLst>
                         <a:ext uri="{28A0092B-C50C-407E-A947-70E740481C1C}">
                           <a14:useLocalDpi xmlns:a14="http://schemas.microsoft.com/office/drawing/2010/main" val="0"/>
@@ -3342,7 +4087,7 @@
                     </pic:cNvPicPr>
                   </pic:nvPicPr>
                   <pic:blipFill rotWithShape="1">
-                    <a:blip r:embed="rId31" cstate="print">
+                    <a:blip r:embed="rId32" cstate="print">
                       <a:extLst>
                         <a:ext uri="{28A0092B-C50C-407E-A947-70E740481C1C}">
                           <a14:useLocalDpi xmlns:a14="http://schemas.microsoft.com/office/drawing/2010/main" val="0"/>
@@ -3378,8 +4123,8 @@
       </w:r>
     </w:p>
     <w:sectPr>
-      <w:headerReference w:type="default" r:id="rId32"/>
-      <w:footerReference w:type="default" r:id="rId33"/>
+      <w:headerReference w:type="default" r:id="rId33"/>
+      <w:footerReference w:type="default" r:id="rId34"/>
       <w:pgSz w:w="11906" w:h="16838"/>
       <w:pgMar w:top="1417" w:right="1417" w:bottom="1134" w:left="1417" w:header="708" w:footer="708" w:gutter="0"/>
       <w:cols w:space="708"/>
@@ -3390,7 +4135,7 @@
 </file>
 
 <file path=word/endnotes.xml><?xml version="1.0" encoding="utf-8"?>
-<w:endnotes xmlns:wpc="http://schemas.microsoft.com/office/word/2010/wordprocessingCanvas" xmlns:cx="http://schemas.microsoft.com/office/drawing/2014/chartex" xmlns:cx1="http://schemas.microsoft.com/office/drawing/2015/9/8/chartex" xmlns:cx2="http://schemas.microsoft.com/office/drawing/2015/10/21/chartex" xmlns:cx3="http://schemas.microsoft.com/office/drawing/2016/5/9/chartex" xmlns:cx4="http://schemas.microsoft.com/office/drawing/2016/5/10/chartex" xmlns:cx5="http://schemas.microsoft.com/office/drawing/2016/5/11/chartex" xmlns:cx6="http://schemas.microsoft.com/office/drawing/2016/5/12/chartex" xmlns:cx7="http://schemas.microsoft.com/office/drawing/2016/5/13/chartex" xmlns:cx8="http://schemas.microsoft.com/office/drawing/2016/5/14/chartex" xmlns:mc="http://schemas.openxmlformats.org/markup-compatibility/2006" xmlns:aink="http://schemas.microsoft.com/office/drawing/2016/ink" xmlns:am3d="http://schemas.microsoft.com/office/drawing/2017/model3d" xmlns:o="urn:schemas-microsoft-com:office:office" xmlns:r="http://schemas.openxmlformats.org/officeDocument/2006/relationships" xmlns:m="http://schemas.openxmlformats.org/officeDocument/2006/math" xmlns:v="urn:schemas-microsoft-com:vml" xmlns:wp14="http://schemas.microsoft.com/office/word/2010/wordprocessingDrawing" xmlns:wp="http://schemas.openxmlformats.org/drawingml/2006/wordprocessingDrawing" xmlns:w10="urn:schemas-microsoft-com:office:word" xmlns:w="http://schemas.openxmlformats.org/wordprocessingml/2006/main" xmlns:w14="http://schemas.microsoft.com/office/word/2010/wordml" xmlns:w15="http://schemas.microsoft.com/office/word/2012/wordml" xmlns:w16cid="http://schemas.microsoft.com/office/word/2016/wordml/cid" xmlns:w16se="http://schemas.microsoft.com/office/word/2015/wordml/symex" xmlns:wpg="http://schemas.microsoft.com/office/word/2010/wordprocessingGroup" xmlns:wpi="http://schemas.microsoft.com/office/word/2010/wordprocessingInk" xmlns:wne="http://schemas.microsoft.com/office/word/2006/wordml" xmlns:wps="http://schemas.microsoft.com/office/word/2010/wordprocessingShape" mc:Ignorable="w14 w15 w16se w16cid wp14">
+<w:endnotes xmlns:wpc="http://schemas.microsoft.com/office/word/2010/wordprocessingCanvas" xmlns:cx="http://schemas.microsoft.com/office/drawing/2014/chartex" xmlns:cx1="http://schemas.microsoft.com/office/drawing/2015/9/8/chartex" xmlns:cx2="http://schemas.microsoft.com/office/drawing/2015/10/21/chartex" xmlns:cx3="http://schemas.microsoft.com/office/drawing/2016/5/9/chartex" xmlns:cx4="http://schemas.microsoft.com/office/drawing/2016/5/10/chartex" xmlns:cx5="http://schemas.microsoft.com/office/drawing/2016/5/11/chartex" xmlns:cx6="http://schemas.microsoft.com/office/drawing/2016/5/12/chartex" xmlns:cx7="http://schemas.microsoft.com/office/drawing/2016/5/13/chartex" xmlns:cx8="http://schemas.microsoft.com/office/drawing/2016/5/14/chartex" xmlns:mc="http://schemas.openxmlformats.org/markup-compatibility/2006" xmlns:aink="http://schemas.microsoft.com/office/drawing/2016/ink" xmlns:am3d="http://schemas.microsoft.com/office/drawing/2017/model3d" xmlns:o="urn:schemas-microsoft-com:office:office" xmlns:r="http://schemas.openxmlformats.org/officeDocument/2006/relationships" xmlns:m="http://schemas.openxmlformats.org/officeDocument/2006/math" xmlns:v="urn:schemas-microsoft-com:vml" xmlns:wp14="http://schemas.microsoft.com/office/word/2010/wordprocessingDrawing" xmlns:wp="http://schemas.openxmlformats.org/drawingml/2006/wordprocessingDrawing" xmlns:w10="urn:schemas-microsoft-com:office:word" xmlns:w="http://schemas.openxmlformats.org/wordprocessingml/2006/main" xmlns:w14="http://schemas.microsoft.com/office/word/2010/wordml" xmlns:w15="http://schemas.microsoft.com/office/word/2012/wordml" xmlns:w16cex="http://schemas.microsoft.com/office/word/2018/wordml/cex" xmlns:w16cid="http://schemas.microsoft.com/office/word/2016/wordml/cid" xmlns:w16="http://schemas.microsoft.com/office/word/2018/wordml" xmlns:w16se="http://schemas.microsoft.com/office/word/2015/wordml/symex" xmlns:wpg="http://schemas.microsoft.com/office/word/2010/wordprocessingGroup" xmlns:wpi="http://schemas.microsoft.com/office/word/2010/wordprocessingInk" xmlns:wne="http://schemas.microsoft.com/office/word/2006/wordml" xmlns:wps="http://schemas.microsoft.com/office/word/2010/wordprocessingShape" mc:Ignorable="w14 w15 w16se w16cid w16 w16cex wp14">
   <w:endnote w:type="separator" w:id="-1">
     <w:p>
       <w:pPr>
@@ -3415,7 +4160,7 @@
 </file>
 
 <file path=word/footer1.xml><?xml version="1.0" encoding="utf-8"?>
-<w:ftr xmlns:wpc="http://schemas.microsoft.com/office/word/2010/wordprocessingCanvas" xmlns:cx="http://schemas.microsoft.com/office/drawing/2014/chartex" xmlns:cx1="http://schemas.microsoft.com/office/drawing/2015/9/8/chartex" xmlns:cx2="http://schemas.microsoft.com/office/drawing/2015/10/21/chartex" xmlns:cx3="http://schemas.microsoft.com/office/drawing/2016/5/9/chartex" xmlns:cx4="http://schemas.microsoft.com/office/drawing/2016/5/10/chartex" xmlns:cx5="http://schemas.microsoft.com/office/drawing/2016/5/11/chartex" xmlns:cx6="http://schemas.microsoft.com/office/drawing/2016/5/12/chartex" xmlns:cx7="http://schemas.microsoft.com/office/drawing/2016/5/13/chartex" xmlns:cx8="http://schemas.microsoft.com/office/drawing/2016/5/14/chartex" xmlns:mc="http://schemas.openxmlformats.org/markup-compatibility/2006" xmlns:aink="http://schemas.microsoft.com/office/drawing/2016/ink" xmlns:am3d="http://schemas.microsoft.com/office/drawing/2017/model3d" xmlns:o="urn:schemas-microsoft-com:office:office" xmlns:r="http://schemas.openxmlformats.org/officeDocument/2006/relationships" xmlns:m="http://schemas.openxmlformats.org/officeDocument/2006/math" xmlns:v="urn:schemas-microsoft-com:vml" xmlns:wp14="http://schemas.microsoft.com/office/word/2010/wordprocessingDrawing" xmlns:wp="http://schemas.openxmlformats.org/drawingml/2006/wordprocessingDrawing" xmlns:w10="urn:schemas-microsoft-com:office:word" xmlns:w="http://schemas.openxmlformats.org/wordprocessingml/2006/main" xmlns:w14="http://schemas.microsoft.com/office/word/2010/wordml" xmlns:w15="http://schemas.microsoft.com/office/word/2012/wordml" xmlns:w16cid="http://schemas.microsoft.com/office/word/2016/wordml/cid" xmlns:w16se="http://schemas.microsoft.com/office/word/2015/wordml/symex" xmlns:wpg="http://schemas.microsoft.com/office/word/2010/wordprocessingGroup" xmlns:wpi="http://schemas.microsoft.com/office/word/2010/wordprocessingInk" xmlns:wne="http://schemas.microsoft.com/office/word/2006/wordml" xmlns:wps="http://schemas.microsoft.com/office/word/2010/wordprocessingShape" mc:Ignorable="w14 w15 w16se w16cid wp14">
+<w:ftr xmlns:wpc="http://schemas.microsoft.com/office/word/2010/wordprocessingCanvas" xmlns:cx="http://schemas.microsoft.com/office/drawing/2014/chartex" xmlns:cx1="http://schemas.microsoft.com/office/drawing/2015/9/8/chartex" xmlns:cx2="http://schemas.microsoft.com/office/drawing/2015/10/21/chartex" xmlns:cx3="http://schemas.microsoft.com/office/drawing/2016/5/9/chartex" xmlns:cx4="http://schemas.microsoft.com/office/drawing/2016/5/10/chartex" xmlns:cx5="http://schemas.microsoft.com/office/drawing/2016/5/11/chartex" xmlns:cx6="http://schemas.microsoft.com/office/drawing/2016/5/12/chartex" xmlns:cx7="http://schemas.microsoft.com/office/drawing/2016/5/13/chartex" xmlns:cx8="http://schemas.microsoft.com/office/drawing/2016/5/14/chartex" xmlns:mc="http://schemas.openxmlformats.org/markup-compatibility/2006" xmlns:aink="http://schemas.microsoft.com/office/drawing/2016/ink" xmlns:am3d="http://schemas.microsoft.com/office/drawing/2017/model3d" xmlns:o="urn:schemas-microsoft-com:office:office" xmlns:r="http://schemas.openxmlformats.org/officeDocument/2006/relationships" xmlns:m="http://schemas.openxmlformats.org/officeDocument/2006/math" xmlns:v="urn:schemas-microsoft-com:vml" xmlns:wp14="http://schemas.microsoft.com/office/word/2010/wordprocessingDrawing" xmlns:wp="http://schemas.openxmlformats.org/drawingml/2006/wordprocessingDrawing" xmlns:w10="urn:schemas-microsoft-com:office:word" xmlns:w="http://schemas.openxmlformats.org/wordprocessingml/2006/main" xmlns:w14="http://schemas.microsoft.com/office/word/2010/wordml" xmlns:w15="http://schemas.microsoft.com/office/word/2012/wordml" xmlns:w16cex="http://schemas.microsoft.com/office/word/2018/wordml/cex" xmlns:w16cid="http://schemas.microsoft.com/office/word/2016/wordml/cid" xmlns:w16="http://schemas.microsoft.com/office/word/2018/wordml" xmlns:w16se="http://schemas.microsoft.com/office/word/2015/wordml/symex" xmlns:wpg="http://schemas.microsoft.com/office/word/2010/wordprocessingGroup" xmlns:wpi="http://schemas.microsoft.com/office/word/2010/wordprocessingInk" xmlns:wne="http://schemas.microsoft.com/office/word/2006/wordml" xmlns:wps="http://schemas.microsoft.com/office/word/2010/wordprocessingShape" mc:Ignorable="w14 w15 w16se w16cid w16 w16cex wp14">
   <w:tbl>
     <w:tblPr>
       <w:tblStyle w:val="Tabellenraster"/>
@@ -3456,7 +4201,7 @@
             <w:rPr>
               <w:noProof/>
             </w:rPr>
-            <w:t>10.12.2019</w:t>
+            <w:t>03.04.2020</w:t>
           </w:r>
           <w:r>
             <w:fldChar w:fldCharType="end"/>
@@ -3513,7 +4258,7 @@
 </file>
 
 <file path=word/footnotes.xml><?xml version="1.0" encoding="utf-8"?>
-<w:footnotes xmlns:wpc="http://schemas.microsoft.com/office/word/2010/wordprocessingCanvas" xmlns:cx="http://schemas.microsoft.com/office/drawing/2014/chartex" xmlns:cx1="http://schemas.microsoft.com/office/drawing/2015/9/8/chartex" xmlns:cx2="http://schemas.microsoft.com/office/drawing/2015/10/21/chartex" xmlns:cx3="http://schemas.microsoft.com/office/drawing/2016/5/9/chartex" xmlns:cx4="http://schemas.microsoft.com/office/drawing/2016/5/10/chartex" xmlns:cx5="http://schemas.microsoft.com/office/drawing/2016/5/11/chartex" xmlns:cx6="http://schemas.microsoft.com/office/drawing/2016/5/12/chartex" xmlns:cx7="http://schemas.microsoft.com/office/drawing/2016/5/13/chartex" xmlns:cx8="http://schemas.microsoft.com/office/drawing/2016/5/14/chartex" xmlns:mc="http://schemas.openxmlformats.org/markup-compatibility/2006" xmlns:aink="http://schemas.microsoft.com/office/drawing/2016/ink" xmlns:am3d="http://schemas.microsoft.com/office/drawing/2017/model3d" xmlns:o="urn:schemas-microsoft-com:office:office" xmlns:r="http://schemas.openxmlformats.org/officeDocument/2006/relationships" xmlns:m="http://schemas.openxmlformats.org/officeDocument/2006/math" xmlns:v="urn:schemas-microsoft-com:vml" xmlns:wp14="http://schemas.microsoft.com/office/word/2010/wordprocessingDrawing" xmlns:wp="http://schemas.openxmlformats.org/drawingml/2006/wordprocessingDrawing" xmlns:w10="urn:schemas-microsoft-com:office:word" xmlns:w="http://schemas.openxmlformats.org/wordprocessingml/2006/main" xmlns:w14="http://schemas.microsoft.com/office/word/2010/wordml" xmlns:w15="http://schemas.microsoft.com/office/word/2012/wordml" xmlns:w16cid="http://schemas.microsoft.com/office/word/2016/wordml/cid" xmlns:w16se="http://schemas.microsoft.com/office/word/2015/wordml/symex" xmlns:wpg="http://schemas.microsoft.com/office/word/2010/wordprocessingGroup" xmlns:wpi="http://schemas.microsoft.com/office/word/2010/wordprocessingInk" xmlns:wne="http://schemas.microsoft.com/office/word/2006/wordml" xmlns:wps="http://schemas.microsoft.com/office/word/2010/wordprocessingShape" mc:Ignorable="w14 w15 w16se w16cid wp14">
+<w:footnotes xmlns:wpc="http://schemas.microsoft.com/office/word/2010/wordprocessingCanvas" xmlns:cx="http://schemas.microsoft.com/office/drawing/2014/chartex" xmlns:cx1="http://schemas.microsoft.com/office/drawing/2015/9/8/chartex" xmlns:cx2="http://schemas.microsoft.com/office/drawing/2015/10/21/chartex" xmlns:cx3="http://schemas.microsoft.com/office/drawing/2016/5/9/chartex" xmlns:cx4="http://schemas.microsoft.com/office/drawing/2016/5/10/chartex" xmlns:cx5="http://schemas.microsoft.com/office/drawing/2016/5/11/chartex" xmlns:cx6="http://schemas.microsoft.com/office/drawing/2016/5/12/chartex" xmlns:cx7="http://schemas.microsoft.com/office/drawing/2016/5/13/chartex" xmlns:cx8="http://schemas.microsoft.com/office/drawing/2016/5/14/chartex" xmlns:mc="http://schemas.openxmlformats.org/markup-compatibility/2006" xmlns:aink="http://schemas.microsoft.com/office/drawing/2016/ink" xmlns:am3d="http://schemas.microsoft.com/office/drawing/2017/model3d" xmlns:o="urn:schemas-microsoft-com:office:office" xmlns:r="http://schemas.openxmlformats.org/officeDocument/2006/relationships" xmlns:m="http://schemas.openxmlformats.org/officeDocument/2006/math" xmlns:v="urn:schemas-microsoft-com:vml" xmlns:wp14="http://schemas.microsoft.com/office/word/2010/wordprocessingDrawing" xmlns:wp="http://schemas.openxmlformats.org/drawingml/2006/wordprocessingDrawing" xmlns:w10="urn:schemas-microsoft-com:office:word" xmlns:w="http://schemas.openxmlformats.org/wordprocessingml/2006/main" xmlns:w14="http://schemas.microsoft.com/office/word/2010/wordml" xmlns:w15="http://schemas.microsoft.com/office/word/2012/wordml" xmlns:w16cex="http://schemas.microsoft.com/office/word/2018/wordml/cex" xmlns:w16cid="http://schemas.microsoft.com/office/word/2016/wordml/cid" xmlns:w16="http://schemas.microsoft.com/office/word/2018/wordml" xmlns:w16se="http://schemas.microsoft.com/office/word/2015/wordml/symex" xmlns:wpg="http://schemas.microsoft.com/office/word/2010/wordprocessingGroup" xmlns:wpi="http://schemas.microsoft.com/office/word/2010/wordprocessingInk" xmlns:wne="http://schemas.microsoft.com/office/word/2006/wordml" xmlns:wps="http://schemas.microsoft.com/office/word/2010/wordprocessingShape" mc:Ignorable="w14 w15 w16se w16cid w16 w16cex wp14">
   <w:footnote w:type="separator" w:id="-1">
     <w:p>
       <w:pPr>
@@ -3538,7 +4283,7 @@
 </file>
 
 <file path=word/header1.xml><?xml version="1.0" encoding="utf-8"?>
-<w:hdr xmlns:wpc="http://schemas.microsoft.com/office/word/2010/wordprocessingCanvas" xmlns:cx="http://schemas.microsoft.com/office/drawing/2014/chartex" xmlns:cx1="http://schemas.microsoft.com/office/drawing/2015/9/8/chartex" xmlns:cx2="http://schemas.microsoft.com/office/drawing/2015/10/21/chartex" xmlns:cx3="http://schemas.microsoft.com/office/drawing/2016/5/9/chartex" xmlns:cx4="http://schemas.microsoft.com/office/drawing/2016/5/10/chartex" xmlns:cx5="http://schemas.microsoft.com/office/drawing/2016/5/11/chartex" xmlns:cx6="http://schemas.microsoft.com/office/drawing/2016/5/12/chartex" xmlns:cx7="http://schemas.microsoft.com/office/drawing/2016/5/13/chartex" xmlns:cx8="http://schemas.microsoft.com/office/drawing/2016/5/14/chartex" xmlns:mc="http://schemas.openxmlformats.org/markup-compatibility/2006" xmlns:aink="http://schemas.microsoft.com/office/drawing/2016/ink" xmlns:am3d="http://schemas.microsoft.com/office/drawing/2017/model3d" xmlns:o="urn:schemas-microsoft-com:office:office" xmlns:r="http://schemas.openxmlformats.org/officeDocument/2006/relationships" xmlns:m="http://schemas.openxmlformats.org/officeDocument/2006/math" xmlns:v="urn:schemas-microsoft-com:vml" xmlns:wp14="http://schemas.microsoft.com/office/word/2010/wordprocessingDrawing" xmlns:wp="http://schemas.openxmlformats.org/drawingml/2006/wordprocessingDrawing" xmlns:w10="urn:schemas-microsoft-com:office:word" xmlns:w="http://schemas.openxmlformats.org/wordprocessingml/2006/main" xmlns:w14="http://schemas.microsoft.com/office/word/2010/wordml" xmlns:w15="http://schemas.microsoft.com/office/word/2012/wordml" xmlns:w16cid="http://schemas.microsoft.com/office/word/2016/wordml/cid" xmlns:w16se="http://schemas.microsoft.com/office/word/2015/wordml/symex" xmlns:wpg="http://schemas.microsoft.com/office/word/2010/wordprocessingGroup" xmlns:wpi="http://schemas.microsoft.com/office/word/2010/wordprocessingInk" xmlns:wne="http://schemas.microsoft.com/office/word/2006/wordml" xmlns:wps="http://schemas.microsoft.com/office/word/2010/wordprocessingShape" mc:Ignorable="w14 w15 w16se w16cid wp14">
+<w:hdr xmlns:wpc="http://schemas.microsoft.com/office/word/2010/wordprocessingCanvas" xmlns:cx="http://schemas.microsoft.com/office/drawing/2014/chartex" xmlns:cx1="http://schemas.microsoft.com/office/drawing/2015/9/8/chartex" xmlns:cx2="http://schemas.microsoft.com/office/drawing/2015/10/21/chartex" xmlns:cx3="http://schemas.microsoft.com/office/drawing/2016/5/9/chartex" xmlns:cx4="http://schemas.microsoft.com/office/drawing/2016/5/10/chartex" xmlns:cx5="http://schemas.microsoft.com/office/drawing/2016/5/11/chartex" xmlns:cx6="http://schemas.microsoft.com/office/drawing/2016/5/12/chartex" xmlns:cx7="http://schemas.microsoft.com/office/drawing/2016/5/13/chartex" xmlns:cx8="http://schemas.microsoft.com/office/drawing/2016/5/14/chartex" xmlns:mc="http://schemas.openxmlformats.org/markup-compatibility/2006" xmlns:aink="http://schemas.microsoft.com/office/drawing/2016/ink" xmlns:am3d="http://schemas.microsoft.com/office/drawing/2017/model3d" xmlns:o="urn:schemas-microsoft-com:office:office" xmlns:r="http://schemas.openxmlformats.org/officeDocument/2006/relationships" xmlns:m="http://schemas.openxmlformats.org/officeDocument/2006/math" xmlns:v="urn:schemas-microsoft-com:vml" xmlns:wp14="http://schemas.microsoft.com/office/word/2010/wordprocessingDrawing" xmlns:wp="http://schemas.openxmlformats.org/drawingml/2006/wordprocessingDrawing" xmlns:w10="urn:schemas-microsoft-com:office:word" xmlns:w="http://schemas.openxmlformats.org/wordprocessingml/2006/main" xmlns:w14="http://schemas.microsoft.com/office/word/2010/wordml" xmlns:w15="http://schemas.microsoft.com/office/word/2012/wordml" xmlns:w16cex="http://schemas.microsoft.com/office/word/2018/wordml/cex" xmlns:w16cid="http://schemas.microsoft.com/office/word/2016/wordml/cid" xmlns:w16="http://schemas.microsoft.com/office/word/2018/wordml" xmlns:w16se="http://schemas.microsoft.com/office/word/2015/wordml/symex" xmlns:wpg="http://schemas.microsoft.com/office/word/2010/wordprocessingGroup" xmlns:wpi="http://schemas.microsoft.com/office/word/2010/wordprocessingInk" xmlns:wne="http://schemas.microsoft.com/office/word/2006/wordml" xmlns:wps="http://schemas.microsoft.com/office/word/2010/wordprocessingShape" mc:Ignorable="w14 w15 w16se w16cid w16 w16cex wp14">
   <w:tbl>
     <w:tblPr>
       <w:tblStyle w:val="Tabellenraster"/>
@@ -3698,7 +4443,7 @@
 </file>
 
 <file path=word/numbering.xml><?xml version="1.0" encoding="utf-8"?>
-<w:numbering xmlns:wpc="http://schemas.microsoft.com/office/word/2010/wordprocessingCanvas" xmlns:cx="http://schemas.microsoft.com/office/drawing/2014/chartex" xmlns:cx1="http://schemas.microsoft.com/office/drawing/2015/9/8/chartex" xmlns:cx2="http://schemas.microsoft.com/office/drawing/2015/10/21/chartex" xmlns:cx3="http://schemas.microsoft.com/office/drawing/2016/5/9/chartex" xmlns:cx4="http://schemas.microsoft.com/office/drawing/2016/5/10/chartex" xmlns:cx5="http://schemas.microsoft.com/office/drawing/2016/5/11/chartex" xmlns:cx6="http://schemas.microsoft.com/office/drawing/2016/5/12/chartex" xmlns:cx7="http://schemas.microsoft.com/office/drawing/2016/5/13/chartex" xmlns:cx8="http://schemas.microsoft.com/office/drawing/2016/5/14/chartex" xmlns:mc="http://schemas.openxmlformats.org/markup-compatibility/2006" xmlns:aink="http://schemas.microsoft.com/office/drawing/2016/ink" xmlns:am3d="http://schemas.microsoft.com/office/drawing/2017/model3d" xmlns:o="urn:schemas-microsoft-com:office:office" xmlns:r="http://schemas.openxmlformats.org/officeDocument/2006/relationships" xmlns:m="http://schemas.openxmlformats.org/officeDocument/2006/math" xmlns:v="urn:schemas-microsoft-com:vml" xmlns:wp14="http://schemas.microsoft.com/office/word/2010/wordprocessingDrawing" xmlns:wp="http://schemas.openxmlformats.org/drawingml/2006/wordprocessingDrawing" xmlns:w10="urn:schemas-microsoft-com:office:word" xmlns:w="http://schemas.openxmlformats.org/wordprocessingml/2006/main" xmlns:w14="http://schemas.microsoft.com/office/word/2010/wordml" xmlns:w15="http://schemas.microsoft.com/office/word/2012/wordml" xmlns:w16cid="http://schemas.microsoft.com/office/word/2016/wordml/cid" xmlns:w16se="http://schemas.microsoft.com/office/word/2015/wordml/symex" xmlns:wpg="http://schemas.microsoft.com/office/word/2010/wordprocessingGroup" xmlns:wpi="http://schemas.microsoft.com/office/word/2010/wordprocessingInk" xmlns:wne="http://schemas.microsoft.com/office/word/2006/wordml" xmlns:wps="http://schemas.microsoft.com/office/word/2010/wordprocessingShape" mc:Ignorable="w14 w15 w16se w16cid wp14">
+<w:numbering xmlns:wpc="http://schemas.microsoft.com/office/word/2010/wordprocessingCanvas" xmlns:cx="http://schemas.microsoft.com/office/drawing/2014/chartex" xmlns:cx1="http://schemas.microsoft.com/office/drawing/2015/9/8/chartex" xmlns:cx2="http://schemas.microsoft.com/office/drawing/2015/10/21/chartex" xmlns:cx3="http://schemas.microsoft.com/office/drawing/2016/5/9/chartex" xmlns:cx4="http://schemas.microsoft.com/office/drawing/2016/5/10/chartex" xmlns:cx5="http://schemas.microsoft.com/office/drawing/2016/5/11/chartex" xmlns:cx6="http://schemas.microsoft.com/office/drawing/2016/5/12/chartex" xmlns:cx7="http://schemas.microsoft.com/office/drawing/2016/5/13/chartex" xmlns:cx8="http://schemas.microsoft.com/office/drawing/2016/5/14/chartex" xmlns:mc="http://schemas.openxmlformats.org/markup-compatibility/2006" xmlns:aink="http://schemas.microsoft.com/office/drawing/2016/ink" xmlns:am3d="http://schemas.microsoft.com/office/drawing/2017/model3d" xmlns:o="urn:schemas-microsoft-com:office:office" xmlns:r="http://schemas.openxmlformats.org/officeDocument/2006/relationships" xmlns:m="http://schemas.openxmlformats.org/officeDocument/2006/math" xmlns:v="urn:schemas-microsoft-com:vml" xmlns:wp14="http://schemas.microsoft.com/office/word/2010/wordprocessingDrawing" xmlns:wp="http://schemas.openxmlformats.org/drawingml/2006/wordprocessingDrawing" xmlns:w10="urn:schemas-microsoft-com:office:word" xmlns:w="http://schemas.openxmlformats.org/wordprocessingml/2006/main" xmlns:w14="http://schemas.microsoft.com/office/word/2010/wordml" xmlns:w15="http://schemas.microsoft.com/office/word/2012/wordml" xmlns:w16cex="http://schemas.microsoft.com/office/word/2018/wordml/cex" xmlns:w16cid="http://schemas.microsoft.com/office/word/2016/wordml/cid" xmlns:w16="http://schemas.microsoft.com/office/word/2018/wordml" xmlns:w16se="http://schemas.microsoft.com/office/word/2015/wordml/symex" xmlns:wpg="http://schemas.microsoft.com/office/word/2010/wordprocessingGroup" xmlns:wpi="http://schemas.microsoft.com/office/word/2010/wordprocessingInk" xmlns:wne="http://schemas.microsoft.com/office/word/2006/wordml" xmlns:wps="http://schemas.microsoft.com/office/word/2010/wordprocessingShape" mc:Ignorable="w14 w15 w16se w16cid w16 w16cex wp14">
   <w:abstractNum w:abstractNumId="0" w15:restartNumberingAfterBreak="0">
     <w:nsid w:val="0E743874"/>
     <w:multiLevelType w:val="hybridMultilevel"/>
@@ -4827,7 +5572,7 @@
 </file>
 
 <file path=word/styles.xml><?xml version="1.0" encoding="utf-8"?>
-<w:styles xmlns:mc="http://schemas.openxmlformats.org/markup-compatibility/2006" xmlns:r="http://schemas.openxmlformats.org/officeDocument/2006/relationships" xmlns:w="http://schemas.openxmlformats.org/wordprocessingml/2006/main" xmlns:w14="http://schemas.microsoft.com/office/word/2010/wordml" xmlns:w15="http://schemas.microsoft.com/office/word/2012/wordml" xmlns:w16cid="http://schemas.microsoft.com/office/word/2016/wordml/cid" xmlns:w16se="http://schemas.microsoft.com/office/word/2015/wordml/symex" mc:Ignorable="w14 w15 w16se w16cid">
+<w:styles xmlns:mc="http://schemas.openxmlformats.org/markup-compatibility/2006" xmlns:r="http://schemas.openxmlformats.org/officeDocument/2006/relationships" xmlns:w="http://schemas.openxmlformats.org/wordprocessingml/2006/main" xmlns:w14="http://schemas.microsoft.com/office/word/2010/wordml" xmlns:w15="http://schemas.microsoft.com/office/word/2012/wordml" xmlns:w16cex="http://schemas.microsoft.com/office/word/2018/wordml/cex" xmlns:w16cid="http://schemas.microsoft.com/office/word/2016/wordml/cid" xmlns:w16="http://schemas.microsoft.com/office/word/2018/wordml" xmlns:w16se="http://schemas.microsoft.com/office/word/2015/wordml/symex" mc:Ignorable="w14 w15 w16se w16cid w16 w16cex">
   <w:docDefaults>
     <w:rPrDefault>
       <w:rPr>
@@ -5415,7 +6160,7 @@
 </file>
 
 <file path=word/glossary/document.xml><?xml version="1.0" encoding="utf-8"?>
-<w:glossaryDocument xmlns:wpc="http://schemas.microsoft.com/office/word/2010/wordprocessingCanvas" xmlns:cx="http://schemas.microsoft.com/office/drawing/2014/chartex" xmlns:cx1="http://schemas.microsoft.com/office/drawing/2015/9/8/chartex" xmlns:cx2="http://schemas.microsoft.com/office/drawing/2015/10/21/chartex" xmlns:cx3="http://schemas.microsoft.com/office/drawing/2016/5/9/chartex" xmlns:cx4="http://schemas.microsoft.com/office/drawing/2016/5/10/chartex" xmlns:cx5="http://schemas.microsoft.com/office/drawing/2016/5/11/chartex" xmlns:cx6="http://schemas.microsoft.com/office/drawing/2016/5/12/chartex" xmlns:cx7="http://schemas.microsoft.com/office/drawing/2016/5/13/chartex" xmlns:cx8="http://schemas.microsoft.com/office/drawing/2016/5/14/chartex" xmlns:mc="http://schemas.openxmlformats.org/markup-compatibility/2006" xmlns:aink="http://schemas.microsoft.com/office/drawing/2016/ink" xmlns:am3d="http://schemas.microsoft.com/office/drawing/2017/model3d" xmlns:o="urn:schemas-microsoft-com:office:office" xmlns:r="http://schemas.openxmlformats.org/officeDocument/2006/relationships" xmlns:m="http://schemas.openxmlformats.org/officeDocument/2006/math" xmlns:v="urn:schemas-microsoft-com:vml" xmlns:wp14="http://schemas.microsoft.com/office/word/2010/wordprocessingDrawing" xmlns:wp="http://schemas.openxmlformats.org/drawingml/2006/wordprocessingDrawing" xmlns:w10="urn:schemas-microsoft-com:office:word" xmlns:w="http://schemas.openxmlformats.org/wordprocessingml/2006/main" xmlns:w14="http://schemas.microsoft.com/office/word/2010/wordml" xmlns:w15="http://schemas.microsoft.com/office/word/2012/wordml" xmlns:w16cid="http://schemas.microsoft.com/office/word/2016/wordml/cid" xmlns:w16se="http://schemas.microsoft.com/office/word/2015/wordml/symex" xmlns:wpg="http://schemas.microsoft.com/office/word/2010/wordprocessingGroup" xmlns:wpi="http://schemas.microsoft.com/office/word/2010/wordprocessingInk" xmlns:wne="http://schemas.microsoft.com/office/word/2006/wordml" xmlns:wps="http://schemas.microsoft.com/office/word/2010/wordprocessingShape" mc:Ignorable="w14 w15 w16se w16cid wp14">
+<w:glossaryDocument xmlns:wpc="http://schemas.microsoft.com/office/word/2010/wordprocessingCanvas" xmlns:cx="http://schemas.microsoft.com/office/drawing/2014/chartex" xmlns:cx1="http://schemas.microsoft.com/office/drawing/2015/9/8/chartex" xmlns:cx2="http://schemas.microsoft.com/office/drawing/2015/10/21/chartex" xmlns:cx3="http://schemas.microsoft.com/office/drawing/2016/5/9/chartex" xmlns:cx4="http://schemas.microsoft.com/office/drawing/2016/5/10/chartex" xmlns:cx5="http://schemas.microsoft.com/office/drawing/2016/5/11/chartex" xmlns:cx6="http://schemas.microsoft.com/office/drawing/2016/5/12/chartex" xmlns:cx7="http://schemas.microsoft.com/office/drawing/2016/5/13/chartex" xmlns:cx8="http://schemas.microsoft.com/office/drawing/2016/5/14/chartex" xmlns:mc="http://schemas.openxmlformats.org/markup-compatibility/2006" xmlns:aink="http://schemas.microsoft.com/office/drawing/2016/ink" xmlns:am3d="http://schemas.microsoft.com/office/drawing/2017/model3d" xmlns:o="urn:schemas-microsoft-com:office:office" xmlns:r="http://schemas.openxmlformats.org/officeDocument/2006/relationships" xmlns:m="http://schemas.openxmlformats.org/officeDocument/2006/math" xmlns:v="urn:schemas-microsoft-com:vml" xmlns:wp14="http://schemas.microsoft.com/office/word/2010/wordprocessingDrawing" xmlns:wp="http://schemas.openxmlformats.org/drawingml/2006/wordprocessingDrawing" xmlns:w10="urn:schemas-microsoft-com:office:word" xmlns:w="http://schemas.openxmlformats.org/wordprocessingml/2006/main" xmlns:w14="http://schemas.microsoft.com/office/word/2010/wordml" xmlns:w15="http://schemas.microsoft.com/office/word/2012/wordml" xmlns:w16cex="http://schemas.microsoft.com/office/word/2018/wordml/cex" xmlns:w16cid="http://schemas.microsoft.com/office/word/2016/wordml/cid" xmlns:w16="http://schemas.microsoft.com/office/word/2018/wordml" xmlns:w16se="http://schemas.microsoft.com/office/word/2015/wordml/symex" xmlns:wpg="http://schemas.microsoft.com/office/word/2010/wordprocessingGroup" xmlns:wpi="http://schemas.microsoft.com/office/word/2010/wordprocessingInk" xmlns:wne="http://schemas.microsoft.com/office/word/2006/wordml" xmlns:wps="http://schemas.microsoft.com/office/word/2010/wordprocessingShape" mc:Ignorable="w14 w15 w16se w16cid w16 w16cex wp14">
   <w:docParts>
     <w:docPart>
       <w:docPartPr>
@@ -5479,7 +6224,7 @@
 </file>
 
 <file path=word/glossary/fontTable.xml><?xml version="1.0" encoding="utf-8"?>
-<w:fonts xmlns:mc="http://schemas.openxmlformats.org/markup-compatibility/2006" xmlns:r="http://schemas.openxmlformats.org/officeDocument/2006/relationships" xmlns:w="http://schemas.openxmlformats.org/wordprocessingml/2006/main" xmlns:w14="http://schemas.microsoft.com/office/word/2010/wordml" xmlns:w15="http://schemas.microsoft.com/office/word/2012/wordml" xmlns:w16cid="http://schemas.microsoft.com/office/word/2016/wordml/cid" xmlns:w16se="http://schemas.microsoft.com/office/word/2015/wordml/symex" mc:Ignorable="w14 w15 w16se w16cid">
+<w:fonts xmlns:mc="http://schemas.openxmlformats.org/markup-compatibility/2006" xmlns:r="http://schemas.openxmlformats.org/officeDocument/2006/relationships" xmlns:w="http://schemas.openxmlformats.org/wordprocessingml/2006/main" xmlns:w14="http://schemas.microsoft.com/office/word/2010/wordml" xmlns:w15="http://schemas.microsoft.com/office/word/2012/wordml" xmlns:w16cex="http://schemas.microsoft.com/office/word/2018/wordml/cex" xmlns:w16cid="http://schemas.microsoft.com/office/word/2016/wordml/cid" xmlns:w16="http://schemas.microsoft.com/office/word/2018/wordml" xmlns:w16se="http://schemas.microsoft.com/office/word/2015/wordml/symex" mc:Ignorable="w14 w15 w16se w16cid w16 w16cex">
   <w:font w:name="Symbol">
     <w:panose1 w:val="05050102010706020507"/>
     <w:charset w:val="02"/>
@@ -5526,7 +6271,7 @@
 </file>
 
 <file path=word/glossary/settings.xml><?xml version="1.0" encoding="utf-8"?>
-<w:settings xmlns:mc="http://schemas.openxmlformats.org/markup-compatibility/2006" xmlns:o="urn:schemas-microsoft-com:office:office" xmlns:r="http://schemas.openxmlformats.org/officeDocument/2006/relationships" xmlns:m="http://schemas.openxmlformats.org/officeDocument/2006/math" xmlns:v="urn:schemas-microsoft-com:vml" xmlns:w10="urn:schemas-microsoft-com:office:word" xmlns:w="http://schemas.openxmlformats.org/wordprocessingml/2006/main" xmlns:w14="http://schemas.microsoft.com/office/word/2010/wordml" xmlns:w15="http://schemas.microsoft.com/office/word/2012/wordml" xmlns:w16cid="http://schemas.microsoft.com/office/word/2016/wordml/cid" xmlns:w16se="http://schemas.microsoft.com/office/word/2015/wordml/symex" xmlns:sl="http://schemas.openxmlformats.org/schemaLibrary/2006/main" mc:Ignorable="w14 w15 w16se w16cid">
+<w:settings xmlns:mc="http://schemas.openxmlformats.org/markup-compatibility/2006" xmlns:o="urn:schemas-microsoft-com:office:office" xmlns:r="http://schemas.openxmlformats.org/officeDocument/2006/relationships" xmlns:m="http://schemas.openxmlformats.org/officeDocument/2006/math" xmlns:v="urn:schemas-microsoft-com:vml" xmlns:w10="urn:schemas-microsoft-com:office:word" xmlns:w="http://schemas.openxmlformats.org/wordprocessingml/2006/main" xmlns:w14="http://schemas.microsoft.com/office/word/2010/wordml" xmlns:w15="http://schemas.microsoft.com/office/word/2012/wordml" xmlns:w16cex="http://schemas.microsoft.com/office/word/2018/wordml/cex" xmlns:w16cid="http://schemas.microsoft.com/office/word/2016/wordml/cid" xmlns:w16="http://schemas.microsoft.com/office/word/2018/wordml" xmlns:w16se="http://schemas.microsoft.com/office/word/2015/wordml/symex" xmlns:sl="http://schemas.openxmlformats.org/schemaLibrary/2006/main" mc:Ignorable="w14 w15 w16se w16cid w16 w16cex">
   <w:view w:val="normal"/>
   <w:defaultTabStop w:val="708"/>
   <w:hyphenationZone w:val="425"/>
@@ -5543,10 +6288,13 @@
   <w:rsids>
     <w:rsidRoot w:val="00C76B40"/>
     <w:rsid w:val="00255560"/>
+    <w:rsid w:val="003F7B5E"/>
+    <w:rsid w:val="005832FE"/>
     <w:rsid w:val="006D7C66"/>
     <w:rsid w:val="009C753C"/>
     <w:rsid w:val="00C76B40"/>
     <w:rsid w:val="00E051CF"/>
+    <w:rsid w:val="00E3097F"/>
     <w:rsid w:val="00E31E62"/>
     <w:rsid w:val="00E62B9A"/>
   </w:rsids>
@@ -5572,7 +6320,7 @@
 </file>
 
 <file path=word/glossary/styles.xml><?xml version="1.0" encoding="utf-8"?>
-<w:styles xmlns:mc="http://schemas.openxmlformats.org/markup-compatibility/2006" xmlns:r="http://schemas.openxmlformats.org/officeDocument/2006/relationships" xmlns:w="http://schemas.openxmlformats.org/wordprocessingml/2006/main" xmlns:w14="http://schemas.microsoft.com/office/word/2010/wordml" xmlns:w15="http://schemas.microsoft.com/office/word/2012/wordml" xmlns:w16cid="http://schemas.microsoft.com/office/word/2016/wordml/cid" xmlns:w16se="http://schemas.microsoft.com/office/word/2015/wordml/symex" mc:Ignorable="w14 w15 w16se w16cid">
+<w:styles xmlns:mc="http://schemas.openxmlformats.org/markup-compatibility/2006" xmlns:r="http://schemas.openxmlformats.org/officeDocument/2006/relationships" xmlns:w="http://schemas.openxmlformats.org/wordprocessingml/2006/main" xmlns:w14="http://schemas.microsoft.com/office/word/2010/wordml" xmlns:w15="http://schemas.microsoft.com/office/word/2012/wordml" xmlns:w16cex="http://schemas.microsoft.com/office/word/2018/wordml/cex" xmlns:w16cid="http://schemas.microsoft.com/office/word/2016/wordml/cid" xmlns:w16="http://schemas.microsoft.com/office/word/2018/wordml" xmlns:w16se="http://schemas.microsoft.com/office/word/2015/wordml/symex" mc:Ignorable="w14 w15 w16se w16cid w16 w16cex">
   <w:docDefaults>
     <w:rPrDefault>
       <w:rPr>
@@ -6023,7 +6771,7 @@
 </file>
 
 <file path=word/glossary/webSettings.xml><?xml version="1.0" encoding="utf-8"?>
-<w:webSettings xmlns:mc="http://schemas.openxmlformats.org/markup-compatibility/2006" xmlns:r="http://schemas.openxmlformats.org/officeDocument/2006/relationships" xmlns:w="http://schemas.openxmlformats.org/wordprocessingml/2006/main" xmlns:w14="http://schemas.microsoft.com/office/word/2010/wordml" xmlns:w15="http://schemas.microsoft.com/office/word/2012/wordml" xmlns:w16cid="http://schemas.microsoft.com/office/word/2016/wordml/cid" xmlns:w16se="http://schemas.microsoft.com/office/word/2015/wordml/symex" mc:Ignorable="w14 w15 w16se w16cid">
+<w:webSettings xmlns:mc="http://schemas.openxmlformats.org/markup-compatibility/2006" xmlns:r="http://schemas.openxmlformats.org/officeDocument/2006/relationships" xmlns:w="http://schemas.openxmlformats.org/wordprocessingml/2006/main" xmlns:w14="http://schemas.microsoft.com/office/word/2010/wordml" xmlns:w15="http://schemas.microsoft.com/office/word/2012/wordml" xmlns:w16cex="http://schemas.microsoft.com/office/word/2018/wordml/cex" xmlns:w16cid="http://schemas.microsoft.com/office/word/2016/wordml/cid" xmlns:w16="http://schemas.microsoft.com/office/word/2018/wordml" xmlns:w16se="http://schemas.microsoft.com/office/word/2015/wordml/symex" mc:Ignorable="w14 w15 w16se w16cid w16 w16cex">
   <w:optimizeForBrowser/>
   <w:allowPNG/>
 </w:webSettings>
@@ -6329,7 +7077,7 @@
 </file>
 
 <file path=customXml/itemProps1.xml><?xml version="1.0" encoding="utf-8"?>
-<ds:datastoreItem xmlns:ds="http://schemas.openxmlformats.org/officeDocument/2006/customXml" ds:itemID="{B855145D-C009-45FD-88FE-178CA5C18F29}">
+<ds:datastoreItem xmlns:ds="http://schemas.openxmlformats.org/officeDocument/2006/customXml" ds:itemID="{10731660-57BB-4EDD-9549-C1CAA9671B84}">
   <ds:schemaRefs>
     <ds:schemaRef ds:uri="http://schemas.openxmlformats.org/officeDocument/2006/bibliography"/>
   </ds:schemaRefs>

</xml_diff>

<commit_message>
Anpassungen an WebExpress 1.1.0.0
</commit_message>
<xml_diff>
--- a/doc/TurtleBay.docx
+++ b/doc/TurtleBay.docx
@@ -689,6 +689,25 @@
               <w:t>Serial aktivieren</w:t>
             </w:r>
           </w:p>
+          <w:p>
+            <w:pPr>
+              <w:pStyle w:val="Listenabsatz"/>
+              <w:numPr>
+                <w:ilvl w:val="0"/>
+                <w:numId w:val="6"/>
+              </w:numPr>
+              <w:spacing w:after="160" w:line="259" w:lineRule="auto"/>
+              <w:rPr>
+                <w:noProof/>
+              </w:rPr>
+            </w:pPr>
+            <w:r>
+              <w:rPr>
+                <w:noProof/>
+              </w:rPr>
+              <w:t>Zeitzone ändern</w:t>
+            </w:r>
+          </w:p>
         </w:tc>
         <w:tc>
           <w:tcPr>
@@ -1432,7 +1451,6 @@
                 <w:noProof/>
                 <w:color w:val="FFFFFF" w:themeColor="background1"/>
               </w:rPr>
-              <w:lastRenderedPageBreak/>
               <w:t>pi@</w:t>
             </w:r>
             <w:r>
@@ -2965,6 +2983,7 @@
                 <w:noProof/>
                 <w:lang w:eastAsia="de-DE"/>
               </w:rPr>
+              <w:lastRenderedPageBreak/>
               <w:t>Hut-Leiterlatte</w:t>
             </w:r>
           </w:p>
@@ -2981,7 +3000,6 @@
               <w:rPr>
                 <w:noProof/>
               </w:rPr>
-              <w:lastRenderedPageBreak/>
               <w:drawing>
                 <wp:inline distT="0" distB="0" distL="0" distR="0" wp14:anchorId="4EC553F4" wp14:editId="347F73D8">
                   <wp:extent cx="1299845" cy="626745"/>
@@ -4201,7 +4219,7 @@
             <w:rPr>
               <w:noProof/>
             </w:rPr>
-            <w:t>03.04.2020</w:t>
+            <w:t>05.04.2020</w:t>
           </w:r>
           <w:r>
             <w:fldChar w:fldCharType="end"/>
@@ -4331,7 +4349,6 @@
             </w:sdtPr>
             <w:sdtEndPr/>
             <w:sdtContent>
-              <w:proofErr w:type="spellStart"/>
               <w:r>
                 <w:rPr>
                   <w:color w:val="2F5496" w:themeColor="accent1" w:themeShade="BF"/>
@@ -4340,7 +4357,6 @@
                 </w:rPr>
                 <w:t>TurtleBay</w:t>
               </w:r>
-              <w:proofErr w:type="spellEnd"/>
             </w:sdtContent>
           </w:sdt>
         </w:p>
@@ -6292,6 +6308,7 @@
     <w:rsid w:val="005832FE"/>
     <w:rsid w:val="006D7C66"/>
     <w:rsid w:val="009C753C"/>
+    <w:rsid w:val="00B441C9"/>
     <w:rsid w:val="00C76B40"/>
     <w:rsid w:val="00E051CF"/>
     <w:rsid w:val="00E3097F"/>
@@ -7077,7 +7094,7 @@
 </file>
 
 <file path=customXml/itemProps1.xml><?xml version="1.0" encoding="utf-8"?>
-<ds:datastoreItem xmlns:ds="http://schemas.openxmlformats.org/officeDocument/2006/customXml" ds:itemID="{10731660-57BB-4EDD-9549-C1CAA9671B84}">
+<ds:datastoreItem xmlns:ds="http://schemas.openxmlformats.org/officeDocument/2006/customXml" ds:itemID="{7D3029F9-6D21-4F18-AA28-6FCDBFC5210D}">
   <ds:schemaRefs>
     <ds:schemaRef ds:uri="http://schemas.openxmlformats.org/officeDocument/2006/bibliography"/>
   </ds:schemaRefs>

</xml_diff>

<commit_message>
Dokumentation um WebExpressAgent erweitert
</commit_message>
<xml_diff>
--- a/doc/TurtleBay.docx
+++ b/doc/TurtleBay.docx
@@ -1746,9 +1746,9 @@
           <w:p>
             <w:pPr>
               <w:rPr>
-                <w:rFonts w:ascii="Courier New" w:hAnsi="Courier New" w:cs="Courier New"/>
-                <w:noProof/>
-                <w:color w:val="FFFFFF" w:themeColor="background1"/>
+                <w:rStyle w:val="Hyperlink"/>
+                <w:rFonts w:ascii="Courier New" w:hAnsi="Courier New" w:cs="Courier New"/>
+                <w:noProof/>
               </w:rPr>
             </w:pPr>
             <w:r>
@@ -1781,10 +1781,57 @@
                   <w:rStyle w:val="Hyperlink"/>
                   <w:rFonts w:ascii="Courier New" w:hAnsi="Courier New" w:cs="Courier New"/>
                   <w:noProof/>
+                  <w:color w:val="FFFFFF" w:themeColor="background1"/>
                 </w:rPr>
                 <w:t>https://github.com/ReneSchwarzer/WebExpress.git</w:t>
               </w:r>
             </w:hyperlink>
+          </w:p>
+          <w:p>
+            <w:pPr>
+              <w:rPr>
+                <w:rFonts w:ascii="Courier New" w:hAnsi="Courier New" w:cs="Courier New"/>
+                <w:noProof/>
+                <w:color w:val="FFFFFF" w:themeColor="background1"/>
+              </w:rPr>
+            </w:pPr>
+            <w:r>
+              <w:rPr>
+                <w:rFonts w:ascii="Courier New" w:hAnsi="Courier New" w:cs="Courier New"/>
+                <w:noProof/>
+                <w:color w:val="FFFFFF" w:themeColor="background1"/>
+                <w:lang w:val="en-GB"/>
+              </w:rPr>
+              <w:t>pi@</w:t>
+            </w:r>
+            <w:r>
+              <w:rPr>
+                <w:rFonts w:ascii="Courier New" w:hAnsi="Courier New" w:cs="Courier New"/>
+                <w:noProof/>
+                <w:color w:val="FFFFFF" w:themeColor="background1"/>
+                <w:lang w:val="en-GB"/>
+              </w:rPr>
+              <w:t>mtwb</w:t>
+            </w:r>
+            <w:r>
+              <w:rPr>
+                <w:rFonts w:ascii="Courier New" w:hAnsi="Courier New" w:cs="Courier New"/>
+                <w:noProof/>
+                <w:color w:val="FFFFFF" w:themeColor="background1"/>
+                <w:lang w:val="en-GB"/>
+              </w:rPr>
+              <w:t xml:space="preserve">:~ $ git clone </w:t>
+            </w:r>
+            <w:r>
+              <w:rPr>
+                <w:rStyle w:val="Hyperlink"/>
+                <w:rFonts w:ascii="Courier New" w:hAnsi="Courier New" w:cs="Courier New"/>
+                <w:noProof/>
+                <w:color w:val="FFFFFF" w:themeColor="background1"/>
+                <w:lang w:val="en-GB"/>
+              </w:rPr>
+              <w:t>https://github.com/ReneSchwarzer/WebExpressAgent.git</w:t>
+            </w:r>
           </w:p>
         </w:tc>
       </w:tr>
@@ -2869,6 +2916,7 @@
               <w:rPr>
                 <w:noProof/>
               </w:rPr>
+              <w:lastRenderedPageBreak/>
               <w:drawing>
                 <wp:inline distT="0" distB="0" distL="0" distR="0" wp14:anchorId="1B0B72A1" wp14:editId="1CDBF870">
                   <wp:extent cx="939800" cy="971938"/>
@@ -2983,7 +3031,6 @@
                 <w:noProof/>
                 <w:lang w:eastAsia="de-DE"/>
               </w:rPr>
-              <w:lastRenderedPageBreak/>
               <w:t>Hut-Leiterlatte</w:t>
             </w:r>
           </w:p>
@@ -4219,7 +4266,7 @@
             <w:rPr>
               <w:noProof/>
             </w:rPr>
-            <w:t>05.04.2020</w:t>
+            <w:t>12.04.2020</w:t>
           </w:r>
           <w:r>
             <w:fldChar w:fldCharType="end"/>
@@ -4349,6 +4396,7 @@
             </w:sdtPr>
             <w:sdtEndPr/>
             <w:sdtContent>
+              <w:proofErr w:type="spellStart"/>
               <w:r>
                 <w:rPr>
                   <w:color w:val="2F5496" w:themeColor="accent1" w:themeShade="BF"/>
@@ -4357,6 +4405,7 @@
                 </w:rPr>
                 <w:t>TurtleBay</w:t>
               </w:r>
+              <w:proofErr w:type="spellEnd"/>
             </w:sdtContent>
           </w:sdt>
         </w:p>
@@ -6314,6 +6363,7 @@
     <w:rsid w:val="00E3097F"/>
     <w:rsid w:val="00E31E62"/>
     <w:rsid w:val="00E62B9A"/>
+    <w:rsid w:val="00E8233D"/>
   </w:rsids>
   <m:mathPr>
     <m:mathFont m:val="Cambria Math"/>
@@ -7094,7 +7144,7 @@
 </file>
 
 <file path=customXml/itemProps1.xml><?xml version="1.0" encoding="utf-8"?>
-<ds:datastoreItem xmlns:ds="http://schemas.openxmlformats.org/officeDocument/2006/customXml" ds:itemID="{7D3029F9-6D21-4F18-AA28-6FCDBFC5210D}">
+<ds:datastoreItem xmlns:ds="http://schemas.openxmlformats.org/officeDocument/2006/customXml" ds:itemID="{E39BEB20-ABB6-4EC4-B1DD-61BAB0C633BB}">
   <ds:schemaRefs>
     <ds:schemaRef ds:uri="http://schemas.openxmlformats.org/officeDocument/2006/bibliography"/>
   </ds:schemaRefs>

</xml_diff>